<commit_message>
Changes in the report, P3 KNN implemented and working
</commit_message>
<xml_diff>
--- a/Project-3/ReportAndGuide/ImanolRojasPerez_Report_Project3.docx
+++ b/Project-3/ReportAndGuide/ImanolRojasPerez_Report_Project3.docx
@@ -3215,10 +3215,10 @@
             <v:path o:extrusionok="f" gradientshapeok="t" o:connecttype="rect"/>
             <o:lock v:ext="edit" aspectratio="t"/>
           </v:shapetype>
-          <v:shape id="_x0000_i1065" type="#_x0000_t75" style="width:240.15pt;height:41.15pt" o:ole="">
+          <v:shape id="_x0000_i1025" type="#_x0000_t75" style="width:240.15pt;height:41.15pt" o:ole="">
             <v:imagedata r:id="rId21" o:title=""/>
           </v:shape>
-          <o:OLEObject Type="Embed" ProgID="Equation.DSMT4" ShapeID="_x0000_i1065" DrawAspect="Content" ObjectID="_1717244942" r:id="rId22"/>
+          <o:OLEObject Type="Embed" ProgID="Equation.DSMT4" ShapeID="_x0000_i1025" DrawAspect="Content" ObjectID="_1717251252" r:id="rId22"/>
         </w:object>
       </w:r>
     </w:p>
@@ -3366,6 +3366,7 @@
       </w:pPr>
       <w:r>
         <w:rPr>
+          <w:noProof/>
           <w:lang w:val="en-US"/>
         </w:rPr>
         <w:drawing>
@@ -3508,10 +3509,12 @@
         <w:jc w:val="center"/>
         <w:rPr>
           <w:noProof/>
-        </w:rPr>
-      </w:pPr>
-      <w:r>
-        <w:rPr>
+          <w:lang w:val="en-US"/>
+        </w:rPr>
+      </w:pPr>
+      <w:r>
+        <w:rPr>
+          <w:noProof/>
           <w:lang w:val="en-US"/>
         </w:rPr>
         <w:drawing>
@@ -3553,11 +3556,13 @@
       <w:r>
         <w:rPr>
           <w:noProof/>
+          <w:lang w:val="en-US"/>
         </w:rPr>
         <w:t xml:space="preserve"> </w:t>
       </w:r>
       <w:r>
         <w:rPr>
+          <w:noProof/>
           <w:lang w:val="en-US"/>
         </w:rPr>
         <w:drawing>
@@ -3598,6 +3603,7 @@
       </w:r>
       <w:r>
         <w:rPr>
+          <w:noProof/>
           <w:lang w:val="en-US"/>
         </w:rPr>
         <w:drawing>
@@ -3753,12 +3759,13 @@
       </w:pPr>
       <w:r>
         <w:rPr>
+          <w:noProof/>
           <w:lang w:val="en-US"/>
         </w:rPr>
         <w:drawing>
-          <wp:inline distT="0" distB="0" distL="0" distR="0" wp14:anchorId="2D92978C" wp14:editId="5AC0A6D9">
-            <wp:extent cx="3520440" cy="2640331"/>
-            <wp:effectExtent l="0" t="0" r="3810" b="7620"/>
+          <wp:inline distT="0" distB="0" distL="0" distR="0" wp14:anchorId="2D92978C" wp14:editId="7B0B09DC">
+            <wp:extent cx="2939143" cy="2204359"/>
+            <wp:effectExtent l="0" t="0" r="0" b="5715"/>
             <wp:docPr id="19" name="Imagen 19" descr="Gráfico, Gráfico de líneas&#10;&#10;Descripción generada automáticamente"/>
             <wp:cNvGraphicFramePr>
               <a:graphicFrameLocks xmlns:a="http://schemas.openxmlformats.org/drawingml/2006/main" noChangeAspect="1"/>
@@ -3779,7 +3786,7 @@
                   <pic:spPr>
                     <a:xfrm>
                       <a:off x="0" y="0"/>
-                      <a:ext cx="3534117" cy="2650589"/>
+                      <a:ext cx="2956032" cy="2217026"/>
                     </a:xfrm>
                     <a:prstGeom prst="rect">
                       <a:avLst/>
@@ -3818,7 +3825,25 @@
         <w:rPr>
           <w:lang w:val="en-US"/>
         </w:rPr>
-        <w:t>Ridge regression, also called L2 regularization, has the following formulation for N data points and P features:</w:t>
+        <w:t>LASSO (</w:t>
+      </w:r>
+      <w:r>
+        <w:rPr>
+          <w:lang w:val="en-US"/>
+        </w:rPr>
+        <w:t>Least Absolute Shrinkage and Selection Operator</w:t>
+      </w:r>
+      <w:r>
+        <w:rPr>
+          <w:lang w:val="en-US"/>
+        </w:rPr>
+        <w:t>)</w:t>
+      </w:r>
+      <w:r>
+        <w:rPr>
+          <w:lang w:val="en-US"/>
+        </w:rPr>
+        <w:t>, also called L2 regularization, has the following formulation for N data points and P features:</w:t>
       </w:r>
     </w:p>
     <w:p>
@@ -3833,11 +3858,11 @@
           <w:position w:val="-32"/>
           <w:lang w:val="en-US"/>
         </w:rPr>
-        <w:object w:dxaOrig="4800" w:dyaOrig="820" w14:anchorId="7FEEB29A">
-          <v:shape id="_x0000_i1066" type="#_x0000_t75" style="width:240.15pt;height:41.15pt" o:ole="">
-            <v:imagedata r:id="rId21" o:title=""/>
+        <w:object w:dxaOrig="4740" w:dyaOrig="820" w14:anchorId="7FEEB29A">
+          <v:shape id="_x0000_i1028" type="#_x0000_t75" style="width:237.1pt;height:41.15pt" o:ole="">
+            <v:imagedata r:id="rId28" o:title=""/>
           </v:shape>
-          <o:OLEObject Type="Embed" ProgID="Equation.DSMT4" ShapeID="_x0000_i1066" DrawAspect="Content" ObjectID="_1717244943" r:id="rId28"/>
+          <o:OLEObject Type="Embed" ProgID="Equation.DSMT4" ShapeID="_x0000_i1028" DrawAspect="Content" ObjectID="_1717251253" r:id="rId29"/>
         </w:object>
       </w:r>
     </w:p>
@@ -3852,10 +3877,133 @@
         <w:rPr>
           <w:lang w:val="en-US"/>
         </w:rPr>
+        <w:t xml:space="preserve">As it can be seen the LASSO regression is like the Ridge Regression, in fact they only differ in the penalization and what they achieve with it. </w:t>
+      </w:r>
+      <w:r>
+        <w:rPr>
+          <w:lang w:val="en-US"/>
+        </w:rPr>
+        <w:t>In the case of LASSO, t</w:t>
+      </w:r>
+      <w:r>
+        <w:rPr>
+          <w:lang w:val="en-US"/>
+        </w:rPr>
+        <w:t xml:space="preserve">he penalization is the module of </w:t>
+      </w:r>
+      <w:r>
+        <w:rPr>
+          <w:lang w:val="en-US"/>
+        </w:rPr>
+        <w:t>squares of the coefficients. This makes the penalization more aggressive towards bigger coefficients</w:t>
+      </w:r>
+      <w:r>
+        <w:rPr>
+          <w:lang w:val="en-US"/>
+        </w:rPr>
+        <w:t>.</w:t>
+      </w:r>
+      <w:r>
+        <w:rPr>
+          <w:lang w:val="en-US"/>
+        </w:rPr>
+        <w:t xml:space="preserve"> This also enables the model to </w:t>
+      </w:r>
+      <w:r>
+        <w:rPr>
+          <w:lang w:val="en-US"/>
+        </w:rPr>
+        <w:t xml:space="preserve">get rid of some of the coefficients because they can be 0. The demonstration can be explained as follows. If we think </w:t>
+      </w:r>
+      <w:r>
+        <w:rPr>
+          <w:lang w:val="en-US"/>
+        </w:rPr>
+        <w:t>Ridge and LASSO as a problem to solve</w:t>
+      </w:r>
+      <w:r>
+        <w:rPr>
+          <w:lang w:val="en-US"/>
+        </w:rPr>
+        <w:t>. For example</w:t>
+      </w:r>
+      <w:r>
+        <w:rPr>
+          <w:lang w:val="en-US"/>
+        </w:rPr>
+        <w:t>,</w:t>
+      </w:r>
+      <w:r>
+        <w:rPr>
+          <w:lang w:val="en-US"/>
+        </w:rPr>
+        <w:t xml:space="preserve"> for </w:t>
+      </w:r>
+      <w:r>
+        <w:rPr>
+          <w:lang w:val="en-US"/>
+        </w:rPr>
+        <w:t xml:space="preserve">Ridge of 2 parameters would be </w:t>
+      </w:r>
+      <w:r>
+        <w:rPr>
+          <w:position w:val="-12"/>
+          <w:lang w:val="en-US"/>
+        </w:rPr>
+        <w:object w:dxaOrig="1180" w:dyaOrig="380" w14:anchorId="3F1D8A99">
+          <v:shape id="_x0000_i1033" type="#_x0000_t75" style="width:59.15pt;height:19.05pt" o:ole="">
+            <v:imagedata r:id="rId30" o:title=""/>
+          </v:shape>
+          <o:OLEObject Type="Embed" ProgID="Equation.DSMT4" ShapeID="_x0000_i1033" DrawAspect="Content" ObjectID="_1717251254" r:id="rId31"/>
+        </w:object>
+      </w:r>
+      <w:r>
+        <w:rPr>
+          <w:lang w:val="en-US"/>
+        </w:rPr>
+        <w:t xml:space="preserve">where s is a </w:t>
+      </w:r>
+      <w:r>
+        <w:rPr>
+          <w:lang w:val="en-US"/>
+        </w:rPr>
+        <w:t>constant</w:t>
+      </w:r>
+      <w:r>
+        <w:rPr>
+          <w:lang w:val="en-US"/>
+        </w:rPr>
+        <w:t xml:space="preserve"> that exists for each value of lambda.</w:t>
+      </w:r>
+      <w:r>
+        <w:rPr>
+          <w:lang w:val="en-US"/>
+        </w:rPr>
+        <w:t xml:space="preserve"> </w:t>
+      </w:r>
+      <w:r>
+        <w:rPr>
+          <w:lang w:val="en-US"/>
+        </w:rPr>
+        <w:t>Graphically:</w:t>
+      </w:r>
+    </w:p>
+    <w:p>
+      <w:pPr>
+        <w:jc w:val="center"/>
+        <w:rPr>
+          <w:lang w:val="en-US"/>
+        </w:rPr>
+      </w:pPr>
+      <w:r>
+        <w:rPr>
+          <w:noProof/>
+          <w:lang w:val="en-US"/>
+        </w:rPr>
         <w:drawing>
-          <wp:inline distT="0" distB="0" distL="0" distR="0" wp14:anchorId="0E4A6B90" wp14:editId="32B15C25">
-            <wp:extent cx="5400040" cy="3156585"/>
-            <wp:effectExtent l="0" t="0" r="0" b="5715"/>
+          <wp:inline distT="0" distB="0" distL="0" distR="0" wp14:anchorId="0E4A6B90" wp14:editId="18061796">
+            <wp:extent cx="3442063" cy="2012053"/>
+            <wp:effectExtent l="0" t="0" r="6350" b="7620"/>
             <wp:docPr id="4" name="Imagen 4" descr="Diagrama&#10;&#10;Descripción generada automáticamente"/>
             <wp:cNvGraphicFramePr>
               <a:graphicFrameLocks xmlns:a="http://schemas.openxmlformats.org/drawingml/2006/main" noChangeAspect="1"/>
@@ -3868,7 +4016,7 @@
                     <pic:cNvPicPr/>
                   </pic:nvPicPr>
                   <pic:blipFill>
-                    <a:blip r:embed="rId29"/>
+                    <a:blip r:embed="rId32"/>
                     <a:stretch>
                       <a:fillRect/>
                     </a:stretch>
@@ -3876,7 +4024,7 @@
                   <pic:spPr>
                     <a:xfrm>
                       <a:off x="0" y="0"/>
-                      <a:ext cx="5400040" cy="3156585"/>
+                      <a:ext cx="3448741" cy="2015957"/>
                     </a:xfrm>
                     <a:prstGeom prst="rect">
                       <a:avLst/>
@@ -3900,11 +4048,146 @@
         <w:rPr>
           <w:lang w:val="en-US"/>
         </w:rPr>
+        <w:t xml:space="preserve">The representation of the left is the </w:t>
+      </w:r>
+      <w:r>
+        <w:rPr>
+          <w:lang w:val="en-US"/>
+        </w:rPr>
+        <w:t xml:space="preserve">LASSO problem, on the right is the Ridge regression problem. </w:t>
+      </w:r>
+      <w:r>
+        <w:rPr>
+          <w:lang w:val="en-US"/>
+        </w:rPr>
+        <w:t xml:space="preserve">The </w:t>
+      </w:r>
+      <w:r>
+        <w:rPr>
+          <w:lang w:val="en-US"/>
+        </w:rPr>
+        <w:t>red ellipses are the contours of RSS</w:t>
+      </w:r>
+      <w:r>
+        <w:rPr>
+          <w:lang w:val="en-US"/>
+        </w:rPr>
+        <w:t>. P</w:t>
+      </w:r>
+      <w:r>
+        <w:rPr>
+          <w:lang w:val="en-US"/>
+        </w:rPr>
+        <w:t xml:space="preserve">oints of these ellipses are the RSS values. </w:t>
+      </w:r>
+      <w:r>
+        <w:rPr>
+          <w:lang w:val="en-US"/>
+        </w:rPr>
+        <w:t xml:space="preserve">Regressions </w:t>
+      </w:r>
+      <w:r>
+        <w:rPr>
+          <w:lang w:val="en-US"/>
+        </w:rPr>
         <w:lastRenderedPageBreak/>
+        <w:t>with point on the green zones have the lowest RSS value.</w:t>
+      </w:r>
+      <w:r>
+        <w:rPr>
+          <w:lang w:val="en-US"/>
+        </w:rPr>
+        <w:t xml:space="preserve"> When a</w:t>
+      </w:r>
+      <w:r>
+        <w:rPr>
+          <w:lang w:val="en-US"/>
+        </w:rPr>
+        <w:t>n</w:t>
+      </w:r>
+      <w:r>
+        <w:rPr>
+          <w:lang w:val="en-US"/>
+        </w:rPr>
+        <w:t xml:space="preserve"> </w:t>
+      </w:r>
+      <w:r>
+        <w:rPr>
+          <w:lang w:val="en-US"/>
+        </w:rPr>
+        <w:t>ellipse</w:t>
+      </w:r>
+      <w:r>
+        <w:rPr>
+          <w:lang w:val="en-US"/>
+        </w:rPr>
+        <w:t xml:space="preserve"> has a huge s, its center lies in the green zone, this means that we are in a case o</w:t>
+      </w:r>
+      <w:r>
+        <w:rPr>
+          <w:lang w:val="en-US"/>
+        </w:rPr>
+        <w:t>f</w:t>
+      </w:r>
+      <w:r>
+        <w:rPr>
+          <w:lang w:val="en-US"/>
+        </w:rPr>
+        <w:t xml:space="preserve"> simple linear regression. For points of the ellipse that just touch the green zone</w:t>
+      </w:r>
+      <w:r>
+        <w:rPr>
+          <w:lang w:val="en-US"/>
+        </w:rPr>
+        <w:t xml:space="preserve"> we have the coefficients of LASSO/Ridge regressions. In the case of Ridge, since it is a circle, </w:t>
+      </w:r>
+      <w:r>
+        <w:rPr>
+          <w:lang w:val="en-US"/>
+        </w:rPr>
+        <w:t>no point will t</w:t>
+      </w:r>
+      <w:r>
+        <w:rPr>
+          <w:lang w:val="en-US"/>
+        </w:rPr>
+        <w:t xml:space="preserve">ouch </w:t>
+      </w:r>
+      <w:r>
+        <w:rPr>
+          <w:lang w:val="en-US"/>
+        </w:rPr>
+        <w:t xml:space="preserve">a null value in any of the </w:t>
+      </w:r>
+      <w:r>
+        <w:rPr>
+          <w:lang w:val="en-US"/>
+        </w:rPr>
+        <w:t>axes. In LASSO this can happen as it can be seen in the image. This makes 0 coefficients possible.</w:t>
+      </w:r>
+      <w:r>
+        <w:rPr>
+          <w:lang w:val="en-US"/>
+        </w:rPr>
+        <w:t xml:space="preserve"> In out model the coefficients of lasso are zero for maximum values of lambda:</w:t>
+      </w:r>
+    </w:p>
+    <w:p>
+      <w:pPr>
+        <w:jc w:val="center"/>
+        <w:rPr>
+          <w:lang w:val="en-US"/>
+        </w:rPr>
+      </w:pPr>
+      <w:r>
+        <w:rPr>
+          <w:noProof/>
+          <w:lang w:val="en-US"/>
+        </w:rPr>
         <w:drawing>
-          <wp:inline distT="0" distB="0" distL="0" distR="0" wp14:anchorId="130C93AF" wp14:editId="532B4159">
-            <wp:extent cx="5400040" cy="4050030"/>
-            <wp:effectExtent l="0" t="0" r="0" b="7620"/>
+          <wp:inline distT="0" distB="0" distL="0" distR="0" wp14:anchorId="130C93AF" wp14:editId="5610788B">
+            <wp:extent cx="2939142" cy="2204357"/>
+            <wp:effectExtent l="0" t="0" r="0" b="5715"/>
             <wp:docPr id="20" name="Imagen 20" descr="Gráfico, Gráfico de líneas&#10;&#10;Descripción generada automáticamente"/>
             <wp:cNvGraphicFramePr>
               <a:graphicFrameLocks xmlns:a="http://schemas.openxmlformats.org/drawingml/2006/main" noChangeAspect="1"/>
@@ -3917,7 +4200,7 @@
                     <pic:cNvPicPr/>
                   </pic:nvPicPr>
                   <pic:blipFill>
-                    <a:blip r:embed="rId30"/>
+                    <a:blip r:embed="rId33"/>
                     <a:stretch>
                       <a:fillRect/>
                     </a:stretch>
@@ -3925,7 +4208,7 @@
                   <pic:spPr>
                     <a:xfrm>
                       <a:off x="0" y="0"/>
-                      <a:ext cx="5400040" cy="4050030"/>
+                      <a:ext cx="2974646" cy="2230985"/>
                     </a:xfrm>
                     <a:prstGeom prst="rect">
                       <a:avLst/>
@@ -3940,6 +4223,443 @@
     </w:p>
     <w:p>
       <w:pPr>
+        <w:jc w:val="both"/>
+        <w:rPr>
+          <w:lang w:val="en-US"/>
+        </w:rPr>
+      </w:pPr>
+      <w:r>
+        <w:rPr>
+          <w:lang w:val="en-US"/>
+        </w:rPr>
+        <w:t>The most significative variables are the last ones turning 0</w:t>
+      </w:r>
+      <w:r>
+        <w:rPr>
+          <w:lang w:val="en-US"/>
+        </w:rPr>
+        <w:t xml:space="preserve"> and the less significative ones are the ones that get to 0 </w:t>
+      </w:r>
+      <w:r>
+        <w:rPr>
+          <w:lang w:val="en-US"/>
+        </w:rPr>
+        <w:t xml:space="preserve">earlier. In LASSO this also </w:t>
+      </w:r>
+      <w:r>
+        <w:rPr>
+          <w:lang w:val="en-US"/>
+        </w:rPr>
+        <w:t>implies</w:t>
+      </w:r>
+      <w:r>
+        <w:rPr>
+          <w:lang w:val="en-US"/>
+        </w:rPr>
+        <w:t xml:space="preserve"> that the model will have more error and worse estimations</w:t>
+      </w:r>
+      <w:r>
+        <w:rPr>
+          <w:lang w:val="en-US"/>
+        </w:rPr>
+        <w:t>. Next plots show</w:t>
+      </w:r>
+      <w:r>
+        <w:rPr>
+          <w:lang w:val="en-US"/>
+        </w:rPr>
+        <w:t xml:space="preserve"> four predictions</w:t>
+      </w:r>
+      <w:r>
+        <w:rPr>
+          <w:lang w:val="en-US"/>
+        </w:rPr>
+        <w:t xml:space="preserve"> two predictions with low alpha and</w:t>
+      </w:r>
+      <w:r>
+        <w:rPr>
+          <w:lang w:val="en-US"/>
+        </w:rPr>
+        <w:t xml:space="preserve"> two with</w:t>
+      </w:r>
+      <w:r>
+        <w:rPr>
+          <w:lang w:val="en-US"/>
+        </w:rPr>
+        <w:t xml:space="preserve"> high alpha</w:t>
+      </w:r>
+      <w:r>
+        <w:rPr>
+          <w:lang w:val="en-US"/>
+        </w:rPr>
+        <w:t xml:space="preserve"> (lambda). </w:t>
+      </w:r>
+    </w:p>
+    <w:p>
+      <w:pPr>
+        <w:jc w:val="both"/>
+        <w:rPr>
+          <w:lang w:val="en-US"/>
+        </w:rPr>
+      </w:pPr>
+      <w:r>
+        <w:rPr>
+          <w:lang w:val="en-US"/>
+        </w:rPr>
+        <w:drawing>
+          <wp:inline distT="0" distB="0" distL="0" distR="0" wp14:anchorId="0E4F5EE1" wp14:editId="3DB6D96E">
+            <wp:extent cx="2710543" cy="2032908"/>
+            <wp:effectExtent l="0" t="0" r="0" b="5715"/>
+            <wp:docPr id="21" name="Imagen 21" descr="Gráfico&#10;&#10;Descripción generada automáticamente"/>
+            <wp:cNvGraphicFramePr>
+              <a:graphicFrameLocks xmlns:a="http://schemas.openxmlformats.org/drawingml/2006/main" noChangeAspect="1"/>
+            </wp:cNvGraphicFramePr>
+            <a:graphic xmlns:a="http://schemas.openxmlformats.org/drawingml/2006/main">
+              <a:graphicData uri="http://schemas.openxmlformats.org/drawingml/2006/picture">
+                <pic:pic xmlns:pic="http://schemas.openxmlformats.org/drawingml/2006/picture">
+                  <pic:nvPicPr>
+                    <pic:cNvPr id="21" name="Imagen 21" descr="Gráfico&#10;&#10;Descripción generada automáticamente"/>
+                    <pic:cNvPicPr/>
+                  </pic:nvPicPr>
+                  <pic:blipFill>
+                    <a:blip r:embed="rId34"/>
+                    <a:stretch>
+                      <a:fillRect/>
+                    </a:stretch>
+                  </pic:blipFill>
+                  <pic:spPr>
+                    <a:xfrm>
+                      <a:off x="0" y="0"/>
+                      <a:ext cx="2748000" cy="2061001"/>
+                    </a:xfrm>
+                    <a:prstGeom prst="rect">
+                      <a:avLst/>
+                    </a:prstGeom>
+                  </pic:spPr>
+                </pic:pic>
+              </a:graphicData>
+            </a:graphic>
+          </wp:inline>
+        </w:drawing>
+      </w:r>
+      <w:r>
+        <w:rPr>
+          <w:lang w:val="en-US"/>
+        </w:rPr>
+        <w:drawing>
+          <wp:inline distT="0" distB="0" distL="0" distR="0" wp14:anchorId="6900096F" wp14:editId="6B2B5F94">
+            <wp:extent cx="2684417" cy="2013313"/>
+            <wp:effectExtent l="0" t="0" r="1905" b="6350"/>
+            <wp:docPr id="22" name="Imagen 22" descr="Gráfico&#10;&#10;Descripción generada automáticamente"/>
+            <wp:cNvGraphicFramePr>
+              <a:graphicFrameLocks xmlns:a="http://schemas.openxmlformats.org/drawingml/2006/main" noChangeAspect="1"/>
+            </wp:cNvGraphicFramePr>
+            <a:graphic xmlns:a="http://schemas.openxmlformats.org/drawingml/2006/main">
+              <a:graphicData uri="http://schemas.openxmlformats.org/drawingml/2006/picture">
+                <pic:pic xmlns:pic="http://schemas.openxmlformats.org/drawingml/2006/picture">
+                  <pic:nvPicPr>
+                    <pic:cNvPr id="22" name="Imagen 22" descr="Gráfico&#10;&#10;Descripción generada automáticamente"/>
+                    <pic:cNvPicPr/>
+                  </pic:nvPicPr>
+                  <pic:blipFill>
+                    <a:blip r:embed="rId35"/>
+                    <a:stretch>
+                      <a:fillRect/>
+                    </a:stretch>
+                  </pic:blipFill>
+                  <pic:spPr>
+                    <a:xfrm>
+                      <a:off x="0" y="0"/>
+                      <a:ext cx="2726783" cy="2045088"/>
+                    </a:xfrm>
+                    <a:prstGeom prst="rect">
+                      <a:avLst/>
+                    </a:prstGeom>
+                  </pic:spPr>
+                </pic:pic>
+              </a:graphicData>
+            </a:graphic>
+          </wp:inline>
+        </w:drawing>
+      </w:r>
+    </w:p>
+    <w:p>
+      <w:pPr>
+        <w:jc w:val="both"/>
+        <w:rPr>
+          <w:lang w:val="en-US"/>
+        </w:rPr>
+      </w:pPr>
+      <w:r>
+        <w:rPr>
+          <w:lang w:val="en-US"/>
+        </w:rPr>
+        <w:drawing>
+          <wp:inline distT="0" distB="0" distL="0" distR="0" wp14:anchorId="033D97C3" wp14:editId="73DC1D23">
+            <wp:extent cx="2723605" cy="2042704"/>
+            <wp:effectExtent l="0" t="0" r="635" b="0"/>
+            <wp:docPr id="24" name="Imagen 24" descr="Gráfico&#10;&#10;Descripción generada automáticamente"/>
+            <wp:cNvGraphicFramePr>
+              <a:graphicFrameLocks xmlns:a="http://schemas.openxmlformats.org/drawingml/2006/main" noChangeAspect="1"/>
+            </wp:cNvGraphicFramePr>
+            <a:graphic xmlns:a="http://schemas.openxmlformats.org/drawingml/2006/main">
+              <a:graphicData uri="http://schemas.openxmlformats.org/drawingml/2006/picture">
+                <pic:pic xmlns:pic="http://schemas.openxmlformats.org/drawingml/2006/picture">
+                  <pic:nvPicPr>
+                    <pic:cNvPr id="24" name="Imagen 24" descr="Gráfico&#10;&#10;Descripción generada automáticamente"/>
+                    <pic:cNvPicPr/>
+                  </pic:nvPicPr>
+                  <pic:blipFill>
+                    <a:blip r:embed="rId36"/>
+                    <a:stretch>
+                      <a:fillRect/>
+                    </a:stretch>
+                  </pic:blipFill>
+                  <pic:spPr>
+                    <a:xfrm>
+                      <a:off x="0" y="0"/>
+                      <a:ext cx="2748549" cy="2061412"/>
+                    </a:xfrm>
+                    <a:prstGeom prst="rect">
+                      <a:avLst/>
+                    </a:prstGeom>
+                  </pic:spPr>
+                </pic:pic>
+              </a:graphicData>
+            </a:graphic>
+          </wp:inline>
+        </w:drawing>
+      </w:r>
+      <w:r>
+        <w:rPr>
+          <w:lang w:val="en-US"/>
+        </w:rPr>
+        <w:drawing>
+          <wp:inline distT="0" distB="0" distL="0" distR="0" wp14:anchorId="4A97B477" wp14:editId="0AA90889">
+            <wp:extent cx="2651217" cy="1988413"/>
+            <wp:effectExtent l="0" t="0" r="0" b="0"/>
+            <wp:docPr id="23" name="Imagen 23" descr="Gráfico, Histograma&#10;&#10;Descripción generada automáticamente"/>
+            <wp:cNvGraphicFramePr>
+              <a:graphicFrameLocks xmlns:a="http://schemas.openxmlformats.org/drawingml/2006/main" noChangeAspect="1"/>
+            </wp:cNvGraphicFramePr>
+            <a:graphic xmlns:a="http://schemas.openxmlformats.org/drawingml/2006/main">
+              <a:graphicData uri="http://schemas.openxmlformats.org/drawingml/2006/picture">
+                <pic:pic xmlns:pic="http://schemas.openxmlformats.org/drawingml/2006/picture">
+                  <pic:nvPicPr>
+                    <pic:cNvPr id="23" name="Imagen 23" descr="Gráfico, Histograma&#10;&#10;Descripción generada automáticamente"/>
+                    <pic:cNvPicPr/>
+                  </pic:nvPicPr>
+                  <pic:blipFill>
+                    <a:blip r:embed="rId37"/>
+                    <a:stretch>
+                      <a:fillRect/>
+                    </a:stretch>
+                  </pic:blipFill>
+                  <pic:spPr>
+                    <a:xfrm>
+                      <a:off x="0" y="0"/>
+                      <a:ext cx="2691598" cy="2018698"/>
+                    </a:xfrm>
+                    <a:prstGeom prst="rect">
+                      <a:avLst/>
+                    </a:prstGeom>
+                  </pic:spPr>
+                </pic:pic>
+              </a:graphicData>
+            </a:graphic>
+          </wp:inline>
+        </w:drawing>
+      </w:r>
+    </w:p>
+    <w:p>
+      <w:pPr>
+        <w:jc w:val="both"/>
+        <w:rPr>
+          <w:lang w:val="en-US"/>
+        </w:rPr>
+      </w:pPr>
+      <w:r>
+        <w:rPr>
+          <w:lang w:val="en-US"/>
+        </w:rPr>
+        <w:t>The greater the penalization, the worse the model gets</w:t>
+      </w:r>
+      <w:r>
+        <w:rPr>
+          <w:lang w:val="en-US"/>
+        </w:rPr>
+        <w:t>,</w:t>
+      </w:r>
+      <w:r>
+        <w:rPr>
+          <w:lang w:val="en-US"/>
+        </w:rPr>
+        <w:t xml:space="preserve"> and the estimation is </w:t>
+      </w:r>
+      <w:r>
+        <w:rPr>
+          <w:lang w:val="en-US"/>
+        </w:rPr>
+        <w:t xml:space="preserve">worse. </w:t>
+      </w:r>
+    </w:p>
+    <w:p>
+      <w:pPr>
+        <w:jc w:val="both"/>
+        <w:rPr>
+          <w:lang w:val="en-US"/>
+        </w:rPr>
+      </w:pPr>
+      <w:r>
+        <w:rPr>
+          <w:lang w:val="en-US"/>
+        </w:rPr>
+        <w:lastRenderedPageBreak/>
+        <w:t xml:space="preserve">Next plot </w:t>
+      </w:r>
+      <w:r>
+        <w:rPr>
+          <w:lang w:val="en-US"/>
+        </w:rPr>
+        <w:t xml:space="preserve">shows the evolution of the </w:t>
+      </w:r>
+      <w:r>
+        <w:rPr>
+          <w:lang w:val="en-US"/>
+        </w:rPr>
+        <w:t xml:space="preserve">metrics of the model </w:t>
+      </w:r>
+      <w:r>
+        <w:rPr>
+          <w:lang w:val="en-US"/>
+        </w:rPr>
+        <w:t xml:space="preserve">with respect to the </w:t>
+      </w:r>
+      <w:r>
+        <w:rPr>
+          <w:lang w:val="en-US"/>
+        </w:rPr>
+        <w:t xml:space="preserve">value of the </w:t>
+      </w:r>
+      <w:r>
+        <w:rPr>
+          <w:lang w:val="en-US"/>
+        </w:rPr>
+        <w:t>lambda</w:t>
+      </w:r>
+      <w:r>
+        <w:rPr>
+          <w:lang w:val="en-US"/>
+        </w:rPr>
+        <w:t>.</w:t>
+      </w:r>
+    </w:p>
+    <w:p>
+      <w:pPr>
+        <w:jc w:val="center"/>
+        <w:rPr>
+          <w:lang w:val="en-US"/>
+        </w:rPr>
+      </w:pPr>
+      <w:r>
+        <w:rPr>
+          <w:lang w:val="en-US"/>
+        </w:rPr>
+        <w:drawing>
+          <wp:inline distT="0" distB="0" distL="0" distR="0" wp14:anchorId="06F7603B" wp14:editId="2B119571">
+            <wp:extent cx="3074126" cy="2305594"/>
+            <wp:effectExtent l="0" t="0" r="0" b="0"/>
+            <wp:docPr id="25" name="Imagen 25" descr="Gráfico, Gráfico de líneas&#10;&#10;Descripción generada automáticamente"/>
+            <wp:cNvGraphicFramePr>
+              <a:graphicFrameLocks xmlns:a="http://schemas.openxmlformats.org/drawingml/2006/main" noChangeAspect="1"/>
+            </wp:cNvGraphicFramePr>
+            <a:graphic xmlns:a="http://schemas.openxmlformats.org/drawingml/2006/main">
+              <a:graphicData uri="http://schemas.openxmlformats.org/drawingml/2006/picture">
+                <pic:pic xmlns:pic="http://schemas.openxmlformats.org/drawingml/2006/picture">
+                  <pic:nvPicPr>
+                    <pic:cNvPr id="25" name="Imagen 25" descr="Gráfico, Gráfico de líneas&#10;&#10;Descripción generada automáticamente"/>
+                    <pic:cNvPicPr/>
+                  </pic:nvPicPr>
+                  <pic:blipFill>
+                    <a:blip r:embed="rId38"/>
+                    <a:stretch>
+                      <a:fillRect/>
+                    </a:stretch>
+                  </pic:blipFill>
+                  <pic:spPr>
+                    <a:xfrm>
+                      <a:off x="0" y="0"/>
+                      <a:ext cx="3121575" cy="2341180"/>
+                    </a:xfrm>
+                    <a:prstGeom prst="rect">
+                      <a:avLst/>
+                    </a:prstGeom>
+                  </pic:spPr>
+                </pic:pic>
+              </a:graphicData>
+            </a:graphic>
+          </wp:inline>
+        </w:drawing>
+      </w:r>
+    </w:p>
+    <w:p>
+      <w:pPr>
+        <w:jc w:val="both"/>
+        <w:rPr>
+          <w:lang w:val="en-US"/>
+        </w:rPr>
+      </w:pPr>
+      <w:r>
+        <w:rPr>
+          <w:lang w:val="en-US"/>
+        </w:rPr>
+        <w:t xml:space="preserve">As we can see, with the penalization, the </w:t>
+      </w:r>
+      <w:r>
+        <w:rPr>
+          <w:lang w:val="en-US"/>
+        </w:rPr>
+        <w:t>R square, which evaluates the fit and the sensibility of the model, decreases. Also</w:t>
+      </w:r>
+      <w:r>
+        <w:rPr>
+          <w:lang w:val="en-US"/>
+        </w:rPr>
+        <w:t>,</w:t>
+      </w:r>
+      <w:r>
+        <w:rPr>
+          <w:lang w:val="en-US"/>
+        </w:rPr>
+        <w:t xml:space="preserve"> the errors increase </w:t>
+      </w:r>
+      <w:r>
+        <w:rPr>
+          <w:lang w:val="en-US"/>
+        </w:rPr>
+        <w:t>because the model gets worse in the predictions when its less sensible (more</w:t>
+      </w:r>
+      <w:r>
+        <w:rPr>
+          <w:lang w:val="en-US"/>
+        </w:rPr>
+        <w:t xml:space="preserve"> rigid/inflexible</w:t>
+      </w:r>
+      <w:r>
+        <w:rPr>
+          <w:lang w:val="en-US"/>
+        </w:rPr>
+        <w:t>)</w:t>
+      </w:r>
+      <w:r>
+        <w:rPr>
+          <w:lang w:val="en-US"/>
+        </w:rPr>
+        <w:t>.</w:t>
+      </w:r>
+    </w:p>
+    <w:p>
+      <w:pPr>
         <w:pStyle w:val="Ttulo2"/>
         <w:rPr>
           <w:lang w:val="en-US"/>
@@ -4077,8 +4797,8 @@
       </w:pPr>
     </w:p>
     <w:sectPr>
-      <w:headerReference w:type="default" r:id="rId31"/>
-      <w:footerReference w:type="default" r:id="rId32"/>
+      <w:headerReference w:type="default" r:id="rId39"/>
+      <w:footerReference w:type="default" r:id="rId40"/>
       <w:pgSz w:w="11906" w:h="16838"/>
       <w:pgMar w:top="1417" w:right="1701" w:bottom="1417" w:left="1701" w:header="708" w:footer="708" w:gutter="0"/>
       <w:cols w:space="708"/>

</xml_diff>

<commit_message>
Changes in the features used in KNN, RF and KRR, changes in the report 2, 3 and 5 finished
</commit_message>
<xml_diff>
--- a/Project-3/ReportAndGuide/ImanolRojasPerez_Report_Project3.docx
+++ b/Project-3/ReportAndGuide/ImanolRojasPerez_Report_Project3.docx
@@ -34,6 +34,12 @@
           <w:lang w:val="en-US"/>
         </w:rPr>
         <w:t>Third</w:t>
+      </w:r>
+      <w:r>
+        <w:rPr>
+          <w:lang w:val="en-US"/>
+        </w:rPr>
+        <w:t xml:space="preserve"> and Fourth</w:t>
       </w:r>
       <w:r>
         <w:rPr>
@@ -109,10 +115,18 @@
         <w:p>
           <w:pPr>
             <w:pStyle w:val="TtuloTDC"/>
+            <w:rPr>
+              <w:lang w:val="en-US"/>
+            </w:rPr>
           </w:pPr>
+          <w:proofErr w:type="spellStart"/>
           <w:r>
+            <w:rPr>
+              <w:lang w:val="en-US"/>
+            </w:rPr>
             <w:t>Contenido</w:t>
           </w:r>
+          <w:proofErr w:type="spellEnd"/>
         </w:p>
         <w:p>
           <w:pPr>
@@ -2251,9 +2265,9 @@
           <w:noProof/>
         </w:rPr>
         <w:drawing>
-          <wp:inline distT="0" distB="0" distL="0" distR="0" wp14:anchorId="3A715C66" wp14:editId="29F28887">
-            <wp:extent cx="2580168" cy="1935126"/>
-            <wp:effectExtent l="0" t="0" r="0" b="8255"/>
+          <wp:inline distT="0" distB="0" distL="0" distR="0" wp14:anchorId="3A715C66" wp14:editId="2AF117BC">
+            <wp:extent cx="2615380" cy="1961535"/>
+            <wp:effectExtent l="0" t="0" r="0" b="635"/>
             <wp:docPr id="14" name="Imagen 14" descr="Gráfico, Gráfico de dispersión&#10;&#10;Descripción generada automáticamente"/>
             <wp:cNvGraphicFramePr>
               <a:graphicFrameLocks xmlns:a="http://schemas.openxmlformats.org/drawingml/2006/main" noChangeAspect="1"/>
@@ -2274,7 +2288,7 @@
                   <pic:spPr>
                     <a:xfrm>
                       <a:off x="0" y="0"/>
-                      <a:ext cx="2585249" cy="1938937"/>
+                      <a:ext cx="2644948" cy="1983711"/>
                     </a:xfrm>
                     <a:prstGeom prst="rect">
                       <a:avLst/>
@@ -2463,6 +2477,36 @@
         </w:rPr>
         <w:t>obtained from the implementations in python.</w:t>
       </w:r>
+      <w:r>
+        <w:rPr>
+          <w:lang w:val="en-US"/>
+        </w:rPr>
+        <w:t xml:space="preserve"> The first two sections are done using all the data features, then from KNN and on, the features used are the ones obtained as the best ones in the sub</w:t>
+      </w:r>
+      <w:r>
+        <w:rPr>
+          <w:lang w:val="en-US"/>
+        </w:rPr>
+        <w:t xml:space="preserve">set selection (the ones that are the most significative in the plots of the </w:t>
+      </w:r>
+      <w:r>
+        <w:rPr>
+          <w:lang w:val="en-US"/>
+        </w:rPr>
+        <w:t>regularization methods</w:t>
+      </w:r>
+      <w:r>
+        <w:rPr>
+          <w:lang w:val="en-US"/>
+        </w:rPr>
+        <w:t>)</w:t>
+      </w:r>
+      <w:r>
+        <w:rPr>
+          <w:lang w:val="en-US"/>
+        </w:rPr>
+        <w:t>.</w:t>
+      </w:r>
     </w:p>
     <w:p>
       <w:pPr>
@@ -2754,6 +2798,18 @@
         </w:rPr>
         <w:t>RSS, CV error or Adjusted R-squared.</w:t>
       </w:r>
+      <w:r>
+        <w:rPr>
+          <w:lang w:val="en-US"/>
+        </w:rPr>
+        <w:t xml:space="preserve"> The k is given to the function and is the hyper parameter of the method. Then the </w:t>
+      </w:r>
+      <w:r>
+        <w:rPr>
+          <w:lang w:val="en-US"/>
+        </w:rPr>
+        <w:t>criteria to choose the model is also an input of the python function.</w:t>
+      </w:r>
     </w:p>
     <w:p>
       <w:pPr>
@@ -2795,8 +2851,16 @@
         <w:rPr>
           <w:lang w:val="en-US"/>
         </w:rPr>
-        <w:t>in this phase is done using the same metrics as in the first step.</w:t>
-      </w:r>
+        <w:t>in this phase is done using the same metric as in the first step.</w:t>
+      </w:r>
+    </w:p>
+    <w:p>
+      <w:pPr>
+        <w:jc w:val="both"/>
+        <w:rPr>
+          <w:lang w:val="en-US"/>
+        </w:rPr>
+      </w:pPr>
     </w:p>
     <w:p>
       <w:pPr>
@@ -3215,10 +3279,10 @@
             <v:path o:extrusionok="f" gradientshapeok="t" o:connecttype="rect"/>
             <o:lock v:ext="edit" aspectratio="t"/>
           </v:shapetype>
-          <v:shape id="_x0000_i1025" type="#_x0000_t75" style="width:240.15pt;height:41.15pt" o:ole="">
+          <v:shape id="_x0000_i1025" type="#_x0000_t75" style="width:240.4pt;height:41.25pt" o:ole="">
             <v:imagedata r:id="rId21" o:title=""/>
           </v:shape>
-          <o:OLEObject Type="Embed" ProgID="Equation.DSMT4" ShapeID="_x0000_i1025" DrawAspect="Content" ObjectID="_1717251252" r:id="rId22"/>
+          <o:OLEObject Type="Embed" ProgID="Equation.DSMT4" ShapeID="_x0000_i1025" DrawAspect="Content" ObjectID="_1717287309" r:id="rId22"/>
         </w:object>
       </w:r>
     </w:p>
@@ -3275,7 +3339,6 @@
         <w:rPr>
           <w:lang w:val="en-US"/>
         </w:rPr>
-        <w:lastRenderedPageBreak/>
         <w:t>gets,</w:t>
       </w:r>
       <w:r>
@@ -3517,6 +3580,7 @@
           <w:noProof/>
           <w:lang w:val="en-US"/>
         </w:rPr>
+        <w:lastRenderedPageBreak/>
         <w:drawing>
           <wp:inline distT="0" distB="0" distL="0" distR="0" wp14:anchorId="4C0FF26E" wp14:editId="2BFF22BF">
             <wp:extent cx="2736668" cy="2052501"/>
@@ -3660,14 +3724,7 @@
         <w:rPr>
           <w:lang w:val="en-US"/>
         </w:rPr>
-        <w:t xml:space="preserve"> The next two graphs to a low penalization (left) and a high penalization (right). The low penalization model gets closer to </w:t>
-      </w:r>
-      <w:r>
-        <w:rPr>
-          <w:lang w:val="en-US"/>
-        </w:rPr>
-        <w:lastRenderedPageBreak/>
-        <w:t xml:space="preserve">a </w:t>
+        <w:t xml:space="preserve"> The next two graphs to a low penalization (left) and a high penalization (right). The low penalization model gets closer to a </w:t>
       </w:r>
       <w:r>
         <w:rPr>
@@ -3859,10 +3916,10 @@
           <w:lang w:val="en-US"/>
         </w:rPr>
         <w:object w:dxaOrig="4740" w:dyaOrig="820" w14:anchorId="7FEEB29A">
-          <v:shape id="_x0000_i1028" type="#_x0000_t75" style="width:237.1pt;height:41.15pt" o:ole="">
+          <v:shape id="_x0000_i1026" type="#_x0000_t75" style="width:236.9pt;height:41.25pt" o:ole="">
             <v:imagedata r:id="rId28" o:title=""/>
           </v:shape>
-          <o:OLEObject Type="Embed" ProgID="Equation.DSMT4" ShapeID="_x0000_i1028" DrawAspect="Content" ObjectID="_1717251253" r:id="rId29"/>
+          <o:OLEObject Type="Embed" ProgID="Equation.DSMT4" ShapeID="_x0000_i1026" DrawAspect="Content" ObjectID="_1717287310" r:id="rId29"/>
         </w:object>
       </w:r>
     </w:p>
@@ -3951,10 +4008,10 @@
           <w:lang w:val="en-US"/>
         </w:rPr>
         <w:object w:dxaOrig="1180" w:dyaOrig="380" w14:anchorId="3F1D8A99">
-          <v:shape id="_x0000_i1033" type="#_x0000_t75" style="width:59.15pt;height:19.05pt" o:ole="">
+          <v:shape id="_x0000_i1027" type="#_x0000_t75" style="width:59.25pt;height:19.15pt" o:ole="">
             <v:imagedata r:id="rId30" o:title=""/>
           </v:shape>
-          <o:OLEObject Type="Embed" ProgID="Equation.DSMT4" ShapeID="_x0000_i1033" DrawAspect="Content" ObjectID="_1717251254" r:id="rId31"/>
+          <o:OLEObject Type="Embed" ProgID="Equation.DSMT4" ShapeID="_x0000_i1027" DrawAspect="Content" ObjectID="_1717287311" r:id="rId31"/>
         </w:object>
       </w:r>
       <w:r>
@@ -4084,14 +4141,7 @@
         <w:rPr>
           <w:lang w:val="en-US"/>
         </w:rPr>
-        <w:t xml:space="preserve">Regressions </w:t>
-      </w:r>
-      <w:r>
-        <w:rPr>
-          <w:lang w:val="en-US"/>
-        </w:rPr>
-        <w:lastRenderedPageBreak/>
-        <w:t>with point on the green zones have the lowest RSS value.</w:t>
+        <w:t>Regressions with point on the green zones have the lowest RSS value.</w:t>
       </w:r>
       <w:r>
         <w:rPr>
@@ -4304,8 +4354,10 @@
       </w:pPr>
       <w:r>
         <w:rPr>
-          <w:lang w:val="en-US"/>
-        </w:rPr>
+          <w:noProof/>
+          <w:lang w:val="en-US"/>
+        </w:rPr>
+        <w:lastRenderedPageBreak/>
         <w:drawing>
           <wp:inline distT="0" distB="0" distL="0" distR="0" wp14:anchorId="0E4F5EE1" wp14:editId="3DB6D96E">
             <wp:extent cx="2710543" cy="2032908"/>
@@ -4344,6 +4396,7 @@
       </w:r>
       <w:r>
         <w:rPr>
+          <w:noProof/>
           <w:lang w:val="en-US"/>
         </w:rPr>
         <w:drawing>
@@ -4392,6 +4445,7 @@
       </w:pPr>
       <w:r>
         <w:rPr>
+          <w:noProof/>
           <w:lang w:val="en-US"/>
         </w:rPr>
         <w:drawing>
@@ -4432,6 +4486,7 @@
       </w:r>
       <w:r>
         <w:rPr>
+          <w:noProof/>
           <w:lang w:val="en-US"/>
         </w:rPr>
         <w:drawing>
@@ -4514,7 +4569,6 @@
         <w:rPr>
           <w:lang w:val="en-US"/>
         </w:rPr>
-        <w:lastRenderedPageBreak/>
         <w:t xml:space="preserve">Next plot </w:t>
       </w:r>
       <w:r>
@@ -4563,6 +4617,7 @@
       </w:pPr>
       <w:r>
         <w:rPr>
+          <w:noProof/>
           <w:lang w:val="en-US"/>
         </w:rPr>
         <w:drawing>
@@ -4681,6 +4736,621 @@
           <w:lang w:val="en-US"/>
         </w:rPr>
       </w:pPr>
+      <w:r>
+        <w:rPr>
+          <w:lang w:val="en-US"/>
+        </w:rPr>
+        <w:t xml:space="preserve">KNN is a </w:t>
+      </w:r>
+      <w:r>
+        <w:rPr>
+          <w:lang w:val="en-US"/>
+        </w:rPr>
+        <w:t>non-parametric</w:t>
+      </w:r>
+      <w:r>
+        <w:rPr>
+          <w:lang w:val="en-US"/>
+        </w:rPr>
+        <w:t xml:space="preserve"> method </w:t>
+      </w:r>
+      <w:r>
+        <w:rPr>
+          <w:lang w:val="en-US"/>
+        </w:rPr>
+        <w:t>that approximates the association of independent variables and the outcomes</w:t>
+      </w:r>
+      <w:r>
+        <w:rPr>
+          <w:lang w:val="en-US"/>
+        </w:rPr>
+        <w:t xml:space="preserve"> by averaging the observations in the same neighborhood. </w:t>
+      </w:r>
+      <w:r>
+        <w:rPr>
+          <w:lang w:val="en-US"/>
+        </w:rPr>
+        <w:t xml:space="preserve">It uses feature </w:t>
+      </w:r>
+      <w:r>
+        <w:rPr>
+          <w:lang w:val="en-US"/>
+        </w:rPr>
+        <w:lastRenderedPageBreak/>
+        <w:t xml:space="preserve">similarity to predict the values of the new data points, i.e., </w:t>
+      </w:r>
+      <w:r>
+        <w:rPr>
+          <w:lang w:val="en-US"/>
+        </w:rPr>
+        <w:t xml:space="preserve">new points are assigned values depending on how close they resemble the training data. </w:t>
+      </w:r>
+      <w:r>
+        <w:rPr>
+          <w:lang w:val="en-US"/>
+        </w:rPr>
+        <w:t xml:space="preserve"> </w:t>
+      </w:r>
+      <w:r>
+        <w:rPr>
+          <w:lang w:val="en-US"/>
+        </w:rPr>
+        <w:t>The size of the neighborhood is a hyperparameter</w:t>
+      </w:r>
+      <w:r>
+        <w:rPr>
+          <w:lang w:val="en-US"/>
+        </w:rPr>
+        <w:t xml:space="preserve">. This method becomes impractical with huge dimensionality (great number of independent variables). </w:t>
+      </w:r>
+    </w:p>
+    <w:p>
+      <w:pPr>
+        <w:jc w:val="both"/>
+        <w:rPr>
+          <w:lang w:val="en-US"/>
+        </w:rPr>
+      </w:pPr>
+      <w:r>
+        <w:rPr>
+          <w:lang w:val="en-US"/>
+        </w:rPr>
+        <w:t>The steps of the algorithm are the following:</w:t>
+      </w:r>
+    </w:p>
+    <w:p>
+      <w:pPr>
+        <w:pStyle w:val="Prrafodelista"/>
+        <w:numPr>
+          <w:ilvl w:val="0"/>
+          <w:numId w:val="3"/>
+        </w:numPr>
+        <w:jc w:val="both"/>
+        <w:rPr>
+          <w:lang w:val="en-US"/>
+        </w:rPr>
+      </w:pPr>
+      <w:r>
+        <w:rPr>
+          <w:lang w:val="en-US"/>
+        </w:rPr>
+        <w:t xml:space="preserve">First, the distances (Euclidean distances) of the test data points and the training data points are calculated. </w:t>
+      </w:r>
+    </w:p>
+    <w:p>
+      <w:pPr>
+        <w:pStyle w:val="Prrafodelista"/>
+        <w:numPr>
+          <w:ilvl w:val="0"/>
+          <w:numId w:val="3"/>
+        </w:numPr>
+        <w:jc w:val="both"/>
+        <w:rPr>
+          <w:lang w:val="en-US"/>
+        </w:rPr>
+      </w:pPr>
+      <w:r>
+        <w:rPr>
+          <w:lang w:val="en-US"/>
+        </w:rPr>
+        <w:t>The closest k (number of neighbors hyperparameter) neighbors</w:t>
+      </w:r>
+      <w:r>
+        <w:rPr>
+          <w:lang w:val="en-US"/>
+        </w:rPr>
+        <w:t xml:space="preserve"> </w:t>
+      </w:r>
+      <w:r>
+        <w:rPr>
+          <w:lang w:val="en-US"/>
+        </w:rPr>
+        <w:t xml:space="preserve">of each test data point </w:t>
+      </w:r>
+      <w:r>
+        <w:rPr>
+          <w:lang w:val="en-US"/>
+        </w:rPr>
+        <w:t>are selected based on the distance calculated in 1.</w:t>
+      </w:r>
+    </w:p>
+    <w:p>
+      <w:pPr>
+        <w:pStyle w:val="Prrafodelista"/>
+        <w:numPr>
+          <w:ilvl w:val="0"/>
+          <w:numId w:val="3"/>
+        </w:numPr>
+        <w:jc w:val="both"/>
+        <w:rPr>
+          <w:lang w:val="en-US"/>
+        </w:rPr>
+      </w:pPr>
+      <w:r>
+        <w:rPr>
+          <w:lang w:val="en-US"/>
+        </w:rPr>
+        <w:t xml:space="preserve">The average of these k </w:t>
+      </w:r>
+      <w:proofErr w:type="gramStart"/>
+      <w:r>
+        <w:rPr>
+          <w:lang w:val="en-US"/>
+        </w:rPr>
+        <w:t>neighbors</w:t>
+      </w:r>
+      <w:proofErr w:type="gramEnd"/>
+      <w:r>
+        <w:rPr>
+          <w:lang w:val="en-US"/>
+        </w:rPr>
+        <w:t xml:space="preserve"> values is calculated</w:t>
+      </w:r>
+      <w:r>
+        <w:rPr>
+          <w:lang w:val="en-US"/>
+        </w:rPr>
+        <w:t xml:space="preserve"> for each test data point</w:t>
+      </w:r>
+      <w:r>
+        <w:rPr>
+          <w:lang w:val="en-US"/>
+        </w:rPr>
+        <w:t>. This average is the prediction of the algorithm for a datapoint.</w:t>
+      </w:r>
+    </w:p>
+    <w:p>
+      <w:pPr>
+        <w:jc w:val="both"/>
+        <w:rPr>
+          <w:lang w:val="en-US"/>
+        </w:rPr>
+      </w:pPr>
+      <w:r>
+        <w:rPr>
+          <w:lang w:val="en-US"/>
+        </w:rPr>
+        <w:t xml:space="preserve">Knowing how the algorithm works we should </w:t>
+      </w:r>
+      <w:r>
+        <w:rPr>
+          <w:lang w:val="en-US"/>
+        </w:rPr>
+        <w:t>ex</w:t>
+      </w:r>
+      <w:r>
+        <w:rPr>
+          <w:lang w:val="en-US"/>
+        </w:rPr>
+        <w:t>pect bad predictions for small neighborhoods because the model becomes to simple and bad predictions for</w:t>
+      </w:r>
+      <w:r>
+        <w:rPr>
+          <w:lang w:val="en-US"/>
+        </w:rPr>
+        <w:t xml:space="preserve"> big values of k. For huge values of k</w:t>
+      </w:r>
+      <w:r>
+        <w:rPr>
+          <w:lang w:val="en-US"/>
+        </w:rPr>
+        <w:t>,</w:t>
+      </w:r>
+      <w:r>
+        <w:rPr>
+          <w:lang w:val="en-US"/>
+        </w:rPr>
+        <w:t xml:space="preserve"> the</w:t>
+      </w:r>
+      <w:r>
+        <w:rPr>
+          <w:lang w:val="en-US"/>
+        </w:rPr>
+        <w:t xml:space="preserve"> algorithm</w:t>
+      </w:r>
+      <w:r>
+        <w:rPr>
+          <w:lang w:val="en-US"/>
+        </w:rPr>
+        <w:t xml:space="preserve"> </w:t>
+      </w:r>
+      <w:r>
+        <w:rPr>
+          <w:lang w:val="en-US"/>
+        </w:rPr>
+        <w:t xml:space="preserve">selects neighbors with big distances to the test point that is being </w:t>
+      </w:r>
+      <w:r>
+        <w:rPr>
+          <w:lang w:val="en-US"/>
+        </w:rPr>
+        <w:t>evaluated</w:t>
+      </w:r>
+      <w:r>
+        <w:rPr>
+          <w:lang w:val="en-US"/>
+        </w:rPr>
+        <w:t>, and thus, the average value is perverted with wrong data (</w:t>
+      </w:r>
+      <w:r>
+        <w:rPr>
+          <w:lang w:val="en-US"/>
+        </w:rPr>
+        <w:t>huge error</w:t>
+      </w:r>
+      <w:r>
+        <w:rPr>
+          <w:lang w:val="en-US"/>
+        </w:rPr>
+        <w:t>)</w:t>
+      </w:r>
+      <w:r>
+        <w:rPr>
+          <w:lang w:val="en-US"/>
+        </w:rPr>
+        <w:t>.</w:t>
+      </w:r>
+      <w:r>
+        <w:rPr>
+          <w:lang w:val="en-US"/>
+        </w:rPr>
+        <w:t xml:space="preserve"> </w:t>
+      </w:r>
+      <w:r>
+        <w:rPr>
+          <w:lang w:val="en-US"/>
+        </w:rPr>
+        <w:t xml:space="preserve">The next graph shows a model with a low </w:t>
+      </w:r>
+      <w:r>
+        <w:rPr>
+          <w:lang w:val="en-US"/>
+        </w:rPr>
+        <w:t>number of neighbors</w:t>
+      </w:r>
+      <w:r>
+        <w:rPr>
+          <w:lang w:val="en-US"/>
+        </w:rPr>
+        <w:t xml:space="preserve"> and</w:t>
+      </w:r>
+      <w:r>
+        <w:rPr>
+          <w:lang w:val="en-US"/>
+        </w:rPr>
+        <w:t xml:space="preserve"> one </w:t>
+      </w:r>
+      <w:r>
+        <w:rPr>
+          <w:lang w:val="en-US"/>
+        </w:rPr>
+        <w:t xml:space="preserve">with </w:t>
+      </w:r>
+      <w:r>
+        <w:rPr>
+          <w:lang w:val="en-US"/>
+        </w:rPr>
+        <w:t>too many neighbor</w:t>
+      </w:r>
+      <w:r>
+        <w:rPr>
+          <w:lang w:val="en-US"/>
+        </w:rPr>
+        <w:t>s.</w:t>
+      </w:r>
+    </w:p>
+    <w:p>
+      <w:pPr>
+        <w:jc w:val="both"/>
+        <w:rPr>
+          <w:lang w:val="en-US"/>
+        </w:rPr>
+      </w:pPr>
+      <w:r>
+        <w:rPr>
+          <w:lang w:val="en-US"/>
+        </w:rPr>
+        <w:drawing>
+          <wp:inline distT="0" distB="0" distL="0" distR="0" wp14:anchorId="22FC34C0" wp14:editId="436673B3">
+            <wp:extent cx="2694758" cy="2021069"/>
+            <wp:effectExtent l="0" t="0" r="0" b="0"/>
+            <wp:docPr id="27" name="Imagen 27"/>
+            <wp:cNvGraphicFramePr>
+              <a:graphicFrameLocks xmlns:a="http://schemas.openxmlformats.org/drawingml/2006/main" noChangeAspect="1"/>
+            </wp:cNvGraphicFramePr>
+            <a:graphic xmlns:a="http://schemas.openxmlformats.org/drawingml/2006/main">
+              <a:graphicData uri="http://schemas.openxmlformats.org/drawingml/2006/picture">
+                <pic:pic xmlns:pic="http://schemas.openxmlformats.org/drawingml/2006/picture">
+                  <pic:nvPicPr>
+                    <pic:cNvPr id="1" name=""/>
+                    <pic:cNvPicPr/>
+                  </pic:nvPicPr>
+                  <pic:blipFill>
+                    <a:blip r:embed="rId39"/>
+                    <a:stretch>
+                      <a:fillRect/>
+                    </a:stretch>
+                  </pic:blipFill>
+                  <pic:spPr>
+                    <a:xfrm>
+                      <a:off x="0" y="0"/>
+                      <a:ext cx="2715826" cy="2036870"/>
+                    </a:xfrm>
+                    <a:prstGeom prst="rect">
+                      <a:avLst/>
+                    </a:prstGeom>
+                  </pic:spPr>
+                </pic:pic>
+              </a:graphicData>
+            </a:graphic>
+          </wp:inline>
+        </w:drawing>
+      </w:r>
+      <w:r>
+        <w:rPr>
+          <w:lang w:val="en-US"/>
+        </w:rPr>
+        <w:drawing>
+          <wp:inline distT="0" distB="0" distL="0" distR="0" wp14:anchorId="01C9ED79" wp14:editId="41D86D08">
+            <wp:extent cx="2679700" cy="2009775"/>
+            <wp:effectExtent l="0" t="0" r="6350" b="9525"/>
+            <wp:docPr id="26" name="Imagen 26"/>
+            <wp:cNvGraphicFramePr>
+              <a:graphicFrameLocks xmlns:a="http://schemas.openxmlformats.org/drawingml/2006/main" noChangeAspect="1"/>
+            </wp:cNvGraphicFramePr>
+            <a:graphic xmlns:a="http://schemas.openxmlformats.org/drawingml/2006/main">
+              <a:graphicData uri="http://schemas.openxmlformats.org/drawingml/2006/picture">
+                <pic:pic xmlns:pic="http://schemas.openxmlformats.org/drawingml/2006/picture">
+                  <pic:nvPicPr>
+                    <pic:cNvPr id="1" name=""/>
+                    <pic:cNvPicPr/>
+                  </pic:nvPicPr>
+                  <pic:blipFill>
+                    <a:blip r:embed="rId40"/>
+                    <a:stretch>
+                      <a:fillRect/>
+                    </a:stretch>
+                  </pic:blipFill>
+                  <pic:spPr>
+                    <a:xfrm>
+                      <a:off x="0" y="0"/>
+                      <a:ext cx="2709227" cy="2031920"/>
+                    </a:xfrm>
+                    <a:prstGeom prst="rect">
+                      <a:avLst/>
+                    </a:prstGeom>
+                  </pic:spPr>
+                </pic:pic>
+              </a:graphicData>
+            </a:graphic>
+          </wp:inline>
+        </w:drawing>
+      </w:r>
+    </w:p>
+    <w:p>
+      <w:pPr>
+        <w:jc w:val="both"/>
+        <w:rPr>
+          <w:lang w:val="en-US"/>
+        </w:rPr>
+      </w:pPr>
+      <w:r>
+        <w:rPr>
+          <w:lang w:val="en-US"/>
+        </w:rPr>
+        <w:t>For a small number of neighbors, the result is an estimation with more amplitude that the real data in some places (it has error). If the number of neighbors is too big (close to the</w:t>
+      </w:r>
+      <w:r>
+        <w:rPr>
+          <w:lang w:val="en-US"/>
+        </w:rPr>
+        <w:t xml:space="preserve"> full</w:t>
+      </w:r>
+      <w:r>
+        <w:rPr>
+          <w:lang w:val="en-US"/>
+        </w:rPr>
+        <w:t xml:space="preserve"> size of the training set)</w:t>
+      </w:r>
+      <w:r>
+        <w:rPr>
+          <w:lang w:val="en-US"/>
+        </w:rPr>
+        <w:t xml:space="preserve"> the model is even worse. This can be seen </w:t>
+      </w:r>
+      <w:r>
+        <w:rPr>
+          <w:lang w:val="en-US"/>
+        </w:rPr>
+        <w:t>in the next metrics graph.</w:t>
+      </w:r>
+    </w:p>
+    <w:p>
+      <w:pPr>
+        <w:jc w:val="center"/>
+        <w:rPr>
+          <w:lang w:val="en-US"/>
+        </w:rPr>
+      </w:pPr>
+      <w:r>
+        <w:rPr>
+          <w:lang w:val="en-US"/>
+        </w:rPr>
+        <w:drawing>
+          <wp:inline distT="0" distB="0" distL="0" distR="0" wp14:anchorId="4EB00E0B" wp14:editId="3144EBD5">
+            <wp:extent cx="2644049" cy="1983038"/>
+            <wp:effectExtent l="0" t="0" r="4445" b="0"/>
+            <wp:docPr id="31" name="Imagen 31" descr="Gráfico, Gráfico de líneas&#10;&#10;Descripción generada automáticamente"/>
+            <wp:cNvGraphicFramePr>
+              <a:graphicFrameLocks xmlns:a="http://schemas.openxmlformats.org/drawingml/2006/main" noChangeAspect="1"/>
+            </wp:cNvGraphicFramePr>
+            <a:graphic xmlns:a="http://schemas.openxmlformats.org/drawingml/2006/main">
+              <a:graphicData uri="http://schemas.openxmlformats.org/drawingml/2006/picture">
+                <pic:pic xmlns:pic="http://schemas.openxmlformats.org/drawingml/2006/picture">
+                  <pic:nvPicPr>
+                    <pic:cNvPr id="31" name="Imagen 31" descr="Gráfico, Gráfico de líneas&#10;&#10;Descripción generada automáticamente"/>
+                    <pic:cNvPicPr/>
+                  </pic:nvPicPr>
+                  <pic:blipFill>
+                    <a:blip r:embed="rId41"/>
+                    <a:stretch>
+                      <a:fillRect/>
+                    </a:stretch>
+                  </pic:blipFill>
+                  <pic:spPr>
+                    <a:xfrm>
+                      <a:off x="0" y="0"/>
+                      <a:ext cx="2693119" cy="2019841"/>
+                    </a:xfrm>
+                    <a:prstGeom prst="rect">
+                      <a:avLst/>
+                    </a:prstGeom>
+                  </pic:spPr>
+                </pic:pic>
+              </a:graphicData>
+            </a:graphic>
+          </wp:inline>
+        </w:drawing>
+      </w:r>
+    </w:p>
+    <w:p>
+      <w:pPr>
+        <w:jc w:val="both"/>
+        <w:rPr>
+          <w:lang w:val="en-US"/>
+        </w:rPr>
+      </w:pPr>
+      <w:r>
+        <w:rPr>
+          <w:lang w:val="en-US"/>
+        </w:rPr>
+        <w:t xml:space="preserve">It gets to a point where the model is </w:t>
+      </w:r>
+      <w:r>
+        <w:rPr>
+          <w:lang w:val="en-US"/>
+        </w:rPr>
+        <w:t xml:space="preserve">not fitting anything. The correct value of neighbors can be found in the </w:t>
+      </w:r>
+      <w:r>
+        <w:rPr>
+          <w:lang w:val="en-US"/>
+        </w:rPr>
+        <w:t xml:space="preserve">k = 1 to k = </w:t>
+      </w:r>
+      <w:r>
+        <w:rPr>
+          <w:lang w:val="en-US"/>
+        </w:rPr>
+        <w:t>15.</w:t>
+      </w:r>
+    </w:p>
+    <w:p>
+      <w:pPr>
+        <w:jc w:val="center"/>
+        <w:rPr>
+          <w:lang w:val="en-US"/>
+        </w:rPr>
+      </w:pPr>
+      <w:r>
+        <w:rPr>
+          <w:lang w:val="en-US"/>
+        </w:rPr>
+        <w:lastRenderedPageBreak/>
+        <w:drawing>
+          <wp:inline distT="0" distB="0" distL="0" distR="0" wp14:anchorId="18659223" wp14:editId="73CDC810">
+            <wp:extent cx="2648945" cy="1986709"/>
+            <wp:effectExtent l="0" t="0" r="0" b="0"/>
+            <wp:docPr id="32" name="Imagen 32" descr="Gráfico&#10;&#10;Descripción generada automáticamente"/>
+            <wp:cNvGraphicFramePr>
+              <a:graphicFrameLocks xmlns:a="http://schemas.openxmlformats.org/drawingml/2006/main" noChangeAspect="1"/>
+            </wp:cNvGraphicFramePr>
+            <a:graphic xmlns:a="http://schemas.openxmlformats.org/drawingml/2006/main">
+              <a:graphicData uri="http://schemas.openxmlformats.org/drawingml/2006/picture">
+                <pic:pic xmlns:pic="http://schemas.openxmlformats.org/drawingml/2006/picture">
+                  <pic:nvPicPr>
+                    <pic:cNvPr id="32" name="Imagen 32" descr="Gráfico&#10;&#10;Descripción generada automáticamente"/>
+                    <pic:cNvPicPr/>
+                  </pic:nvPicPr>
+                  <pic:blipFill>
+                    <a:blip r:embed="rId42"/>
+                    <a:stretch>
+                      <a:fillRect/>
+                    </a:stretch>
+                  </pic:blipFill>
+                  <pic:spPr>
+                    <a:xfrm>
+                      <a:off x="0" y="0"/>
+                      <a:ext cx="2683881" cy="2012911"/>
+                    </a:xfrm>
+                    <a:prstGeom prst="rect">
+                      <a:avLst/>
+                    </a:prstGeom>
+                  </pic:spPr>
+                </pic:pic>
+              </a:graphicData>
+            </a:graphic>
+          </wp:inline>
+        </w:drawing>
+      </w:r>
+    </w:p>
+    <w:p>
+      <w:pPr>
+        <w:jc w:val="both"/>
+        <w:rPr>
+          <w:lang w:val="en-US"/>
+        </w:rPr>
+      </w:pPr>
+      <w:r>
+        <w:rPr>
+          <w:lang w:val="en-US"/>
+        </w:rPr>
+        <w:t xml:space="preserve">Looking at the metrics tables (they are in the comparison section of this report), we can see </w:t>
+      </w:r>
+      <w:r>
+        <w:rPr>
+          <w:lang w:val="en-US"/>
+        </w:rPr>
+        <w:t>that</w:t>
+      </w:r>
+      <w:r>
+        <w:rPr>
+          <w:lang w:val="en-US"/>
+        </w:rPr>
+        <w:t xml:space="preserve"> the best k value is 1</w:t>
+      </w:r>
+      <w:r>
+        <w:rPr>
+          <w:lang w:val="en-US"/>
+        </w:rPr>
+        <w:t>0</w:t>
+      </w:r>
+      <w:r>
+        <w:rPr>
+          <w:lang w:val="en-US"/>
+        </w:rPr>
+        <w:t>.</w:t>
+      </w:r>
     </w:p>
     <w:p>
       <w:pPr>
@@ -4735,6 +5405,376 @@
           <w:lang w:val="en-US"/>
         </w:rPr>
       </w:pPr>
+      <w:r>
+        <w:rPr>
+          <w:lang w:val="en-US"/>
+        </w:rPr>
+        <w:t>Random forest algorithm uses decision trees as base</w:t>
+      </w:r>
+      <w:r>
+        <w:rPr>
+          <w:lang w:val="en-US"/>
+        </w:rPr>
+        <w:t>. The algorithm works in the following way:</w:t>
+      </w:r>
+    </w:p>
+    <w:p>
+      <w:pPr>
+        <w:pStyle w:val="Prrafodelista"/>
+        <w:numPr>
+          <w:ilvl w:val="0"/>
+          <w:numId w:val="4"/>
+        </w:numPr>
+        <w:jc w:val="both"/>
+        <w:rPr>
+          <w:lang w:val="en-US"/>
+        </w:rPr>
+      </w:pPr>
+      <w:r>
+        <w:rPr>
+          <w:lang w:val="en-US"/>
+        </w:rPr>
+        <w:t xml:space="preserve">N number of random records are taken from the training set. </w:t>
+      </w:r>
+      <w:r>
+        <w:rPr>
+          <w:lang w:val="en-US"/>
+        </w:rPr>
+        <w:t>N is a hyper parameter and corresponds to the number of trees in the forest.</w:t>
+      </w:r>
+    </w:p>
+    <w:p>
+      <w:pPr>
+        <w:pStyle w:val="Prrafodelista"/>
+        <w:numPr>
+          <w:ilvl w:val="0"/>
+          <w:numId w:val="4"/>
+        </w:numPr>
+        <w:jc w:val="both"/>
+        <w:rPr>
+          <w:lang w:val="en-US"/>
+        </w:rPr>
+      </w:pPr>
+      <w:r>
+        <w:rPr>
+          <w:lang w:val="en-US"/>
+        </w:rPr>
+        <w:t>A decision tree is created from each sample of data.</w:t>
+      </w:r>
+    </w:p>
+    <w:p>
+      <w:pPr>
+        <w:pStyle w:val="Prrafodelista"/>
+        <w:numPr>
+          <w:ilvl w:val="0"/>
+          <w:numId w:val="4"/>
+        </w:numPr>
+        <w:jc w:val="both"/>
+        <w:rPr>
+          <w:lang w:val="en-US"/>
+        </w:rPr>
+      </w:pPr>
+      <w:r>
+        <w:rPr>
+          <w:lang w:val="en-US"/>
+        </w:rPr>
+        <w:t>Each decision tree generates an output.</w:t>
+      </w:r>
+    </w:p>
+    <w:p>
+      <w:pPr>
+        <w:pStyle w:val="Prrafodelista"/>
+        <w:numPr>
+          <w:ilvl w:val="0"/>
+          <w:numId w:val="4"/>
+        </w:numPr>
+        <w:jc w:val="both"/>
+        <w:rPr>
+          <w:lang w:val="en-US"/>
+        </w:rPr>
+      </w:pPr>
+      <w:r>
+        <w:rPr>
+          <w:lang w:val="en-US"/>
+        </w:rPr>
+        <w:t xml:space="preserve">The final output of the forest will be the mean of all the values </w:t>
+      </w:r>
+      <w:r>
+        <w:rPr>
+          <w:lang w:val="en-US"/>
+        </w:rPr>
+        <w:t>of the le</w:t>
+      </w:r>
+      <w:r>
+        <w:rPr>
+          <w:lang w:val="en-US"/>
+        </w:rPr>
+        <w:t>aves</w:t>
+      </w:r>
+      <w:r>
+        <w:rPr>
+          <w:lang w:val="en-US"/>
+        </w:rPr>
+        <w:t xml:space="preserve"> of the trees.</w:t>
+      </w:r>
+    </w:p>
+    <w:p>
+      <w:pPr>
+        <w:jc w:val="both"/>
+        <w:rPr>
+          <w:lang w:val="en-US"/>
+        </w:rPr>
+      </w:pPr>
+      <w:r>
+        <w:rPr>
+          <w:lang w:val="en-US"/>
+        </w:rPr>
+        <w:t xml:space="preserve">This means that more trees will have better results since the mean will </w:t>
+      </w:r>
+      <w:r>
+        <w:rPr>
+          <w:lang w:val="en-US"/>
+        </w:rPr>
+        <w:t>consider</w:t>
+      </w:r>
+      <w:r>
+        <w:rPr>
+          <w:lang w:val="en-US"/>
+        </w:rPr>
+        <w:t xml:space="preserve"> more information from all the trees. </w:t>
+      </w:r>
+      <w:r>
+        <w:rPr>
+          <w:lang w:val="en-US"/>
+        </w:rPr>
+        <w:t xml:space="preserve">Less trees will have the opposite effect. As in the other </w:t>
+      </w:r>
+      <w:r>
+        <w:rPr>
+          <w:lang w:val="en-US"/>
+        </w:rPr>
+        <w:t xml:space="preserve">methods, the trick is to get the best number of trees which is the one that minimizes the error in the predictions of the model. </w:t>
+      </w:r>
+      <w:r>
+        <w:rPr>
+          <w:lang w:val="en-US"/>
+        </w:rPr>
+        <w:t>Also</w:t>
+      </w:r>
+      <w:r>
+        <w:rPr>
+          <w:lang w:val="en-US"/>
+        </w:rPr>
+        <w:t>,</w:t>
+      </w:r>
+      <w:r>
+        <w:rPr>
+          <w:lang w:val="en-US"/>
+        </w:rPr>
+        <w:t xml:space="preserve"> there is a point where including more trees makes no difference in </w:t>
+      </w:r>
+      <w:r>
+        <w:rPr>
+          <w:lang w:val="en-US"/>
+        </w:rPr>
+        <w:t>the result</w:t>
+      </w:r>
+      <w:r>
+        <w:rPr>
+          <w:lang w:val="en-US"/>
+        </w:rPr>
+        <w:t xml:space="preserve"> of the forest since the mean is not changed. This can be seen in the next metric plot:</w:t>
+      </w:r>
+    </w:p>
+    <w:p>
+      <w:pPr>
+        <w:jc w:val="center"/>
+        <w:rPr>
+          <w:lang w:val="en-US"/>
+        </w:rPr>
+      </w:pPr>
+      <w:r>
+        <w:rPr>
+          <w:lang w:val="en-US"/>
+        </w:rPr>
+        <w:drawing>
+          <wp:inline distT="0" distB="0" distL="0" distR="0" wp14:anchorId="1023FB2B" wp14:editId="5B68A7A7">
+            <wp:extent cx="3510114" cy="2632587"/>
+            <wp:effectExtent l="0" t="0" r="0" b="0"/>
+            <wp:docPr id="33" name="Imagen 33" descr="Gráfico&#10;&#10;Descripción generada automáticamente"/>
+            <wp:cNvGraphicFramePr>
+              <a:graphicFrameLocks xmlns:a="http://schemas.openxmlformats.org/drawingml/2006/main" noChangeAspect="1"/>
+            </wp:cNvGraphicFramePr>
+            <a:graphic xmlns:a="http://schemas.openxmlformats.org/drawingml/2006/main">
+              <a:graphicData uri="http://schemas.openxmlformats.org/drawingml/2006/picture">
+                <pic:pic xmlns:pic="http://schemas.openxmlformats.org/drawingml/2006/picture">
+                  <pic:nvPicPr>
+                    <pic:cNvPr id="33" name="Imagen 33" descr="Gráfico&#10;&#10;Descripción generada automáticamente"/>
+                    <pic:cNvPicPr/>
+                  </pic:nvPicPr>
+                  <pic:blipFill>
+                    <a:blip r:embed="rId43"/>
+                    <a:stretch>
+                      <a:fillRect/>
+                    </a:stretch>
+                  </pic:blipFill>
+                  <pic:spPr>
+                    <a:xfrm>
+                      <a:off x="0" y="0"/>
+                      <a:ext cx="3527012" cy="2645260"/>
+                    </a:xfrm>
+                    <a:prstGeom prst="rect">
+                      <a:avLst/>
+                    </a:prstGeom>
+                  </pic:spPr>
+                </pic:pic>
+              </a:graphicData>
+            </a:graphic>
+          </wp:inline>
+        </w:drawing>
+      </w:r>
+    </w:p>
+    <w:p>
+      <w:pPr>
+        <w:jc w:val="both"/>
+        <w:rPr>
+          <w:lang w:val="en-US"/>
+        </w:rPr>
+      </w:pPr>
+    </w:p>
+    <w:p>
+      <w:pPr>
+        <w:jc w:val="both"/>
+        <w:rPr>
+          <w:lang w:val="en-US"/>
+        </w:rPr>
+      </w:pPr>
+    </w:p>
+    <w:p>
+      <w:pPr>
+        <w:jc w:val="both"/>
+        <w:rPr>
+          <w:lang w:val="en-US"/>
+        </w:rPr>
+      </w:pPr>
+      <w:r>
+        <w:rPr>
+          <w:lang w:val="en-US"/>
+        </w:rPr>
+        <w:t xml:space="preserve">In this </w:t>
+      </w:r>
+      <w:r>
+        <w:rPr>
+          <w:lang w:val="en-US"/>
+        </w:rPr>
+        <w:t>method,</w:t>
+      </w:r>
+      <w:r>
+        <w:rPr>
+          <w:lang w:val="en-US"/>
+        </w:rPr>
+        <w:t xml:space="preserve"> the difference from estimations of 1 tree and estimations of, for example, 12 trees </w:t>
+      </w:r>
+      <w:r>
+        <w:rPr>
+          <w:lang w:val="en-US"/>
+        </w:rPr>
+        <w:t>are</w:t>
+      </w:r>
+      <w:r>
+        <w:rPr>
+          <w:lang w:val="en-US"/>
+        </w:rPr>
+        <w:t xml:space="preserve"> huge. This is shown in the next two plots.</w:t>
+      </w:r>
+    </w:p>
+    <w:p>
+      <w:pPr>
+        <w:jc w:val="center"/>
+        <w:rPr>
+          <w:lang w:val="en-US"/>
+        </w:rPr>
+      </w:pPr>
+      <w:r>
+        <w:rPr>
+          <w:lang w:val="en-US"/>
+        </w:rPr>
+        <w:drawing>
+          <wp:inline distT="0" distB="0" distL="0" distR="0" wp14:anchorId="5E9C7316" wp14:editId="06E2F9C4">
+            <wp:extent cx="2684207" cy="2013155"/>
+            <wp:effectExtent l="0" t="0" r="1905" b="6350"/>
+            <wp:docPr id="34" name="Imagen 34" descr="Gráfico&#10;&#10;Descripción generada automáticamente"/>
+            <wp:cNvGraphicFramePr>
+              <a:graphicFrameLocks xmlns:a="http://schemas.openxmlformats.org/drawingml/2006/main" noChangeAspect="1"/>
+            </wp:cNvGraphicFramePr>
+            <a:graphic xmlns:a="http://schemas.openxmlformats.org/drawingml/2006/main">
+              <a:graphicData uri="http://schemas.openxmlformats.org/drawingml/2006/picture">
+                <pic:pic xmlns:pic="http://schemas.openxmlformats.org/drawingml/2006/picture">
+                  <pic:nvPicPr>
+                    <pic:cNvPr id="34" name="Imagen 34" descr="Gráfico&#10;&#10;Descripción generada automáticamente"/>
+                    <pic:cNvPicPr/>
+                  </pic:nvPicPr>
+                  <pic:blipFill>
+                    <a:blip r:embed="rId44"/>
+                    <a:stretch>
+                      <a:fillRect/>
+                    </a:stretch>
+                  </pic:blipFill>
+                  <pic:spPr>
+                    <a:xfrm>
+                      <a:off x="0" y="0"/>
+                      <a:ext cx="2714119" cy="2035589"/>
+                    </a:xfrm>
+                    <a:prstGeom prst="rect">
+                      <a:avLst/>
+                    </a:prstGeom>
+                  </pic:spPr>
+                </pic:pic>
+              </a:graphicData>
+            </a:graphic>
+          </wp:inline>
+        </w:drawing>
+      </w:r>
+      <w:r>
+        <w:rPr>
+          <w:lang w:val="en-US"/>
+        </w:rPr>
+        <w:drawing>
+          <wp:inline distT="0" distB="0" distL="0" distR="0" wp14:anchorId="3EA377A1" wp14:editId="10410801">
+            <wp:extent cx="2669458" cy="2002094"/>
+            <wp:effectExtent l="0" t="0" r="0" b="0"/>
+            <wp:docPr id="35" name="Imagen 35" descr="Gráfico, Gráfico de líneas&#10;&#10;Descripción generada automáticamente"/>
+            <wp:cNvGraphicFramePr>
+              <a:graphicFrameLocks xmlns:a="http://schemas.openxmlformats.org/drawingml/2006/main" noChangeAspect="1"/>
+            </wp:cNvGraphicFramePr>
+            <a:graphic xmlns:a="http://schemas.openxmlformats.org/drawingml/2006/main">
+              <a:graphicData uri="http://schemas.openxmlformats.org/drawingml/2006/picture">
+                <pic:pic xmlns:pic="http://schemas.openxmlformats.org/drawingml/2006/picture">
+                  <pic:nvPicPr>
+                    <pic:cNvPr id="35" name="Imagen 35" descr="Gráfico, Gráfico de líneas&#10;&#10;Descripción generada automáticamente"/>
+                    <pic:cNvPicPr/>
+                  </pic:nvPicPr>
+                  <pic:blipFill>
+                    <a:blip r:embed="rId45"/>
+                    <a:stretch>
+                      <a:fillRect/>
+                    </a:stretch>
+                  </pic:blipFill>
+                  <pic:spPr>
+                    <a:xfrm>
+                      <a:off x="0" y="0"/>
+                      <a:ext cx="2703034" cy="2027276"/>
+                    </a:xfrm>
+                    <a:prstGeom prst="rect">
+                      <a:avLst/>
+                    </a:prstGeom>
+                  </pic:spPr>
+                </pic:pic>
+              </a:graphicData>
+            </a:graphic>
+          </wp:inline>
+        </w:drawing>
+      </w:r>
     </w:p>
     <w:p>
       <w:pPr>
@@ -4791,14 +5831,28 @@
     </w:p>
     <w:p>
       <w:pPr>
+        <w:pStyle w:val="Ttulo1"/>
+        <w:rPr>
+          <w:lang w:val="en-US"/>
+        </w:rPr>
+      </w:pPr>
+      <w:r>
+        <w:rPr>
+          <w:lang w:val="en-US"/>
+        </w:rPr>
+        <w:t>Annex: Fourth Project</w:t>
+      </w:r>
+    </w:p>
+    <w:p>
+      <w:pPr>
         <w:rPr>
           <w:lang w:val="en-US"/>
         </w:rPr>
       </w:pPr>
     </w:p>
     <w:sectPr>
-      <w:headerReference w:type="default" r:id="rId39"/>
-      <w:footerReference w:type="default" r:id="rId40"/>
+      <w:headerReference w:type="default" r:id="rId46"/>
+      <w:footerReference w:type="default" r:id="rId47"/>
       <w:pgSz w:w="11906" w:h="16838"/>
       <w:pgMar w:top="1417" w:right="1701" w:bottom="1417" w:left="1701" w:header="708" w:footer="708" w:gutter="0"/>
       <w:cols w:space="708"/>
@@ -5013,6 +6067,95 @@
     </w:lvl>
   </w:abstractNum>
   <w:abstractNum w:abstractNumId="1" w15:restartNumberingAfterBreak="0">
+    <w:nsid w:val="478C1603"/>
+    <w:multiLevelType w:val="hybridMultilevel"/>
+    <w:tmpl w:val="969C6F12"/>
+    <w:lvl w:ilvl="0" w:tplc="E14485AC">
+      <w:start w:val="1"/>
+      <w:numFmt w:val="decimal"/>
+      <w:lvlText w:val="%1."/>
+      <w:lvlJc w:val="left"/>
+      <w:pPr>
+        <w:ind w:left="720" w:hanging="360"/>
+      </w:pPr>
+      <w:rPr>
+        <w:rFonts w:hint="default"/>
+      </w:rPr>
+    </w:lvl>
+    <w:lvl w:ilvl="1" w:tplc="0C0A0019" w:tentative="1">
+      <w:start w:val="1"/>
+      <w:numFmt w:val="lowerLetter"/>
+      <w:lvlText w:val="%2."/>
+      <w:lvlJc w:val="left"/>
+      <w:pPr>
+        <w:ind w:left="1440" w:hanging="360"/>
+      </w:pPr>
+    </w:lvl>
+    <w:lvl w:ilvl="2" w:tplc="0C0A001B" w:tentative="1">
+      <w:start w:val="1"/>
+      <w:numFmt w:val="lowerRoman"/>
+      <w:lvlText w:val="%3."/>
+      <w:lvlJc w:val="right"/>
+      <w:pPr>
+        <w:ind w:left="2160" w:hanging="180"/>
+      </w:pPr>
+    </w:lvl>
+    <w:lvl w:ilvl="3" w:tplc="0C0A000F" w:tentative="1">
+      <w:start w:val="1"/>
+      <w:numFmt w:val="decimal"/>
+      <w:lvlText w:val="%4."/>
+      <w:lvlJc w:val="left"/>
+      <w:pPr>
+        <w:ind w:left="2880" w:hanging="360"/>
+      </w:pPr>
+    </w:lvl>
+    <w:lvl w:ilvl="4" w:tplc="0C0A0019" w:tentative="1">
+      <w:start w:val="1"/>
+      <w:numFmt w:val="lowerLetter"/>
+      <w:lvlText w:val="%5."/>
+      <w:lvlJc w:val="left"/>
+      <w:pPr>
+        <w:ind w:left="3600" w:hanging="360"/>
+      </w:pPr>
+    </w:lvl>
+    <w:lvl w:ilvl="5" w:tplc="0C0A001B" w:tentative="1">
+      <w:start w:val="1"/>
+      <w:numFmt w:val="lowerRoman"/>
+      <w:lvlText w:val="%6."/>
+      <w:lvlJc w:val="right"/>
+      <w:pPr>
+        <w:ind w:left="4320" w:hanging="180"/>
+      </w:pPr>
+    </w:lvl>
+    <w:lvl w:ilvl="6" w:tplc="0C0A000F" w:tentative="1">
+      <w:start w:val="1"/>
+      <w:numFmt w:val="decimal"/>
+      <w:lvlText w:val="%7."/>
+      <w:lvlJc w:val="left"/>
+      <w:pPr>
+        <w:ind w:left="5040" w:hanging="360"/>
+      </w:pPr>
+    </w:lvl>
+    <w:lvl w:ilvl="7" w:tplc="0C0A0019" w:tentative="1">
+      <w:start w:val="1"/>
+      <w:numFmt w:val="lowerLetter"/>
+      <w:lvlText w:val="%8."/>
+      <w:lvlJc w:val="left"/>
+      <w:pPr>
+        <w:ind w:left="5760" w:hanging="360"/>
+      </w:pPr>
+    </w:lvl>
+    <w:lvl w:ilvl="8" w:tplc="0C0A001B" w:tentative="1">
+      <w:start w:val="1"/>
+      <w:numFmt w:val="lowerRoman"/>
+      <w:lvlText w:val="%9."/>
+      <w:lvlJc w:val="right"/>
+      <w:pPr>
+        <w:ind w:left="6480" w:hanging="180"/>
+      </w:pPr>
+    </w:lvl>
+  </w:abstractNum>
+  <w:abstractNum w:abstractNumId="2" w15:restartNumberingAfterBreak="0">
     <w:nsid w:val="4D323455"/>
     <w:multiLevelType w:val="hybridMultilevel"/>
     <w:tmpl w:val="9328D5E4"/>
@@ -5126,11 +6269,106 @@
       </w:rPr>
     </w:lvl>
   </w:abstractNum>
+  <w:abstractNum w:abstractNumId="3" w15:restartNumberingAfterBreak="0">
+    <w:nsid w:val="776774DC"/>
+    <w:multiLevelType w:val="hybridMultilevel"/>
+    <w:tmpl w:val="6542029A"/>
+    <w:lvl w:ilvl="0" w:tplc="BDA865AE">
+      <w:start w:val="1"/>
+      <w:numFmt w:val="decimal"/>
+      <w:lvlText w:val="%1."/>
+      <w:lvlJc w:val="left"/>
+      <w:pPr>
+        <w:ind w:left="720" w:hanging="360"/>
+      </w:pPr>
+      <w:rPr>
+        <w:rFonts w:hint="default"/>
+      </w:rPr>
+    </w:lvl>
+    <w:lvl w:ilvl="1" w:tplc="0C0A0019" w:tentative="1">
+      <w:start w:val="1"/>
+      <w:numFmt w:val="lowerLetter"/>
+      <w:lvlText w:val="%2."/>
+      <w:lvlJc w:val="left"/>
+      <w:pPr>
+        <w:ind w:left="1440" w:hanging="360"/>
+      </w:pPr>
+    </w:lvl>
+    <w:lvl w:ilvl="2" w:tplc="0C0A001B" w:tentative="1">
+      <w:start w:val="1"/>
+      <w:numFmt w:val="lowerRoman"/>
+      <w:lvlText w:val="%3."/>
+      <w:lvlJc w:val="right"/>
+      <w:pPr>
+        <w:ind w:left="2160" w:hanging="180"/>
+      </w:pPr>
+    </w:lvl>
+    <w:lvl w:ilvl="3" w:tplc="0C0A000F" w:tentative="1">
+      <w:start w:val="1"/>
+      <w:numFmt w:val="decimal"/>
+      <w:lvlText w:val="%4."/>
+      <w:lvlJc w:val="left"/>
+      <w:pPr>
+        <w:ind w:left="2880" w:hanging="360"/>
+      </w:pPr>
+    </w:lvl>
+    <w:lvl w:ilvl="4" w:tplc="0C0A0019" w:tentative="1">
+      <w:start w:val="1"/>
+      <w:numFmt w:val="lowerLetter"/>
+      <w:lvlText w:val="%5."/>
+      <w:lvlJc w:val="left"/>
+      <w:pPr>
+        <w:ind w:left="3600" w:hanging="360"/>
+      </w:pPr>
+    </w:lvl>
+    <w:lvl w:ilvl="5" w:tplc="0C0A001B" w:tentative="1">
+      <w:start w:val="1"/>
+      <w:numFmt w:val="lowerRoman"/>
+      <w:lvlText w:val="%6."/>
+      <w:lvlJc w:val="right"/>
+      <w:pPr>
+        <w:ind w:left="4320" w:hanging="180"/>
+      </w:pPr>
+    </w:lvl>
+    <w:lvl w:ilvl="6" w:tplc="0C0A000F" w:tentative="1">
+      <w:start w:val="1"/>
+      <w:numFmt w:val="decimal"/>
+      <w:lvlText w:val="%7."/>
+      <w:lvlJc w:val="left"/>
+      <w:pPr>
+        <w:ind w:left="5040" w:hanging="360"/>
+      </w:pPr>
+    </w:lvl>
+    <w:lvl w:ilvl="7" w:tplc="0C0A0019" w:tentative="1">
+      <w:start w:val="1"/>
+      <w:numFmt w:val="lowerLetter"/>
+      <w:lvlText w:val="%8."/>
+      <w:lvlJc w:val="left"/>
+      <w:pPr>
+        <w:ind w:left="5760" w:hanging="360"/>
+      </w:pPr>
+    </w:lvl>
+    <w:lvl w:ilvl="8" w:tplc="0C0A001B" w:tentative="1">
+      <w:start w:val="1"/>
+      <w:numFmt w:val="lowerRoman"/>
+      <w:lvlText w:val="%9."/>
+      <w:lvlJc w:val="right"/>
+      <w:pPr>
+        <w:ind w:left="6480" w:hanging="180"/>
+      </w:pPr>
+    </w:lvl>
+  </w:abstractNum>
   <w:num w:numId="1" w16cid:durableId="697587610">
-    <w:abstractNumId w:val="1"/>
+    <w:abstractNumId w:val="2"/>
   </w:num>
   <w:num w:numId="2" w16cid:durableId="928848931">
     <w:abstractNumId w:val="0"/>
+  </w:num>
+  <w:num w:numId="3" w16cid:durableId="421882039">
+    <w:abstractNumId w:val="1"/>
+  </w:num>
+  <w:num w:numId="4" w16cid:durableId="2134058675">
+    <w:abstractNumId w:val="3"/>
   </w:num>
 </w:numbering>
 </file>

</xml_diff>

<commit_message>
All project 3 finished, Report project 3 finished
</commit_message>
<xml_diff>
--- a/Project-3/ReportAndGuide/ImanolRojasPerez_Report_Project3.docx
+++ b/Project-3/ReportAndGuide/ImanolRojasPerez_Report_Project3.docx
@@ -148,19 +148,19 @@
             <w:fldChar w:fldCharType="begin"/>
           </w:r>
           <w:r>
-            <w:instrText xml:space="preserve"> TOC \o "1-3" \h \z \u </w:instrText>
+            <w:instrText xml:space="preserve"> TOC \o "1-4" \h \z \u </w:instrText>
           </w:r>
           <w:r>
             <w:fldChar w:fldCharType="separate"/>
           </w:r>
-          <w:hyperlink w:anchor="_Toc106556364" w:history="1">
+          <w:hyperlink w:anchor="_Toc107058475" w:history="1">
             <w:r>
               <w:rPr>
                 <w:rStyle w:val="Hipervnculo"/>
                 <w:noProof/>
                 <w:lang w:val="en-US"/>
               </w:rPr>
-              <w:t>Introduction</w:t>
+              <w:t>1. Third Project</w:t>
             </w:r>
             <w:r>
               <w:rPr>
@@ -181,7 +181,7 @@
                 <w:noProof/>
                 <w:webHidden/>
               </w:rPr>
-              <w:instrText xml:space="preserve"> PAGEREF _Toc106556364 \h </w:instrText>
+              <w:instrText xml:space="preserve"> PAGEREF _Toc107058475 \h </w:instrText>
             </w:r>
             <w:r>
               <w:rPr>
@@ -202,6 +202,853 @@
                 <w:webHidden/>
               </w:rPr>
               <w:t>2</w:t>
+            </w:r>
+            <w:r>
+              <w:rPr>
+                <w:noProof/>
+                <w:webHidden/>
+              </w:rPr>
+              <w:fldChar w:fldCharType="end"/>
+            </w:r>
+          </w:hyperlink>
+        </w:p>
+        <w:p>
+          <w:pPr>
+            <w:pStyle w:val="TDC2"/>
+            <w:tabs>
+              <w:tab w:val="right" w:leader="dot" w:pos="8494"/>
+            </w:tabs>
+            <w:rPr>
+              <w:rFonts w:eastAsiaTheme="minorEastAsia"/>
+              <w:noProof/>
+              <w:lang w:eastAsia="es-ES"/>
+            </w:rPr>
+          </w:pPr>
+          <w:hyperlink w:anchor="_Toc107058476" w:history="1">
+            <w:r>
+              <w:rPr>
+                <w:rStyle w:val="Hipervnculo"/>
+                <w:noProof/>
+                <w:lang w:val="en-US"/>
+              </w:rPr>
+              <w:t>1.1. Introduction</w:t>
+            </w:r>
+            <w:r>
+              <w:rPr>
+                <w:noProof/>
+                <w:webHidden/>
+              </w:rPr>
+              <w:tab/>
+            </w:r>
+            <w:r>
+              <w:rPr>
+                <w:noProof/>
+                <w:webHidden/>
+              </w:rPr>
+              <w:fldChar w:fldCharType="begin"/>
+            </w:r>
+            <w:r>
+              <w:rPr>
+                <w:noProof/>
+                <w:webHidden/>
+              </w:rPr>
+              <w:instrText xml:space="preserve"> PAGEREF _Toc107058476 \h </w:instrText>
+            </w:r>
+            <w:r>
+              <w:rPr>
+                <w:noProof/>
+                <w:webHidden/>
+              </w:rPr>
+            </w:r>
+            <w:r>
+              <w:rPr>
+                <w:noProof/>
+                <w:webHidden/>
+              </w:rPr>
+              <w:fldChar w:fldCharType="separate"/>
+            </w:r>
+            <w:r>
+              <w:rPr>
+                <w:noProof/>
+                <w:webHidden/>
+              </w:rPr>
+              <w:t>2</w:t>
+            </w:r>
+            <w:r>
+              <w:rPr>
+                <w:noProof/>
+                <w:webHidden/>
+              </w:rPr>
+              <w:fldChar w:fldCharType="end"/>
+            </w:r>
+          </w:hyperlink>
+        </w:p>
+        <w:p>
+          <w:pPr>
+            <w:pStyle w:val="TDC2"/>
+            <w:tabs>
+              <w:tab w:val="right" w:leader="dot" w:pos="8494"/>
+            </w:tabs>
+            <w:rPr>
+              <w:rFonts w:eastAsiaTheme="minorEastAsia"/>
+              <w:noProof/>
+              <w:lang w:eastAsia="es-ES"/>
+            </w:rPr>
+          </w:pPr>
+          <w:hyperlink w:anchor="_Toc107058477" w:history="1">
+            <w:r>
+              <w:rPr>
+                <w:rStyle w:val="Hipervnculo"/>
+                <w:noProof/>
+                <w:lang w:val="en-US"/>
+              </w:rPr>
+              <w:t>1.2. Data observation and first graphs</w:t>
+            </w:r>
+            <w:r>
+              <w:rPr>
+                <w:noProof/>
+                <w:webHidden/>
+              </w:rPr>
+              <w:tab/>
+            </w:r>
+            <w:r>
+              <w:rPr>
+                <w:noProof/>
+                <w:webHidden/>
+              </w:rPr>
+              <w:fldChar w:fldCharType="begin"/>
+            </w:r>
+            <w:r>
+              <w:rPr>
+                <w:noProof/>
+                <w:webHidden/>
+              </w:rPr>
+              <w:instrText xml:space="preserve"> PAGEREF _Toc107058477 \h </w:instrText>
+            </w:r>
+            <w:r>
+              <w:rPr>
+                <w:noProof/>
+                <w:webHidden/>
+              </w:rPr>
+            </w:r>
+            <w:r>
+              <w:rPr>
+                <w:noProof/>
+                <w:webHidden/>
+              </w:rPr>
+              <w:fldChar w:fldCharType="separate"/>
+            </w:r>
+            <w:r>
+              <w:rPr>
+                <w:noProof/>
+                <w:webHidden/>
+              </w:rPr>
+              <w:t>2</w:t>
+            </w:r>
+            <w:r>
+              <w:rPr>
+                <w:noProof/>
+                <w:webHidden/>
+              </w:rPr>
+              <w:fldChar w:fldCharType="end"/>
+            </w:r>
+          </w:hyperlink>
+        </w:p>
+        <w:p>
+          <w:pPr>
+            <w:pStyle w:val="TDC2"/>
+            <w:tabs>
+              <w:tab w:val="right" w:leader="dot" w:pos="8494"/>
+            </w:tabs>
+            <w:rPr>
+              <w:rFonts w:eastAsiaTheme="minorEastAsia"/>
+              <w:noProof/>
+              <w:lang w:eastAsia="es-ES"/>
+            </w:rPr>
+          </w:pPr>
+          <w:hyperlink w:anchor="_Toc107058478" w:history="1">
+            <w:r>
+              <w:rPr>
+                <w:rStyle w:val="Hipervnculo"/>
+                <w:noProof/>
+                <w:lang w:val="en-US"/>
+              </w:rPr>
+              <w:t>1.3. Modeling and calibration</w:t>
+            </w:r>
+            <w:r>
+              <w:rPr>
+                <w:noProof/>
+                <w:webHidden/>
+              </w:rPr>
+              <w:tab/>
+            </w:r>
+            <w:r>
+              <w:rPr>
+                <w:noProof/>
+                <w:webHidden/>
+              </w:rPr>
+              <w:fldChar w:fldCharType="begin"/>
+            </w:r>
+            <w:r>
+              <w:rPr>
+                <w:noProof/>
+                <w:webHidden/>
+              </w:rPr>
+              <w:instrText xml:space="preserve"> PAGEREF _Toc107058478 \h </w:instrText>
+            </w:r>
+            <w:r>
+              <w:rPr>
+                <w:noProof/>
+                <w:webHidden/>
+              </w:rPr>
+            </w:r>
+            <w:r>
+              <w:rPr>
+                <w:noProof/>
+                <w:webHidden/>
+              </w:rPr>
+              <w:fldChar w:fldCharType="separate"/>
+            </w:r>
+            <w:r>
+              <w:rPr>
+                <w:noProof/>
+                <w:webHidden/>
+              </w:rPr>
+              <w:t>5</w:t>
+            </w:r>
+            <w:r>
+              <w:rPr>
+                <w:noProof/>
+                <w:webHidden/>
+              </w:rPr>
+              <w:fldChar w:fldCharType="end"/>
+            </w:r>
+          </w:hyperlink>
+        </w:p>
+        <w:p>
+          <w:pPr>
+            <w:pStyle w:val="TDC3"/>
+            <w:tabs>
+              <w:tab w:val="right" w:leader="dot" w:pos="8494"/>
+            </w:tabs>
+            <w:rPr>
+              <w:rFonts w:eastAsiaTheme="minorEastAsia"/>
+              <w:noProof/>
+              <w:lang w:eastAsia="es-ES"/>
+            </w:rPr>
+          </w:pPr>
+          <w:hyperlink w:anchor="_Toc107058479" w:history="1">
+            <w:r>
+              <w:rPr>
+                <w:rStyle w:val="Hipervnculo"/>
+                <w:noProof/>
+                <w:lang w:val="en-US"/>
+              </w:rPr>
+              <w:t>1.3.1. Forward Subset Selection (MLR- FSS)</w:t>
+            </w:r>
+            <w:r>
+              <w:rPr>
+                <w:noProof/>
+                <w:webHidden/>
+              </w:rPr>
+              <w:tab/>
+            </w:r>
+            <w:r>
+              <w:rPr>
+                <w:noProof/>
+                <w:webHidden/>
+              </w:rPr>
+              <w:fldChar w:fldCharType="begin"/>
+            </w:r>
+            <w:r>
+              <w:rPr>
+                <w:noProof/>
+                <w:webHidden/>
+              </w:rPr>
+              <w:instrText xml:space="preserve"> PAGEREF _Toc107058479 \h </w:instrText>
+            </w:r>
+            <w:r>
+              <w:rPr>
+                <w:noProof/>
+                <w:webHidden/>
+              </w:rPr>
+            </w:r>
+            <w:r>
+              <w:rPr>
+                <w:noProof/>
+                <w:webHidden/>
+              </w:rPr>
+              <w:fldChar w:fldCharType="separate"/>
+            </w:r>
+            <w:r>
+              <w:rPr>
+                <w:noProof/>
+                <w:webHidden/>
+              </w:rPr>
+              <w:t>5</w:t>
+            </w:r>
+            <w:r>
+              <w:rPr>
+                <w:noProof/>
+                <w:webHidden/>
+              </w:rPr>
+              <w:fldChar w:fldCharType="end"/>
+            </w:r>
+          </w:hyperlink>
+        </w:p>
+        <w:p>
+          <w:pPr>
+            <w:pStyle w:val="TDC3"/>
+            <w:tabs>
+              <w:tab w:val="right" w:leader="dot" w:pos="8494"/>
+            </w:tabs>
+            <w:rPr>
+              <w:rFonts w:eastAsiaTheme="minorEastAsia"/>
+              <w:noProof/>
+              <w:lang w:eastAsia="es-ES"/>
+            </w:rPr>
+          </w:pPr>
+          <w:hyperlink w:anchor="_Toc107058480" w:history="1">
+            <w:r>
+              <w:rPr>
+                <w:rStyle w:val="Hipervnculo"/>
+                <w:noProof/>
+              </w:rPr>
+              <w:t>1.3.2. Multiple Linear Regression (MLR) with regularization</w:t>
+            </w:r>
+            <w:r>
+              <w:rPr>
+                <w:noProof/>
+                <w:webHidden/>
+              </w:rPr>
+              <w:tab/>
+            </w:r>
+            <w:r>
+              <w:rPr>
+                <w:noProof/>
+                <w:webHidden/>
+              </w:rPr>
+              <w:fldChar w:fldCharType="begin"/>
+            </w:r>
+            <w:r>
+              <w:rPr>
+                <w:noProof/>
+                <w:webHidden/>
+              </w:rPr>
+              <w:instrText xml:space="preserve"> PAGEREF _Toc107058480 \h </w:instrText>
+            </w:r>
+            <w:r>
+              <w:rPr>
+                <w:noProof/>
+                <w:webHidden/>
+              </w:rPr>
+            </w:r>
+            <w:r>
+              <w:rPr>
+                <w:noProof/>
+                <w:webHidden/>
+              </w:rPr>
+              <w:fldChar w:fldCharType="separate"/>
+            </w:r>
+            <w:r>
+              <w:rPr>
+                <w:noProof/>
+                <w:webHidden/>
+              </w:rPr>
+              <w:t>6</w:t>
+            </w:r>
+            <w:r>
+              <w:rPr>
+                <w:noProof/>
+                <w:webHidden/>
+              </w:rPr>
+              <w:fldChar w:fldCharType="end"/>
+            </w:r>
+          </w:hyperlink>
+        </w:p>
+        <w:p>
+          <w:pPr>
+            <w:pStyle w:val="TDC4"/>
+            <w:tabs>
+              <w:tab w:val="right" w:leader="dot" w:pos="8494"/>
+            </w:tabs>
+            <w:rPr>
+              <w:noProof/>
+            </w:rPr>
+          </w:pPr>
+          <w:hyperlink w:anchor="_Toc107058481" w:history="1">
+            <w:r>
+              <w:rPr>
+                <w:rStyle w:val="Hipervnculo"/>
+                <w:noProof/>
+                <w:lang w:val="en-US"/>
+              </w:rPr>
+              <w:t>1.3.2.1. Ridge Regression (RR)</w:t>
+            </w:r>
+            <w:r>
+              <w:rPr>
+                <w:noProof/>
+                <w:webHidden/>
+              </w:rPr>
+              <w:tab/>
+            </w:r>
+            <w:r>
+              <w:rPr>
+                <w:noProof/>
+                <w:webHidden/>
+              </w:rPr>
+              <w:fldChar w:fldCharType="begin"/>
+            </w:r>
+            <w:r>
+              <w:rPr>
+                <w:noProof/>
+                <w:webHidden/>
+              </w:rPr>
+              <w:instrText xml:space="preserve"> PAGEREF _Toc107058481 \h </w:instrText>
+            </w:r>
+            <w:r>
+              <w:rPr>
+                <w:noProof/>
+                <w:webHidden/>
+              </w:rPr>
+            </w:r>
+            <w:r>
+              <w:rPr>
+                <w:noProof/>
+                <w:webHidden/>
+              </w:rPr>
+              <w:fldChar w:fldCharType="separate"/>
+            </w:r>
+            <w:r>
+              <w:rPr>
+                <w:noProof/>
+                <w:webHidden/>
+              </w:rPr>
+              <w:t>6</w:t>
+            </w:r>
+            <w:r>
+              <w:rPr>
+                <w:noProof/>
+                <w:webHidden/>
+              </w:rPr>
+              <w:fldChar w:fldCharType="end"/>
+            </w:r>
+          </w:hyperlink>
+        </w:p>
+        <w:p>
+          <w:pPr>
+            <w:pStyle w:val="TDC4"/>
+            <w:tabs>
+              <w:tab w:val="right" w:leader="dot" w:pos="8494"/>
+            </w:tabs>
+            <w:rPr>
+              <w:noProof/>
+            </w:rPr>
+          </w:pPr>
+          <w:hyperlink w:anchor="_Toc107058482" w:history="1">
+            <w:r>
+              <w:rPr>
+                <w:rStyle w:val="Hipervnculo"/>
+                <w:noProof/>
+                <w:lang w:val="en-US"/>
+              </w:rPr>
+              <w:t>1.3.2.2. Lasso Regression (LR)</w:t>
+            </w:r>
+            <w:r>
+              <w:rPr>
+                <w:noProof/>
+                <w:webHidden/>
+              </w:rPr>
+              <w:tab/>
+            </w:r>
+            <w:r>
+              <w:rPr>
+                <w:noProof/>
+                <w:webHidden/>
+              </w:rPr>
+              <w:fldChar w:fldCharType="begin"/>
+            </w:r>
+            <w:r>
+              <w:rPr>
+                <w:noProof/>
+                <w:webHidden/>
+              </w:rPr>
+              <w:instrText xml:space="preserve"> PAGEREF _Toc107058482 \h </w:instrText>
+            </w:r>
+            <w:r>
+              <w:rPr>
+                <w:noProof/>
+                <w:webHidden/>
+              </w:rPr>
+            </w:r>
+            <w:r>
+              <w:rPr>
+                <w:noProof/>
+                <w:webHidden/>
+              </w:rPr>
+              <w:fldChar w:fldCharType="separate"/>
+            </w:r>
+            <w:r>
+              <w:rPr>
+                <w:noProof/>
+                <w:webHidden/>
+              </w:rPr>
+              <w:t>8</w:t>
+            </w:r>
+            <w:r>
+              <w:rPr>
+                <w:noProof/>
+                <w:webHidden/>
+              </w:rPr>
+              <w:fldChar w:fldCharType="end"/>
+            </w:r>
+          </w:hyperlink>
+        </w:p>
+        <w:p>
+          <w:pPr>
+            <w:pStyle w:val="TDC3"/>
+            <w:tabs>
+              <w:tab w:val="right" w:leader="dot" w:pos="8494"/>
+            </w:tabs>
+            <w:rPr>
+              <w:rFonts w:eastAsiaTheme="minorEastAsia"/>
+              <w:noProof/>
+              <w:lang w:eastAsia="es-ES"/>
+            </w:rPr>
+          </w:pPr>
+          <w:hyperlink w:anchor="_Toc107058483" w:history="1">
+            <w:r>
+              <w:rPr>
+                <w:rStyle w:val="Hipervnculo"/>
+                <w:noProof/>
+                <w:lang w:val="en-US"/>
+              </w:rPr>
+              <w:t>1.3.3. K-nearest neighbor (KNN)</w:t>
+            </w:r>
+            <w:r>
+              <w:rPr>
+                <w:noProof/>
+                <w:webHidden/>
+              </w:rPr>
+              <w:tab/>
+            </w:r>
+            <w:r>
+              <w:rPr>
+                <w:noProof/>
+                <w:webHidden/>
+              </w:rPr>
+              <w:fldChar w:fldCharType="begin"/>
+            </w:r>
+            <w:r>
+              <w:rPr>
+                <w:noProof/>
+                <w:webHidden/>
+              </w:rPr>
+              <w:instrText xml:space="preserve"> PAGEREF _Toc107058483 \h </w:instrText>
+            </w:r>
+            <w:r>
+              <w:rPr>
+                <w:noProof/>
+                <w:webHidden/>
+              </w:rPr>
+            </w:r>
+            <w:r>
+              <w:rPr>
+                <w:noProof/>
+                <w:webHidden/>
+              </w:rPr>
+              <w:fldChar w:fldCharType="separate"/>
+            </w:r>
+            <w:r>
+              <w:rPr>
+                <w:noProof/>
+                <w:webHidden/>
+              </w:rPr>
+              <w:t>10</w:t>
+            </w:r>
+            <w:r>
+              <w:rPr>
+                <w:noProof/>
+                <w:webHidden/>
+              </w:rPr>
+              <w:fldChar w:fldCharType="end"/>
+            </w:r>
+          </w:hyperlink>
+        </w:p>
+        <w:p>
+          <w:pPr>
+            <w:pStyle w:val="TDC3"/>
+            <w:tabs>
+              <w:tab w:val="right" w:leader="dot" w:pos="8494"/>
+            </w:tabs>
+            <w:rPr>
+              <w:rFonts w:eastAsiaTheme="minorEastAsia"/>
+              <w:noProof/>
+              <w:lang w:eastAsia="es-ES"/>
+            </w:rPr>
+          </w:pPr>
+          <w:hyperlink w:anchor="_Toc107058484" w:history="1">
+            <w:r>
+              <w:rPr>
+                <w:rStyle w:val="Hipervnculo"/>
+                <w:noProof/>
+                <w:lang w:val="en-US"/>
+              </w:rPr>
+              <w:t>1.3.4. Kernel Ridge Regression with RBF kernel (KRR-RBF)</w:t>
+            </w:r>
+            <w:r>
+              <w:rPr>
+                <w:noProof/>
+                <w:webHidden/>
+              </w:rPr>
+              <w:tab/>
+            </w:r>
+            <w:r>
+              <w:rPr>
+                <w:noProof/>
+                <w:webHidden/>
+              </w:rPr>
+              <w:fldChar w:fldCharType="begin"/>
+            </w:r>
+            <w:r>
+              <w:rPr>
+                <w:noProof/>
+                <w:webHidden/>
+              </w:rPr>
+              <w:instrText xml:space="preserve"> PAGEREF _Toc107058484 \h </w:instrText>
+            </w:r>
+            <w:r>
+              <w:rPr>
+                <w:noProof/>
+                <w:webHidden/>
+              </w:rPr>
+            </w:r>
+            <w:r>
+              <w:rPr>
+                <w:noProof/>
+                <w:webHidden/>
+              </w:rPr>
+              <w:fldChar w:fldCharType="separate"/>
+            </w:r>
+            <w:r>
+              <w:rPr>
+                <w:noProof/>
+                <w:webHidden/>
+              </w:rPr>
+              <w:t>11</w:t>
+            </w:r>
+            <w:r>
+              <w:rPr>
+                <w:noProof/>
+                <w:webHidden/>
+              </w:rPr>
+              <w:fldChar w:fldCharType="end"/>
+            </w:r>
+          </w:hyperlink>
+        </w:p>
+        <w:p>
+          <w:pPr>
+            <w:pStyle w:val="TDC3"/>
+            <w:tabs>
+              <w:tab w:val="right" w:leader="dot" w:pos="8494"/>
+            </w:tabs>
+            <w:rPr>
+              <w:rFonts w:eastAsiaTheme="minorEastAsia"/>
+              <w:noProof/>
+              <w:lang w:eastAsia="es-ES"/>
+            </w:rPr>
+          </w:pPr>
+          <w:hyperlink w:anchor="_Toc107058485" w:history="1">
+            <w:r>
+              <w:rPr>
+                <w:rStyle w:val="Hipervnculo"/>
+                <w:noProof/>
+                <w:lang w:val="en-US"/>
+              </w:rPr>
+              <w:t>1.3.5. Random Forest (RF)</w:t>
+            </w:r>
+            <w:r>
+              <w:rPr>
+                <w:noProof/>
+                <w:webHidden/>
+              </w:rPr>
+              <w:tab/>
+            </w:r>
+            <w:r>
+              <w:rPr>
+                <w:noProof/>
+                <w:webHidden/>
+              </w:rPr>
+              <w:fldChar w:fldCharType="begin"/>
+            </w:r>
+            <w:r>
+              <w:rPr>
+                <w:noProof/>
+                <w:webHidden/>
+              </w:rPr>
+              <w:instrText xml:space="preserve"> PAGEREF _Toc107058485 \h </w:instrText>
+            </w:r>
+            <w:r>
+              <w:rPr>
+                <w:noProof/>
+                <w:webHidden/>
+              </w:rPr>
+            </w:r>
+            <w:r>
+              <w:rPr>
+                <w:noProof/>
+                <w:webHidden/>
+              </w:rPr>
+              <w:fldChar w:fldCharType="separate"/>
+            </w:r>
+            <w:r>
+              <w:rPr>
+                <w:noProof/>
+                <w:webHidden/>
+              </w:rPr>
+              <w:t>13</w:t>
+            </w:r>
+            <w:r>
+              <w:rPr>
+                <w:noProof/>
+                <w:webHidden/>
+              </w:rPr>
+              <w:fldChar w:fldCharType="end"/>
+            </w:r>
+          </w:hyperlink>
+        </w:p>
+        <w:p>
+          <w:pPr>
+            <w:pStyle w:val="TDC3"/>
+            <w:tabs>
+              <w:tab w:val="right" w:leader="dot" w:pos="8494"/>
+            </w:tabs>
+            <w:rPr>
+              <w:rFonts w:eastAsiaTheme="minorEastAsia"/>
+              <w:noProof/>
+              <w:lang w:eastAsia="es-ES"/>
+            </w:rPr>
+          </w:pPr>
+          <w:hyperlink w:anchor="_Toc107058486" w:history="1">
+            <w:r>
+              <w:rPr>
+                <w:rStyle w:val="Hipervnculo"/>
+                <w:noProof/>
+                <w:lang w:val="en-US"/>
+              </w:rPr>
+              <w:t>1.3.6. Support Vector Regression (SVR)</w:t>
+            </w:r>
+            <w:r>
+              <w:rPr>
+                <w:noProof/>
+                <w:webHidden/>
+              </w:rPr>
+              <w:tab/>
+            </w:r>
+            <w:r>
+              <w:rPr>
+                <w:noProof/>
+                <w:webHidden/>
+              </w:rPr>
+              <w:fldChar w:fldCharType="begin"/>
+            </w:r>
+            <w:r>
+              <w:rPr>
+                <w:noProof/>
+                <w:webHidden/>
+              </w:rPr>
+              <w:instrText xml:space="preserve"> PAGEREF _Toc107058486 \h </w:instrText>
+            </w:r>
+            <w:r>
+              <w:rPr>
+                <w:noProof/>
+                <w:webHidden/>
+              </w:rPr>
+            </w:r>
+            <w:r>
+              <w:rPr>
+                <w:noProof/>
+                <w:webHidden/>
+              </w:rPr>
+              <w:fldChar w:fldCharType="separate"/>
+            </w:r>
+            <w:r>
+              <w:rPr>
+                <w:noProof/>
+                <w:webHidden/>
+              </w:rPr>
+              <w:t>14</w:t>
+            </w:r>
+            <w:r>
+              <w:rPr>
+                <w:noProof/>
+                <w:webHidden/>
+              </w:rPr>
+              <w:fldChar w:fldCharType="end"/>
+            </w:r>
+          </w:hyperlink>
+        </w:p>
+        <w:p>
+          <w:pPr>
+            <w:pStyle w:val="TDC2"/>
+            <w:tabs>
+              <w:tab w:val="right" w:leader="dot" w:pos="8494"/>
+            </w:tabs>
+            <w:rPr>
+              <w:rFonts w:eastAsiaTheme="minorEastAsia"/>
+              <w:noProof/>
+              <w:lang w:eastAsia="es-ES"/>
+            </w:rPr>
+          </w:pPr>
+          <w:hyperlink w:anchor="_Toc107058487" w:history="1">
+            <w:r>
+              <w:rPr>
+                <w:rStyle w:val="Hipervnculo"/>
+                <w:noProof/>
+                <w:lang w:val="en-US"/>
+              </w:rPr>
+              <w:t>1.4. Comparison between the method results</w:t>
+            </w:r>
+            <w:r>
+              <w:rPr>
+                <w:noProof/>
+                <w:webHidden/>
+              </w:rPr>
+              <w:tab/>
+            </w:r>
+            <w:r>
+              <w:rPr>
+                <w:noProof/>
+                <w:webHidden/>
+              </w:rPr>
+              <w:fldChar w:fldCharType="begin"/>
+            </w:r>
+            <w:r>
+              <w:rPr>
+                <w:noProof/>
+                <w:webHidden/>
+              </w:rPr>
+              <w:instrText xml:space="preserve"> PAGEREF _Toc107058487 \h </w:instrText>
+            </w:r>
+            <w:r>
+              <w:rPr>
+                <w:noProof/>
+                <w:webHidden/>
+              </w:rPr>
+            </w:r>
+            <w:r>
+              <w:rPr>
+                <w:noProof/>
+                <w:webHidden/>
+              </w:rPr>
+              <w:fldChar w:fldCharType="separate"/>
+            </w:r>
+            <w:r>
+              <w:rPr>
+                <w:noProof/>
+                <w:webHidden/>
+              </w:rPr>
+              <w:t>15</w:t>
             </w:r>
             <w:r>
               <w:rPr>
@@ -224,14 +1071,14 @@
               <w:lang w:eastAsia="es-ES"/>
             </w:rPr>
           </w:pPr>
-          <w:hyperlink w:anchor="_Toc106556365" w:history="1">
+          <w:hyperlink w:anchor="_Toc107058488" w:history="1">
             <w:r>
               <w:rPr>
                 <w:rStyle w:val="Hipervnculo"/>
                 <w:noProof/>
                 <w:lang w:val="en-US"/>
               </w:rPr>
-              <w:t>Data observation and first graphs</w:t>
+              <w:t>2. Fourth Project</w:t>
             </w:r>
             <w:r>
               <w:rPr>
@@ -252,7 +1099,7 @@
                 <w:noProof/>
                 <w:webHidden/>
               </w:rPr>
-              <w:instrText xml:space="preserve"> PAGEREF _Toc106556365 \h </w:instrText>
+              <w:instrText xml:space="preserve"> PAGEREF _Toc107058488 \h </w:instrText>
             </w:r>
             <w:r>
               <w:rPr>
@@ -272,713 +1119,7 @@
                 <w:noProof/>
                 <w:webHidden/>
               </w:rPr>
-              <w:t>2</w:t>
-            </w:r>
-            <w:r>
-              <w:rPr>
-                <w:noProof/>
-                <w:webHidden/>
-              </w:rPr>
-              <w:fldChar w:fldCharType="end"/>
-            </w:r>
-          </w:hyperlink>
-        </w:p>
-        <w:p>
-          <w:pPr>
-            <w:pStyle w:val="TDC1"/>
-            <w:tabs>
-              <w:tab w:val="right" w:leader="dot" w:pos="8494"/>
-            </w:tabs>
-            <w:rPr>
-              <w:rFonts w:eastAsiaTheme="minorEastAsia"/>
-              <w:noProof/>
-              <w:lang w:eastAsia="es-ES"/>
-            </w:rPr>
-          </w:pPr>
-          <w:hyperlink w:anchor="_Toc106556366" w:history="1">
-            <w:r>
-              <w:rPr>
-                <w:rStyle w:val="Hipervnculo"/>
-                <w:noProof/>
-                <w:lang w:val="en-US"/>
-              </w:rPr>
-              <w:t>Modeling and calibration</w:t>
-            </w:r>
-            <w:r>
-              <w:rPr>
-                <w:noProof/>
-                <w:webHidden/>
-              </w:rPr>
-              <w:tab/>
-            </w:r>
-            <w:r>
-              <w:rPr>
-                <w:noProof/>
-                <w:webHidden/>
-              </w:rPr>
-              <w:fldChar w:fldCharType="begin"/>
-            </w:r>
-            <w:r>
-              <w:rPr>
-                <w:noProof/>
-                <w:webHidden/>
-              </w:rPr>
-              <w:instrText xml:space="preserve"> PAGEREF _Toc106556366 \h </w:instrText>
-            </w:r>
-            <w:r>
-              <w:rPr>
-                <w:noProof/>
-                <w:webHidden/>
-              </w:rPr>
-            </w:r>
-            <w:r>
-              <w:rPr>
-                <w:noProof/>
-                <w:webHidden/>
-              </w:rPr>
-              <w:fldChar w:fldCharType="separate"/>
-            </w:r>
-            <w:r>
-              <w:rPr>
-                <w:noProof/>
-                <w:webHidden/>
-              </w:rPr>
-              <w:t>5</w:t>
-            </w:r>
-            <w:r>
-              <w:rPr>
-                <w:noProof/>
-                <w:webHidden/>
-              </w:rPr>
-              <w:fldChar w:fldCharType="end"/>
-            </w:r>
-          </w:hyperlink>
-        </w:p>
-        <w:p>
-          <w:pPr>
-            <w:pStyle w:val="TDC2"/>
-            <w:tabs>
-              <w:tab w:val="right" w:leader="dot" w:pos="8494"/>
-            </w:tabs>
-            <w:rPr>
-              <w:rFonts w:eastAsiaTheme="minorEastAsia"/>
-              <w:noProof/>
-              <w:lang w:eastAsia="es-ES"/>
-            </w:rPr>
-          </w:pPr>
-          <w:hyperlink w:anchor="_Toc106556367" w:history="1">
-            <w:r>
-              <w:rPr>
-                <w:rStyle w:val="Hipervnculo"/>
-                <w:noProof/>
-                <w:lang w:val="en-US"/>
-              </w:rPr>
-              <w:t>Forward Subset Selection (MLR- FSS)</w:t>
-            </w:r>
-            <w:r>
-              <w:rPr>
-                <w:noProof/>
-                <w:webHidden/>
-              </w:rPr>
-              <w:tab/>
-            </w:r>
-            <w:r>
-              <w:rPr>
-                <w:noProof/>
-                <w:webHidden/>
-              </w:rPr>
-              <w:fldChar w:fldCharType="begin"/>
-            </w:r>
-            <w:r>
-              <w:rPr>
-                <w:noProof/>
-                <w:webHidden/>
-              </w:rPr>
-              <w:instrText xml:space="preserve"> PAGEREF _Toc106556367 \h </w:instrText>
-            </w:r>
-            <w:r>
-              <w:rPr>
-                <w:noProof/>
-                <w:webHidden/>
-              </w:rPr>
-            </w:r>
-            <w:r>
-              <w:rPr>
-                <w:noProof/>
-                <w:webHidden/>
-              </w:rPr>
-              <w:fldChar w:fldCharType="separate"/>
-            </w:r>
-            <w:r>
-              <w:rPr>
-                <w:noProof/>
-                <w:webHidden/>
-              </w:rPr>
-              <w:t>5</w:t>
-            </w:r>
-            <w:r>
-              <w:rPr>
-                <w:noProof/>
-                <w:webHidden/>
-              </w:rPr>
-              <w:fldChar w:fldCharType="end"/>
-            </w:r>
-          </w:hyperlink>
-        </w:p>
-        <w:p>
-          <w:pPr>
-            <w:pStyle w:val="TDC2"/>
-            <w:tabs>
-              <w:tab w:val="right" w:leader="dot" w:pos="8494"/>
-            </w:tabs>
-            <w:rPr>
-              <w:rFonts w:eastAsiaTheme="minorEastAsia"/>
-              <w:noProof/>
-              <w:lang w:eastAsia="es-ES"/>
-            </w:rPr>
-          </w:pPr>
-          <w:hyperlink w:anchor="_Toc106556368" w:history="1">
-            <w:r>
-              <w:rPr>
-                <w:rStyle w:val="Hipervnculo"/>
-                <w:noProof/>
-                <w:lang w:val="en-US"/>
-              </w:rPr>
-              <w:t>Multiple Linear Regression (MLR) with regularization</w:t>
-            </w:r>
-            <w:r>
-              <w:rPr>
-                <w:noProof/>
-                <w:webHidden/>
-              </w:rPr>
-              <w:tab/>
-            </w:r>
-            <w:r>
-              <w:rPr>
-                <w:noProof/>
-                <w:webHidden/>
-              </w:rPr>
-              <w:fldChar w:fldCharType="begin"/>
-            </w:r>
-            <w:r>
-              <w:rPr>
-                <w:noProof/>
-                <w:webHidden/>
-              </w:rPr>
-              <w:instrText xml:space="preserve"> PAGEREF _Toc106556368 \h </w:instrText>
-            </w:r>
-            <w:r>
-              <w:rPr>
-                <w:noProof/>
-                <w:webHidden/>
-              </w:rPr>
-            </w:r>
-            <w:r>
-              <w:rPr>
-                <w:noProof/>
-                <w:webHidden/>
-              </w:rPr>
-              <w:fldChar w:fldCharType="separate"/>
-            </w:r>
-            <w:r>
-              <w:rPr>
-                <w:noProof/>
-                <w:webHidden/>
-              </w:rPr>
-              <w:t>5</w:t>
-            </w:r>
-            <w:r>
-              <w:rPr>
-                <w:noProof/>
-                <w:webHidden/>
-              </w:rPr>
-              <w:fldChar w:fldCharType="end"/>
-            </w:r>
-          </w:hyperlink>
-        </w:p>
-        <w:p>
-          <w:pPr>
-            <w:pStyle w:val="TDC3"/>
-            <w:tabs>
-              <w:tab w:val="right" w:leader="dot" w:pos="8494"/>
-            </w:tabs>
-            <w:rPr>
-              <w:noProof/>
-            </w:rPr>
-          </w:pPr>
-          <w:hyperlink w:anchor="_Toc106556369" w:history="1">
-            <w:r>
-              <w:rPr>
-                <w:rStyle w:val="Hipervnculo"/>
-                <w:noProof/>
-                <w:lang w:val="en-US"/>
-              </w:rPr>
-              <w:t>Ridge Regression (RR)</w:t>
-            </w:r>
-            <w:r>
-              <w:rPr>
-                <w:noProof/>
-                <w:webHidden/>
-              </w:rPr>
-              <w:tab/>
-            </w:r>
-            <w:r>
-              <w:rPr>
-                <w:noProof/>
-                <w:webHidden/>
-              </w:rPr>
-              <w:fldChar w:fldCharType="begin"/>
-            </w:r>
-            <w:r>
-              <w:rPr>
-                <w:noProof/>
-                <w:webHidden/>
-              </w:rPr>
-              <w:instrText xml:space="preserve"> PAGEREF _Toc106556369 \h </w:instrText>
-            </w:r>
-            <w:r>
-              <w:rPr>
-                <w:noProof/>
-                <w:webHidden/>
-              </w:rPr>
-            </w:r>
-            <w:r>
-              <w:rPr>
-                <w:noProof/>
-                <w:webHidden/>
-              </w:rPr>
-              <w:fldChar w:fldCharType="separate"/>
-            </w:r>
-            <w:r>
-              <w:rPr>
-                <w:noProof/>
-                <w:webHidden/>
-              </w:rPr>
-              <w:t>5</w:t>
-            </w:r>
-            <w:r>
-              <w:rPr>
-                <w:noProof/>
-                <w:webHidden/>
-              </w:rPr>
-              <w:fldChar w:fldCharType="end"/>
-            </w:r>
-          </w:hyperlink>
-        </w:p>
-        <w:p>
-          <w:pPr>
-            <w:pStyle w:val="TDC3"/>
-            <w:tabs>
-              <w:tab w:val="right" w:leader="dot" w:pos="8494"/>
-            </w:tabs>
-            <w:rPr>
-              <w:noProof/>
-            </w:rPr>
-          </w:pPr>
-          <w:hyperlink w:anchor="_Toc106556370" w:history="1">
-            <w:r>
-              <w:rPr>
-                <w:rStyle w:val="Hipervnculo"/>
-                <w:noProof/>
-                <w:lang w:val="en-US"/>
-              </w:rPr>
-              <w:t>Lasso Regression (LR)</w:t>
-            </w:r>
-            <w:r>
-              <w:rPr>
-                <w:noProof/>
-                <w:webHidden/>
-              </w:rPr>
-              <w:tab/>
-            </w:r>
-            <w:r>
-              <w:rPr>
-                <w:noProof/>
-                <w:webHidden/>
-              </w:rPr>
-              <w:fldChar w:fldCharType="begin"/>
-            </w:r>
-            <w:r>
-              <w:rPr>
-                <w:noProof/>
-                <w:webHidden/>
-              </w:rPr>
-              <w:instrText xml:space="preserve"> PAGEREF _Toc106556370 \h </w:instrText>
-            </w:r>
-            <w:r>
-              <w:rPr>
-                <w:noProof/>
-                <w:webHidden/>
-              </w:rPr>
-            </w:r>
-            <w:r>
-              <w:rPr>
-                <w:noProof/>
-                <w:webHidden/>
-              </w:rPr>
-              <w:fldChar w:fldCharType="separate"/>
-            </w:r>
-            <w:r>
-              <w:rPr>
-                <w:noProof/>
-                <w:webHidden/>
-              </w:rPr>
-              <w:t>5</w:t>
-            </w:r>
-            <w:r>
-              <w:rPr>
-                <w:noProof/>
-                <w:webHidden/>
-              </w:rPr>
-              <w:fldChar w:fldCharType="end"/>
-            </w:r>
-          </w:hyperlink>
-        </w:p>
-        <w:p>
-          <w:pPr>
-            <w:pStyle w:val="TDC2"/>
-            <w:tabs>
-              <w:tab w:val="right" w:leader="dot" w:pos="8494"/>
-            </w:tabs>
-            <w:rPr>
-              <w:rFonts w:eastAsiaTheme="minorEastAsia"/>
-              <w:noProof/>
-              <w:lang w:eastAsia="es-ES"/>
-            </w:rPr>
-          </w:pPr>
-          <w:hyperlink w:anchor="_Toc106556371" w:history="1">
-            <w:r>
-              <w:rPr>
-                <w:rStyle w:val="Hipervnculo"/>
-                <w:noProof/>
-                <w:lang w:val="en-US"/>
-              </w:rPr>
-              <w:t>K-nearest neighbor (KNN)</w:t>
-            </w:r>
-            <w:r>
-              <w:rPr>
-                <w:noProof/>
-                <w:webHidden/>
-              </w:rPr>
-              <w:tab/>
-            </w:r>
-            <w:r>
-              <w:rPr>
-                <w:noProof/>
-                <w:webHidden/>
-              </w:rPr>
-              <w:fldChar w:fldCharType="begin"/>
-            </w:r>
-            <w:r>
-              <w:rPr>
-                <w:noProof/>
-                <w:webHidden/>
-              </w:rPr>
-              <w:instrText xml:space="preserve"> PAGEREF _Toc106556371 \h </w:instrText>
-            </w:r>
-            <w:r>
-              <w:rPr>
-                <w:noProof/>
-                <w:webHidden/>
-              </w:rPr>
-            </w:r>
-            <w:r>
-              <w:rPr>
-                <w:noProof/>
-                <w:webHidden/>
-              </w:rPr>
-              <w:fldChar w:fldCharType="separate"/>
-            </w:r>
-            <w:r>
-              <w:rPr>
-                <w:noProof/>
-                <w:webHidden/>
-              </w:rPr>
-              <w:t>5</w:t>
-            </w:r>
-            <w:r>
-              <w:rPr>
-                <w:noProof/>
-                <w:webHidden/>
-              </w:rPr>
-              <w:fldChar w:fldCharType="end"/>
-            </w:r>
-          </w:hyperlink>
-        </w:p>
-        <w:p>
-          <w:pPr>
-            <w:pStyle w:val="TDC2"/>
-            <w:tabs>
-              <w:tab w:val="right" w:leader="dot" w:pos="8494"/>
-            </w:tabs>
-            <w:rPr>
-              <w:rFonts w:eastAsiaTheme="minorEastAsia"/>
-              <w:noProof/>
-              <w:lang w:eastAsia="es-ES"/>
-            </w:rPr>
-          </w:pPr>
-          <w:hyperlink w:anchor="_Toc106556372" w:history="1">
-            <w:r>
-              <w:rPr>
-                <w:rStyle w:val="Hipervnculo"/>
-                <w:noProof/>
-                <w:lang w:val="en-US"/>
-              </w:rPr>
-              <w:t>Kernel Ridge Regression with RBF kernel (KRR-RBF)</w:t>
-            </w:r>
-            <w:r>
-              <w:rPr>
-                <w:noProof/>
-                <w:webHidden/>
-              </w:rPr>
-              <w:tab/>
-            </w:r>
-            <w:r>
-              <w:rPr>
-                <w:noProof/>
-                <w:webHidden/>
-              </w:rPr>
-              <w:fldChar w:fldCharType="begin"/>
-            </w:r>
-            <w:r>
-              <w:rPr>
-                <w:noProof/>
-                <w:webHidden/>
-              </w:rPr>
-              <w:instrText xml:space="preserve"> PAGEREF _Toc106556372 \h </w:instrText>
-            </w:r>
-            <w:r>
-              <w:rPr>
-                <w:noProof/>
-                <w:webHidden/>
-              </w:rPr>
-            </w:r>
-            <w:r>
-              <w:rPr>
-                <w:noProof/>
-                <w:webHidden/>
-              </w:rPr>
-              <w:fldChar w:fldCharType="separate"/>
-            </w:r>
-            <w:r>
-              <w:rPr>
-                <w:noProof/>
-                <w:webHidden/>
-              </w:rPr>
-              <w:t>6</w:t>
-            </w:r>
-            <w:r>
-              <w:rPr>
-                <w:noProof/>
-                <w:webHidden/>
-              </w:rPr>
-              <w:fldChar w:fldCharType="end"/>
-            </w:r>
-          </w:hyperlink>
-        </w:p>
-        <w:p>
-          <w:pPr>
-            <w:pStyle w:val="TDC2"/>
-            <w:tabs>
-              <w:tab w:val="right" w:leader="dot" w:pos="8494"/>
-            </w:tabs>
-            <w:rPr>
-              <w:rFonts w:eastAsiaTheme="minorEastAsia"/>
-              <w:noProof/>
-              <w:lang w:eastAsia="es-ES"/>
-            </w:rPr>
-          </w:pPr>
-          <w:hyperlink w:anchor="_Toc106556373" w:history="1">
-            <w:r>
-              <w:rPr>
-                <w:rStyle w:val="Hipervnculo"/>
-                <w:noProof/>
-                <w:lang w:val="en-US"/>
-              </w:rPr>
-              <w:t>Random Forest (RF)</w:t>
-            </w:r>
-            <w:r>
-              <w:rPr>
-                <w:noProof/>
-                <w:webHidden/>
-              </w:rPr>
-              <w:tab/>
-            </w:r>
-            <w:r>
-              <w:rPr>
-                <w:noProof/>
-                <w:webHidden/>
-              </w:rPr>
-              <w:fldChar w:fldCharType="begin"/>
-            </w:r>
-            <w:r>
-              <w:rPr>
-                <w:noProof/>
-                <w:webHidden/>
-              </w:rPr>
-              <w:instrText xml:space="preserve"> PAGEREF _Toc106556373 \h </w:instrText>
-            </w:r>
-            <w:r>
-              <w:rPr>
-                <w:noProof/>
-                <w:webHidden/>
-              </w:rPr>
-            </w:r>
-            <w:r>
-              <w:rPr>
-                <w:noProof/>
-                <w:webHidden/>
-              </w:rPr>
-              <w:fldChar w:fldCharType="separate"/>
-            </w:r>
-            <w:r>
-              <w:rPr>
-                <w:noProof/>
-                <w:webHidden/>
-              </w:rPr>
-              <w:t>6</w:t>
-            </w:r>
-            <w:r>
-              <w:rPr>
-                <w:noProof/>
-                <w:webHidden/>
-              </w:rPr>
-              <w:fldChar w:fldCharType="end"/>
-            </w:r>
-          </w:hyperlink>
-        </w:p>
-        <w:p>
-          <w:pPr>
-            <w:pStyle w:val="TDC2"/>
-            <w:tabs>
-              <w:tab w:val="right" w:leader="dot" w:pos="8494"/>
-            </w:tabs>
-            <w:rPr>
-              <w:rFonts w:eastAsiaTheme="minorEastAsia"/>
-              <w:noProof/>
-              <w:lang w:eastAsia="es-ES"/>
-            </w:rPr>
-          </w:pPr>
-          <w:hyperlink w:anchor="_Toc106556374" w:history="1">
-            <w:r>
-              <w:rPr>
-                <w:rStyle w:val="Hipervnculo"/>
-                <w:noProof/>
-                <w:lang w:val="en-US"/>
-              </w:rPr>
-              <w:t>Support Vector Regression (SVR)</w:t>
-            </w:r>
-            <w:r>
-              <w:rPr>
-                <w:noProof/>
-                <w:webHidden/>
-              </w:rPr>
-              <w:tab/>
-            </w:r>
-            <w:r>
-              <w:rPr>
-                <w:noProof/>
-                <w:webHidden/>
-              </w:rPr>
-              <w:fldChar w:fldCharType="begin"/>
-            </w:r>
-            <w:r>
-              <w:rPr>
-                <w:noProof/>
-                <w:webHidden/>
-              </w:rPr>
-              <w:instrText xml:space="preserve"> PAGEREF _Toc106556374 \h </w:instrText>
-            </w:r>
-            <w:r>
-              <w:rPr>
-                <w:noProof/>
-                <w:webHidden/>
-              </w:rPr>
-            </w:r>
-            <w:r>
-              <w:rPr>
-                <w:noProof/>
-                <w:webHidden/>
-              </w:rPr>
-              <w:fldChar w:fldCharType="separate"/>
-            </w:r>
-            <w:r>
-              <w:rPr>
-                <w:noProof/>
-                <w:webHidden/>
-              </w:rPr>
-              <w:t>6</w:t>
-            </w:r>
-            <w:r>
-              <w:rPr>
-                <w:noProof/>
-                <w:webHidden/>
-              </w:rPr>
-              <w:fldChar w:fldCharType="end"/>
-            </w:r>
-          </w:hyperlink>
-        </w:p>
-        <w:p>
-          <w:pPr>
-            <w:pStyle w:val="TDC1"/>
-            <w:tabs>
-              <w:tab w:val="right" w:leader="dot" w:pos="8494"/>
-            </w:tabs>
-            <w:rPr>
-              <w:rFonts w:eastAsiaTheme="minorEastAsia"/>
-              <w:noProof/>
-              <w:lang w:eastAsia="es-ES"/>
-            </w:rPr>
-          </w:pPr>
-          <w:hyperlink w:anchor="_Toc106556375" w:history="1">
-            <w:r>
-              <w:rPr>
-                <w:rStyle w:val="Hipervnculo"/>
-                <w:noProof/>
-                <w:lang w:val="en-US"/>
-              </w:rPr>
-              <w:t>Comparison and conclusions</w:t>
-            </w:r>
-            <w:r>
-              <w:rPr>
-                <w:noProof/>
-                <w:webHidden/>
-              </w:rPr>
-              <w:tab/>
-            </w:r>
-            <w:r>
-              <w:rPr>
-                <w:noProof/>
-                <w:webHidden/>
-              </w:rPr>
-              <w:fldChar w:fldCharType="begin"/>
-            </w:r>
-            <w:r>
-              <w:rPr>
-                <w:noProof/>
-                <w:webHidden/>
-              </w:rPr>
-              <w:instrText xml:space="preserve"> PAGEREF _Toc106556375 \h </w:instrText>
-            </w:r>
-            <w:r>
-              <w:rPr>
-                <w:noProof/>
-                <w:webHidden/>
-              </w:rPr>
-            </w:r>
-            <w:r>
-              <w:rPr>
-                <w:noProof/>
-                <w:webHidden/>
-              </w:rPr>
-              <w:fldChar w:fldCharType="separate"/>
-            </w:r>
-            <w:r>
-              <w:rPr>
-                <w:noProof/>
-                <w:webHidden/>
-              </w:rPr>
-              <w:t>6</w:t>
+              <w:t>16</w:t>
             </w:r>
             <w:r>
               <w:rPr>
@@ -991,10 +1132,6 @@
         </w:p>
         <w:p>
           <w:r>
-            <w:rPr>
-              <w:b/>
-              <w:bCs/>
-            </w:rPr>
             <w:fldChar w:fldCharType="end"/>
           </w:r>
         </w:p>
@@ -1024,15 +1161,49 @@
           <w:lang w:val="en-US"/>
         </w:rPr>
       </w:pPr>
-      <w:bookmarkStart w:id="0" w:name="_Toc106556364"/>
+      <w:bookmarkStart w:id="0" w:name="_Toc107058475"/>
       <w:r>
         <w:rPr>
           <w:lang w:val="en-US"/>
         </w:rPr>
         <w:lastRenderedPageBreak/>
+        <w:t>1.</w:t>
+      </w:r>
+      <w:r>
+        <w:rPr>
+          <w:lang w:val="en-US"/>
+        </w:rPr>
+        <w:t xml:space="preserve"> </w:t>
+      </w:r>
+      <w:r>
+        <w:rPr>
+          <w:lang w:val="en-US"/>
+        </w:rPr>
+        <w:t>Third Project</w:t>
+      </w:r>
+      <w:bookmarkEnd w:id="0"/>
+    </w:p>
+    <w:p>
+      <w:pPr>
+        <w:pStyle w:val="Ttulo2"/>
+        <w:rPr>
+          <w:lang w:val="en-US"/>
+        </w:rPr>
+      </w:pPr>
+      <w:bookmarkStart w:id="1" w:name="_Toc107058476"/>
+      <w:r>
+        <w:rPr>
+          <w:lang w:val="en-US"/>
+        </w:rPr>
+        <w:t xml:space="preserve">1.1. </w:t>
+      </w:r>
+      <w:r>
+        <w:rPr>
+          <w:lang w:val="en-US"/>
+        </w:rPr>
         <w:t>Introduction</w:t>
       </w:r>
-      <w:bookmarkEnd w:id="0"/>
+      <w:bookmarkEnd w:id="1"/>
     </w:p>
     <w:p>
       <w:pPr>
@@ -1078,12 +1249,18 @@
     </w:p>
     <w:p>
       <w:pPr>
-        <w:pStyle w:val="Ttulo1"/>
-        <w:rPr>
-          <w:lang w:val="en-US"/>
-        </w:rPr>
-      </w:pPr>
-      <w:bookmarkStart w:id="1" w:name="_Toc106556365"/>
+        <w:pStyle w:val="Ttulo2"/>
+        <w:rPr>
+          <w:lang w:val="en-US"/>
+        </w:rPr>
+      </w:pPr>
+      <w:bookmarkStart w:id="2" w:name="_Toc107058477"/>
+      <w:r>
+        <w:rPr>
+          <w:lang w:val="en-US"/>
+        </w:rPr>
+        <w:t xml:space="preserve">1.2. </w:t>
+      </w:r>
       <w:r>
         <w:rPr>
           <w:lang w:val="en-US"/>
@@ -1096,7 +1273,7 @@
         </w:rPr>
         <w:t>raphs</w:t>
       </w:r>
-      <w:bookmarkEnd w:id="1"/>
+      <w:bookmarkEnd w:id="2"/>
     </w:p>
     <w:p>
       <w:pPr>
@@ -2043,17 +2220,17 @@
         </w:drawing>
       </w:r>
     </w:p>
-    <w:p/>
-    <w:p>
-      <w:pPr>
-        <w:rPr>
-          <w:lang w:val="en-US"/>
-        </w:rPr>
-      </w:pPr>
-      <w:r>
-        <w:rPr>
-          <w:lang w:val="en-US"/>
-        </w:rPr>
+    <w:p>
+      <w:pPr>
+        <w:rPr>
+          <w:lang w:val="en-US"/>
+        </w:rPr>
+      </w:pPr>
+      <w:r>
+        <w:rPr>
+          <w:lang w:val="en-US"/>
+        </w:rPr>
+        <w:lastRenderedPageBreak/>
         <w:t>The same is done f</w:t>
       </w:r>
       <w:r>
@@ -2429,31 +2606,31 @@
         <w:rPr>
           <w:lang w:val="en-US"/>
         </w:rPr>
-        <w:t xml:space="preserve">he former graphs, the data is not normalized since the analysis done in this section is more focused in the shape rather than in the magnitude or the value of the variables. </w:t>
-      </w:r>
+        <w:t>he former graphs, the data is not normalized since the analysis done in this section is more focused in the shape rather than in the magnitude or the value of the variables. For the modeling part, all the data is normalized due that is a mandatory previous step to get correct models.</w:t>
+      </w:r>
+    </w:p>
+    <w:p>
+      <w:pPr>
+        <w:pStyle w:val="Ttulo2"/>
+        <w:rPr>
+          <w:lang w:val="en-US"/>
+        </w:rPr>
+      </w:pPr>
+      <w:bookmarkStart w:id="3" w:name="_Toc107058478"/>
       <w:r>
         <w:rPr>
           <w:lang w:val="en-US"/>
         </w:rPr>
         <w:lastRenderedPageBreak/>
-        <w:t>For the modeling part, all the data is normalized due that is a mandatory previous step to get correct models.</w:t>
-      </w:r>
-    </w:p>
-    <w:p>
-      <w:pPr>
-        <w:pStyle w:val="Ttulo1"/>
-        <w:rPr>
-          <w:lang w:val="en-US"/>
-        </w:rPr>
-      </w:pPr>
-      <w:bookmarkStart w:id="2" w:name="_Toc106556366"/>
+        <w:t xml:space="preserve">1.3. </w:t>
+      </w:r>
       <w:r>
         <w:rPr>
           <w:lang w:val="en-US"/>
         </w:rPr>
         <w:t>Modeling and calibration</w:t>
       </w:r>
-      <w:bookmarkEnd w:id="2"/>
+      <w:bookmarkEnd w:id="3"/>
     </w:p>
     <w:p>
       <w:pPr>
@@ -2519,19 +2696,25 @@
     </w:p>
     <w:p>
       <w:pPr>
-        <w:pStyle w:val="Ttulo2"/>
-        <w:rPr>
-          <w:lang w:val="en-US"/>
-        </w:rPr>
-      </w:pPr>
-      <w:bookmarkStart w:id="3" w:name="_Toc106556367"/>
+        <w:pStyle w:val="Ttulo3"/>
+        <w:rPr>
+          <w:lang w:val="en-US"/>
+        </w:rPr>
+      </w:pPr>
+      <w:bookmarkStart w:id="4" w:name="_Toc107058479"/>
+      <w:r>
+        <w:rPr>
+          <w:lang w:val="en-US"/>
+        </w:rPr>
+        <w:t xml:space="preserve">1.3.1. </w:t>
+      </w:r>
       <w:r>
         <w:rPr>
           <w:lang w:val="en-US"/>
         </w:rPr>
         <w:t>Forward Subset Selection (MLR- FSS)</w:t>
       </w:r>
-      <w:bookmarkEnd w:id="3"/>
+      <w:bookmarkEnd w:id="4"/>
     </w:p>
     <w:p>
       <w:pPr>
@@ -3157,19 +3340,75 @@
     </w:p>
     <w:p>
       <w:pPr>
-        <w:pStyle w:val="Ttulo2"/>
-        <w:rPr>
-          <w:lang w:val="en-US"/>
-        </w:rPr>
-      </w:pPr>
-      <w:bookmarkStart w:id="4" w:name="_Toc106556368"/>
-      <w:r>
-        <w:rPr>
-          <w:lang w:val="en-US"/>
-        </w:rPr>
-        <w:t>Multiple Linear Regression (MLR) with regularization</w:t>
-      </w:r>
-      <w:bookmarkEnd w:id="4"/>
+        <w:pStyle w:val="Ttulo3"/>
+        <w:rPr>
+          <w:rStyle w:val="Ttulo3Car"/>
+        </w:rPr>
+      </w:pPr>
+      <w:bookmarkStart w:id="5" w:name="_Toc107058480"/>
+      <w:r>
+        <w:rPr>
+          <w:rStyle w:val="Ttulo3Car"/>
+        </w:rPr>
+        <w:t>1.3.</w:t>
+      </w:r>
+      <w:r>
+        <w:rPr>
+          <w:rStyle w:val="Ttulo3Car"/>
+        </w:rPr>
+        <w:t xml:space="preserve">2. </w:t>
+      </w:r>
+      <w:proofErr w:type="spellStart"/>
+      <w:r>
+        <w:rPr>
+          <w:rStyle w:val="Ttulo3Car"/>
+        </w:rPr>
+        <w:t>Multiple</w:t>
+      </w:r>
+      <w:proofErr w:type="spellEnd"/>
+      <w:r>
+        <w:rPr>
+          <w:rStyle w:val="Ttulo3Car"/>
+        </w:rPr>
+        <w:t xml:space="preserve"> Linear </w:t>
+      </w:r>
+      <w:proofErr w:type="spellStart"/>
+      <w:r>
+        <w:rPr>
+          <w:rStyle w:val="Ttulo3Car"/>
+        </w:rPr>
+        <w:t>Regression</w:t>
+      </w:r>
+      <w:proofErr w:type="spellEnd"/>
+      <w:r>
+        <w:rPr>
+          <w:rStyle w:val="Ttulo3Car"/>
+        </w:rPr>
+        <w:t xml:space="preserve"> (MLR) </w:t>
+      </w:r>
+      <w:proofErr w:type="spellStart"/>
+      <w:r>
+        <w:rPr>
+          <w:rStyle w:val="Ttulo3Car"/>
+        </w:rPr>
+        <w:t>with</w:t>
+      </w:r>
+      <w:proofErr w:type="spellEnd"/>
+      <w:r>
+        <w:rPr>
+          <w:rStyle w:val="Ttulo3Car"/>
+        </w:rPr>
+        <w:t xml:space="preserve"> </w:t>
+      </w:r>
+      <w:proofErr w:type="spellStart"/>
+      <w:r>
+        <w:rPr>
+          <w:rStyle w:val="Ttulo3Car"/>
+        </w:rPr>
+        <w:t>regularization</w:t>
+      </w:r>
+      <w:bookmarkEnd w:id="5"/>
+      <w:proofErr w:type="spellEnd"/>
     </w:p>
     <w:p>
       <w:pPr>
@@ -3471,19 +3710,25 @@
     </w:p>
     <w:p>
       <w:pPr>
-        <w:pStyle w:val="Ttulo3"/>
-        <w:rPr>
-          <w:lang w:val="en-US"/>
-        </w:rPr>
-      </w:pPr>
-      <w:bookmarkStart w:id="5" w:name="_Toc106556369"/>
+        <w:pStyle w:val="Ttulo4"/>
+        <w:rPr>
+          <w:lang w:val="en-US"/>
+        </w:rPr>
+      </w:pPr>
+      <w:bookmarkStart w:id="6" w:name="_Toc107058481"/>
+      <w:r>
+        <w:rPr>
+          <w:lang w:val="en-US"/>
+        </w:rPr>
+        <w:t xml:space="preserve">1.3.2.1. </w:t>
+      </w:r>
       <w:r>
         <w:rPr>
           <w:lang w:val="en-US"/>
         </w:rPr>
         <w:t>Ridge Regression (RR)</w:t>
       </w:r>
-      <w:bookmarkEnd w:id="5"/>
+      <w:bookmarkEnd w:id="6"/>
     </w:p>
     <w:p>
       <w:pPr>
@@ -3572,10 +3817,10 @@
             <v:path o:extrusionok="f" gradientshapeok="t" o:connecttype="rect"/>
             <o:lock v:ext="edit" aspectratio="t"/>
           </v:shapetype>
-          <v:shape id="_x0000_i1025" type="#_x0000_t75" style="width:240.4pt;height:41.25pt" o:ole="">
+          <v:shape id="_x0000_i2112" type="#_x0000_t75" style="width:240.55pt;height:41.15pt" o:ole="">
             <v:imagedata r:id="rId24" o:title=""/>
           </v:shape>
-          <o:OLEObject Type="Embed" ProgID="Equation.DSMT4" ShapeID="_x0000_i1025" DrawAspect="Content" ObjectID="_1717346050" r:id="rId25"/>
+          <o:OLEObject Type="Embed" ProgID="Equation.DSMT4" ShapeID="_x0000_i2112" DrawAspect="Content" ObjectID="_1717675029" r:id="rId25"/>
         </w:object>
       </w:r>
     </w:p>
@@ -4158,19 +4403,25 @@
     </w:p>
     <w:p>
       <w:pPr>
-        <w:pStyle w:val="Ttulo3"/>
-        <w:rPr>
-          <w:lang w:val="en-US"/>
-        </w:rPr>
-      </w:pPr>
-      <w:bookmarkStart w:id="6" w:name="_Toc106556370"/>
+        <w:pStyle w:val="Ttulo4"/>
+        <w:rPr>
+          <w:lang w:val="en-US"/>
+        </w:rPr>
+      </w:pPr>
+      <w:bookmarkStart w:id="7" w:name="_Toc107058482"/>
+      <w:r>
+        <w:rPr>
+          <w:lang w:val="en-US"/>
+        </w:rPr>
+        <w:t xml:space="preserve">1.3.2.2. </w:t>
+      </w:r>
       <w:r>
         <w:rPr>
           <w:lang w:val="en-US"/>
         </w:rPr>
         <w:t>Lasso Regression (LR)</w:t>
       </w:r>
-      <w:bookmarkEnd w:id="6"/>
+      <w:bookmarkEnd w:id="7"/>
     </w:p>
     <w:p>
       <w:pPr>
@@ -4216,10 +4467,10 @@
           <w:lang w:val="en-US"/>
         </w:rPr>
         <w:object w:dxaOrig="4740" w:dyaOrig="820" w14:anchorId="7FEEB29A">
-          <v:shape id="_x0000_i1026" type="#_x0000_t75" style="width:236.9pt;height:41.25pt" o:ole="">
+          <v:shape id="_x0000_i2113" type="#_x0000_t75" style="width:237.15pt;height:41.15pt" o:ole="">
             <v:imagedata r:id="rId31" o:title=""/>
           </v:shape>
-          <o:OLEObject Type="Embed" ProgID="Equation.DSMT4" ShapeID="_x0000_i1026" DrawAspect="Content" ObjectID="_1717346051" r:id="rId32"/>
+          <o:OLEObject Type="Embed" ProgID="Equation.DSMT4" ShapeID="_x0000_i2113" DrawAspect="Content" ObjectID="_1717675030" r:id="rId32"/>
         </w:object>
       </w:r>
     </w:p>
@@ -4308,10 +4559,10 @@
           <w:lang w:val="en-US"/>
         </w:rPr>
         <w:object w:dxaOrig="1180" w:dyaOrig="380" w14:anchorId="3F1D8A99">
-          <v:shape id="_x0000_i1027" type="#_x0000_t75" style="width:59.25pt;height:19.15pt" o:ole="">
+          <v:shape id="_x0000_i2114" type="#_x0000_t75" style="width:59.45pt;height:19.45pt" o:ole="">
             <v:imagedata r:id="rId33" o:title=""/>
           </v:shape>
-          <o:OLEObject Type="Embed" ProgID="Equation.DSMT4" ShapeID="_x0000_i1027" DrawAspect="Content" ObjectID="_1717346052" r:id="rId34"/>
+          <o:OLEObject Type="Embed" ProgID="Equation.DSMT4" ShapeID="_x0000_i2114" DrawAspect="Content" ObjectID="_1717675031" r:id="rId34"/>
         </w:object>
       </w:r>
       <w:r>
@@ -5022,19 +5273,25 @@
     </w:p>
     <w:p>
       <w:pPr>
-        <w:pStyle w:val="Ttulo2"/>
-        <w:rPr>
-          <w:lang w:val="en-US"/>
-        </w:rPr>
-      </w:pPr>
-      <w:bookmarkStart w:id="7" w:name="_Toc106556371"/>
+        <w:pStyle w:val="Ttulo3"/>
+        <w:rPr>
+          <w:lang w:val="en-US"/>
+        </w:rPr>
+      </w:pPr>
+      <w:bookmarkStart w:id="8" w:name="_Toc107058483"/>
+      <w:r>
+        <w:rPr>
+          <w:lang w:val="en-US"/>
+        </w:rPr>
+        <w:t xml:space="preserve">1.3.3. </w:t>
+      </w:r>
       <w:r>
         <w:rPr>
           <w:lang w:val="en-US"/>
         </w:rPr>
         <w:t>K-nearest neighbor (KNN)</w:t>
       </w:r>
-      <w:bookmarkEnd w:id="7"/>
+      <w:bookmarkEnd w:id="8"/>
     </w:p>
     <w:p>
       <w:pPr>
@@ -5670,12 +5927,18 @@
     </w:p>
     <w:p>
       <w:pPr>
-        <w:pStyle w:val="Ttulo2"/>
-        <w:rPr>
-          <w:lang w:val="en-US"/>
-        </w:rPr>
-      </w:pPr>
-      <w:bookmarkStart w:id="8" w:name="_Toc106556372"/>
+        <w:pStyle w:val="Ttulo3"/>
+        <w:rPr>
+          <w:lang w:val="en-US"/>
+        </w:rPr>
+      </w:pPr>
+      <w:bookmarkStart w:id="9" w:name="_Toc107058484"/>
+      <w:r>
+        <w:rPr>
+          <w:lang w:val="en-US"/>
+        </w:rPr>
+        <w:t xml:space="preserve">1.3.4. </w:t>
+      </w:r>
       <w:r>
         <w:rPr>
           <w:lang w:val="en-US"/>
@@ -5688,7 +5951,7 @@
         </w:rPr>
         <w:t xml:space="preserve"> (KRR-RBF)</w:t>
       </w:r>
-      <w:bookmarkEnd w:id="8"/>
+      <w:bookmarkEnd w:id="9"/>
     </w:p>
     <w:p>
       <w:pPr>
@@ -5697,22 +5960,973 @@
           <w:lang w:val="en-US"/>
         </w:rPr>
       </w:pPr>
-    </w:p>
-    <w:p>
-      <w:pPr>
-        <w:pStyle w:val="Ttulo2"/>
-        <w:rPr>
-          <w:lang w:val="en-US"/>
-        </w:rPr>
-      </w:pPr>
-      <w:bookmarkStart w:id="9" w:name="_Toc106556373"/>
+      <w:r>
+        <w:rPr>
+          <w:lang w:val="en-US"/>
+        </w:rPr>
+        <w:t>Kernel Ridge regression consists of the kerneliza</w:t>
+      </w:r>
+      <w:r>
+        <w:rPr>
+          <w:lang w:val="en-US"/>
+        </w:rPr>
+        <w:t xml:space="preserve">tion of the Ridge Regression method. The method </w:t>
+      </w:r>
+      <w:r>
+        <w:rPr>
+          <w:lang w:val="en-US"/>
+        </w:rPr>
+        <w:t>can be mathematically explained in the following</w:t>
+      </w:r>
+      <w:r>
+        <w:rPr>
+          <w:lang w:val="en-US"/>
+        </w:rPr>
+        <w:t xml:space="preserve"> (simplified)</w:t>
+      </w:r>
+      <w:r>
+        <w:rPr>
+          <w:lang w:val="en-US"/>
+        </w:rPr>
+        <w:t xml:space="preserve"> way</w:t>
+      </w:r>
+      <w:r>
+        <w:rPr>
+          <w:lang w:val="en-US"/>
+        </w:rPr>
+        <w:t>:</w:t>
+      </w:r>
+    </w:p>
+    <w:p>
+      <w:pPr>
+        <w:pStyle w:val="Prrafodelista"/>
+        <w:numPr>
+          <w:ilvl w:val="0"/>
+          <w:numId w:val="5"/>
+        </w:numPr>
+        <w:jc w:val="both"/>
+        <w:rPr>
+          <w:lang w:val="en-US"/>
+        </w:rPr>
+      </w:pPr>
+      <w:r>
+        <w:rPr>
+          <w:lang w:val="en-US"/>
+        </w:rPr>
+        <w:t xml:space="preserve">Express </w:t>
+      </w:r>
+      <w:r>
+        <w:rPr>
+          <w:position w:val="-6"/>
+          <w:lang w:val="en-US"/>
+        </w:rPr>
+        <w:object w:dxaOrig="1040" w:dyaOrig="279" w14:anchorId="35AEB665">
+          <v:shape id="_x0000_i2095" type="#_x0000_t75" style="width:52pt;height:13.7pt" o:ole="">
+            <v:imagedata r:id="rId46" o:title=""/>
+          </v:shape>
+          <o:OLEObject Type="Embed" ProgID="Equation.DSMT4" ShapeID="_x0000_i2095" DrawAspect="Content" ObjectID="_1717675032" r:id="rId47"/>
+        </w:object>
+      </w:r>
+      <w:r>
+        <w:rPr>
+          <w:lang w:val="en-US"/>
+        </w:rPr>
+        <w:t xml:space="preserve">using real-valued function </w:t>
+      </w:r>
+      <w:r>
+        <w:rPr>
+          <w:position w:val="-10"/>
+          <w:lang w:val="en-US"/>
+        </w:rPr>
+        <w:object w:dxaOrig="1060" w:dyaOrig="320" w14:anchorId="64EB3B35">
+          <v:shape id="_x0000_i2096" type="#_x0000_t75" style="width:53.15pt;height:16pt" o:ole="">
+            <v:imagedata r:id="rId48" o:title=""/>
+          </v:shape>
+          <o:OLEObject Type="Embed" ProgID="Equation.DSMT4" ShapeID="_x0000_i2096" DrawAspect="Content" ObjectID="_1717675033" r:id="rId49"/>
+        </w:object>
+      </w:r>
+      <w:r>
+        <w:rPr>
+          <w:lang w:val="en-US"/>
+        </w:rPr>
+        <w:t>, this is:</w:t>
+      </w:r>
+    </w:p>
+    <w:p>
+      <w:pPr>
+        <w:pStyle w:val="Prrafodelista"/>
+        <w:jc w:val="center"/>
+        <w:rPr>
+          <w:lang w:val="en-US"/>
+        </w:rPr>
+      </w:pPr>
+      <w:r>
+        <w:rPr>
+          <w:position w:val="-10"/>
+          <w:lang w:val="en-US"/>
+        </w:rPr>
+        <w:object w:dxaOrig="720" w:dyaOrig="320" w14:anchorId="1C020FFE">
+          <v:shape id="_x0000_i2097" type="#_x0000_t75" style="width:36pt;height:16pt" o:ole="">
+            <v:imagedata r:id="rId50" o:title=""/>
+          </v:shape>
+          <o:OLEObject Type="Embed" ProgID="Equation.DSMT4" ShapeID="_x0000_i2097" DrawAspect="Content" ObjectID="_1717675034" r:id="rId51"/>
+        </w:object>
+      </w:r>
+      <w:r>
+        <w:rPr>
+          <w:lang w:val="en-US"/>
+        </w:rPr>
+        <w:t xml:space="preserve">   </w:t>
+      </w:r>
+      <w:r>
+        <w:rPr>
+          <w:position w:val="-10"/>
+          <w:lang w:val="en-US"/>
+        </w:rPr>
+        <w:object w:dxaOrig="1200" w:dyaOrig="320" w14:anchorId="50FDD9BD">
+          <v:shape id="_x0000_i2098" type="#_x0000_t75" style="width:60pt;height:16pt" o:ole="">
+            <v:imagedata r:id="rId52" o:title=""/>
+          </v:shape>
+          <o:OLEObject Type="Embed" ProgID="Equation.DSMT4" ShapeID="_x0000_i2098" DrawAspect="Content" ObjectID="_1717675035" r:id="rId53"/>
+        </w:object>
+      </w:r>
+      <w:r>
+        <w:rPr>
+          <w:lang w:val="en-US"/>
+        </w:rPr>
+        <w:t xml:space="preserve"> with </w:t>
+      </w:r>
+      <w:r>
+        <w:rPr>
+          <w:position w:val="-10"/>
+          <w:lang w:val="en-US"/>
+        </w:rPr>
+        <w:object w:dxaOrig="2020" w:dyaOrig="320" w14:anchorId="1D861C62">
+          <v:shape id="_x0000_i2099" type="#_x0000_t75" style="width:101.15pt;height:16pt" o:ole="">
+            <v:imagedata r:id="rId54" o:title=""/>
+          </v:shape>
+          <o:OLEObject Type="Embed" ProgID="Equation.DSMT4" ShapeID="_x0000_i2099" DrawAspect="Content" ObjectID="_1717675036" r:id="rId55"/>
+        </w:object>
+      </w:r>
+    </w:p>
+    <w:p>
+      <w:pPr>
+        <w:pStyle w:val="Prrafodelista"/>
+        <w:numPr>
+          <w:ilvl w:val="0"/>
+          <w:numId w:val="5"/>
+        </w:numPr>
+        <w:rPr>
+          <w:lang w:val="en-US"/>
+        </w:rPr>
+      </w:pPr>
+      <w:r>
+        <w:rPr>
+          <w:lang w:val="en-US"/>
+        </w:rPr>
+        <w:t xml:space="preserve">Define an empiric </w:t>
+      </w:r>
+      <w:r>
+        <w:rPr>
+          <w:lang w:val="en-US"/>
+        </w:rPr>
+        <w:t xml:space="preserve">risk function </w:t>
+      </w:r>
+      <w:r>
+        <w:rPr>
+          <w:position w:val="-12"/>
+          <w:lang w:val="en-US"/>
+        </w:rPr>
+        <w:object w:dxaOrig="660" w:dyaOrig="360" w14:anchorId="3847A380">
+          <v:shape id="_x0000_i2100" type="#_x0000_t75" style="width:33.15pt;height:18.3pt" o:ole="">
+            <v:imagedata r:id="rId56" o:title=""/>
+          </v:shape>
+          <o:OLEObject Type="Embed" ProgID="Equation.DSMT4" ShapeID="_x0000_i2100" DrawAspect="Content" ObjectID="_1717675037" r:id="rId57"/>
+        </w:object>
+      </w:r>
+      <w:r>
+        <w:rPr>
+          <w:lang w:val="en-US"/>
+        </w:rPr>
+        <w:t xml:space="preserve"> to </w:t>
+      </w:r>
+      <w:r>
+        <w:rPr>
+          <w:lang w:val="en-US"/>
+        </w:rPr>
+        <w:t>assess</w:t>
+      </w:r>
+      <w:r>
+        <w:rPr>
+          <w:lang w:val="en-US"/>
+        </w:rPr>
+        <w:t xml:space="preserve"> how </w:t>
+      </w:r>
+      <w:r>
+        <w:rPr>
+          <w:lang w:val="en-US"/>
+        </w:rPr>
+        <w:t xml:space="preserve">“good” </w:t>
+      </w:r>
+      <w:r>
+        <w:rPr>
+          <w:lang w:val="en-US"/>
+        </w:rPr>
+        <w:t xml:space="preserve">a candidate function </w:t>
+      </w:r>
+      <w:r>
+        <w:rPr>
+          <w:position w:val="-10"/>
+          <w:lang w:val="en-US"/>
+        </w:rPr>
+        <w:object w:dxaOrig="240" w:dyaOrig="320" w14:anchorId="6EFDF5A9">
+          <v:shape id="_x0000_i2101" type="#_x0000_t75" style="width:12pt;height:16pt" o:ole="">
+            <v:imagedata r:id="rId58" o:title=""/>
+          </v:shape>
+          <o:OLEObject Type="Embed" ProgID="Equation.DSMT4" ShapeID="_x0000_i2101" DrawAspect="Content" ObjectID="_1717675038" r:id="rId59"/>
+        </w:object>
+      </w:r>
+      <w:r>
+        <w:rPr>
+          <w:lang w:val="en-US"/>
+        </w:rPr>
+        <w:t xml:space="preserve"> </w:t>
+      </w:r>
+      <w:r>
+        <w:rPr>
+          <w:lang w:val="en-US"/>
+        </w:rPr>
+        <w:t xml:space="preserve">(from the training set </w:t>
+      </w:r>
+      <w:r>
+        <w:rPr>
+          <w:position w:val="-12"/>
+          <w:lang w:val="en-US"/>
+        </w:rPr>
+        <w:object w:dxaOrig="279" w:dyaOrig="360" w14:anchorId="2B98E3AA">
+          <v:shape id="_x0000_i2103" type="#_x0000_t75" style="width:13.7pt;height:18.3pt" o:ole="">
+            <v:imagedata r:id="rId60" o:title=""/>
+          </v:shape>
+          <o:OLEObject Type="Embed" ProgID="Equation.DSMT4" ShapeID="_x0000_i2103" DrawAspect="Content" ObjectID="_1717675039" r:id="rId61"/>
+        </w:object>
+      </w:r>
+      <w:r>
+        <w:rPr>
+          <w:lang w:val="en-US"/>
+        </w:rPr>
+        <w:t xml:space="preserve">) </w:t>
+      </w:r>
+      <w:r>
+        <w:rPr>
+          <w:lang w:val="en-US"/>
+        </w:rPr>
+        <w:t>is</w:t>
+      </w:r>
+      <w:r>
+        <w:rPr>
+          <w:lang w:val="en-US"/>
+        </w:rPr>
+        <w:t xml:space="preserve">. </w:t>
+      </w:r>
+      <w:r>
+        <w:rPr>
+          <w:lang w:val="en-US"/>
+        </w:rPr>
+        <w:t>Typically,</w:t>
+      </w:r>
+      <w:r>
+        <w:rPr>
+          <w:lang w:val="en-US"/>
+        </w:rPr>
+        <w:t xml:space="preserve"> it is the average of a loss function.</w:t>
+      </w:r>
+    </w:p>
+    <w:p>
+      <w:pPr>
+        <w:pStyle w:val="Prrafodelista"/>
+        <w:jc w:val="center"/>
+        <w:rPr>
+          <w:lang w:val="en-US"/>
+        </w:rPr>
+      </w:pPr>
+      <w:r>
+        <w:rPr>
+          <w:position w:val="-28"/>
+          <w:lang w:val="en-US"/>
+        </w:rPr>
+        <w:object w:dxaOrig="2400" w:dyaOrig="680" w14:anchorId="499401A2">
+          <v:shape id="_x0000_i2102" type="#_x0000_t75" style="width:120pt;height:34.3pt" o:ole="">
+            <v:imagedata r:id="rId62" o:title=""/>
+          </v:shape>
+          <o:OLEObject Type="Embed" ProgID="Equation.DSMT4" ShapeID="_x0000_i2102" DrawAspect="Content" ObjectID="_1717675040" r:id="rId63"/>
+        </w:object>
+      </w:r>
+      <w:r>
+        <w:rPr>
+          <w:lang w:val="en-US"/>
+        </w:rPr>
+        <w:t xml:space="preserve"> where n is the size of the training set </w:t>
+      </w:r>
+      <w:r>
+        <w:rPr>
+          <w:position w:val="-12"/>
+          <w:lang w:val="en-US"/>
+        </w:rPr>
+        <w:object w:dxaOrig="279" w:dyaOrig="360" w14:anchorId="3DD04DD8">
+          <v:shape id="_x0000_i2104" type="#_x0000_t75" style="width:13.7pt;height:18.3pt" o:ole="">
+            <v:imagedata r:id="rId60" o:title=""/>
+          </v:shape>
+          <o:OLEObject Type="Embed" ProgID="Equation.DSMT4" ShapeID="_x0000_i2104" DrawAspect="Content" ObjectID="_1717675041" r:id="rId64"/>
+        </w:object>
+      </w:r>
+      <w:r>
+        <w:rPr>
+          <w:lang w:val="en-US"/>
+        </w:rPr>
+        <w:t>.</w:t>
+      </w:r>
+    </w:p>
+    <w:p>
+      <w:pPr>
+        <w:ind w:left="708"/>
+        <w:rPr>
+          <w:lang w:val="en-US"/>
+        </w:rPr>
+      </w:pPr>
+      <w:r>
+        <w:rPr>
+          <w:lang w:val="en-US"/>
+        </w:rPr>
+        <w:t xml:space="preserve">The penalization in this method is applied on the functions of the feature space. This regularization also prevent overfitting. </w:t>
+      </w:r>
+    </w:p>
+    <w:p>
+      <w:pPr>
+        <w:pStyle w:val="Prrafodelista"/>
+        <w:numPr>
+          <w:ilvl w:val="0"/>
+          <w:numId w:val="5"/>
+        </w:numPr>
+        <w:rPr>
+          <w:lang w:val="en-US"/>
+        </w:rPr>
+      </w:pPr>
+      <w:r>
+        <w:rPr>
+          <w:lang w:val="en-US"/>
+        </w:rPr>
+        <w:t>D</w:t>
+      </w:r>
+      <w:r>
+        <w:rPr>
+          <w:lang w:val="en-US"/>
+        </w:rPr>
+        <w:t xml:space="preserve">efine a positive definite kernel on Z and </w:t>
+      </w:r>
+      <w:r>
+        <w:rPr>
+          <w:lang w:val="en-US"/>
+        </w:rPr>
+        <w:t>solve</w:t>
+      </w:r>
+      <w:r>
+        <w:rPr>
+          <w:lang w:val="en-US"/>
+        </w:rPr>
+        <w:t xml:space="preserve"> </w:t>
+      </w:r>
+      <w:r>
+        <w:rPr>
+          <w:position w:val="-14"/>
+          <w:lang w:val="en-US"/>
+        </w:rPr>
+        <w:object w:dxaOrig="2240" w:dyaOrig="440" w14:anchorId="348C796A">
+          <v:shape id="_x0000_i2105" type="#_x0000_t75" style="width:112pt;height:22.3pt" o:ole="">
+            <v:imagedata r:id="rId65" o:title=""/>
+          </v:shape>
+          <o:OLEObject Type="Embed" ProgID="Equation.DSMT4" ShapeID="_x0000_i2105" DrawAspect="Content" ObjectID="_1717675042" r:id="rId66"/>
+        </w:object>
+      </w:r>
+      <w:r>
+        <w:rPr>
+          <w:lang w:val="en-US"/>
+        </w:rPr>
+        <w:t xml:space="preserve"> </w:t>
+      </w:r>
+      <w:r>
+        <w:rPr>
+          <w:lang w:val="en-US"/>
+        </w:rPr>
+        <w:t xml:space="preserve"> where the function can be expressed as:</w:t>
+      </w:r>
+    </w:p>
+    <w:p>
+      <w:pPr>
+        <w:ind w:left="360"/>
+        <w:jc w:val="center"/>
+        <w:rPr>
+          <w:lang w:val="en-US"/>
+        </w:rPr>
+      </w:pPr>
+      <w:r>
+        <w:rPr>
+          <w:position w:val="-28"/>
+          <w:lang w:val="en-US"/>
+        </w:rPr>
+        <w:object w:dxaOrig="4380" w:dyaOrig="680" w14:anchorId="5F269C52">
+          <v:shape id="_x0000_i2106" type="#_x0000_t75" style="width:218.85pt;height:34.3pt" o:ole="">
+            <v:imagedata r:id="rId67" o:title=""/>
+          </v:shape>
+          <o:OLEObject Type="Embed" ProgID="Equation.DSMT4" ShapeID="_x0000_i2106" DrawAspect="Content" ObjectID="_1717675043" r:id="rId68"/>
+        </w:object>
+      </w:r>
+    </w:p>
+    <w:p>
+      <w:pPr>
+        <w:ind w:left="360"/>
+        <w:jc w:val="center"/>
+        <w:rPr>
+          <w:lang w:val="en-US"/>
+        </w:rPr>
+      </w:pPr>
+      <w:r>
+        <w:rPr>
+          <w:lang w:val="en-US"/>
+        </w:rPr>
+        <w:t>Also,</w:t>
+      </w:r>
+      <w:r>
+        <w:rPr>
+          <w:lang w:val="en-US"/>
+        </w:rPr>
+        <w:t xml:space="preserve"> we have: </w:t>
+      </w:r>
+      <w:r>
+        <w:rPr>
+          <w:lang w:val="en-US"/>
+        </w:rPr>
+        <w:t xml:space="preserve"> </w:t>
+      </w:r>
+      <w:r>
+        <w:rPr>
+          <w:position w:val="-28"/>
+          <w:lang w:val="en-US"/>
+        </w:rPr>
+        <w:object w:dxaOrig="2020" w:dyaOrig="680" w14:anchorId="5E9B2F31">
+          <v:shape id="_x0000_i2107" type="#_x0000_t75" style="width:101.15pt;height:34.3pt" o:ole="">
+            <v:imagedata r:id="rId69" o:title=""/>
+          </v:shape>
+          <o:OLEObject Type="Embed" ProgID="Equation.DSMT4" ShapeID="_x0000_i2107" DrawAspect="Content" ObjectID="_1717675044" r:id="rId70"/>
+        </w:object>
+      </w:r>
+      <w:r>
+        <w:rPr>
+          <w:lang w:val="en-US"/>
+        </w:rPr>
+        <w:t xml:space="preserve"> Where k is the Gram matrix.</w:t>
+      </w:r>
+    </w:p>
+    <w:p>
+      <w:pPr>
+        <w:pStyle w:val="Prrafodelista"/>
+        <w:numPr>
+          <w:ilvl w:val="0"/>
+          <w:numId w:val="5"/>
+        </w:numPr>
+        <w:rPr>
+          <w:lang w:val="en-US"/>
+        </w:rPr>
+      </w:pPr>
+      <w:r>
+        <w:rPr>
+          <w:lang w:val="en-US"/>
+        </w:rPr>
+        <w:t>Then the KRR problem</w:t>
+      </w:r>
+      <w:r>
+        <w:rPr>
+          <w:lang w:val="en-US"/>
+        </w:rPr>
+        <w:t xml:space="preserve"> </w:t>
+      </w:r>
+      <w:r>
+        <w:rPr>
+          <w:lang w:val="en-US"/>
+        </w:rPr>
+        <w:t>is equivalent to:</w:t>
+      </w:r>
+    </w:p>
+    <w:p>
+      <w:pPr>
+        <w:ind w:left="360"/>
+        <w:jc w:val="center"/>
+        <w:rPr>
+          <w:lang w:val="en-US"/>
+        </w:rPr>
+      </w:pPr>
+      <w:r>
+        <w:rPr>
+          <w:position w:val="-24"/>
+          <w:lang w:val="en-US"/>
+        </w:rPr>
+        <w:object w:dxaOrig="4239" w:dyaOrig="620" w14:anchorId="30917DFA">
+          <v:shape id="_x0000_i2108" type="#_x0000_t75" style="width:212pt;height:30.85pt" o:ole="">
+            <v:imagedata r:id="rId71" o:title=""/>
+          </v:shape>
+          <o:OLEObject Type="Embed" ProgID="Equation.DSMT4" ShapeID="_x0000_i2108" DrawAspect="Content" ObjectID="_1717675045" r:id="rId72"/>
+        </w:object>
+      </w:r>
+    </w:p>
+    <w:p>
+      <w:pPr>
+        <w:ind w:left="360"/>
+        <w:jc w:val="both"/>
+        <w:rPr>
+          <w:lang w:val="en-US"/>
+        </w:rPr>
+      </w:pPr>
+      <w:r>
+        <w:rPr>
+          <w:lang w:val="en-US"/>
+        </w:rPr>
+        <w:tab/>
+        <w:t xml:space="preserve">This is a </w:t>
+      </w:r>
+      <w:r>
+        <w:rPr>
+          <w:lang w:val="en-US"/>
+        </w:rPr>
+        <w:t>convex quadratic minimization problem.</w:t>
+      </w:r>
+    </w:p>
+    <w:p>
+      <w:pPr>
+        <w:jc w:val="both"/>
+        <w:rPr>
+          <w:lang w:val="en-US"/>
+        </w:rPr>
+      </w:pPr>
+      <w:r>
+        <w:rPr>
+          <w:lang w:val="en-US"/>
+        </w:rPr>
+        <w:t xml:space="preserve">The kernel measures the difference between the </w:t>
+      </w:r>
+      <w:r>
+        <w:rPr>
+          <w:lang w:val="en-US"/>
+        </w:rPr>
+        <w:t>training set and the test set, in our case the kernel is RBF</w:t>
+      </w:r>
+      <w:r>
+        <w:rPr>
+          <w:lang w:val="en-US"/>
+        </w:rPr>
+        <w:t xml:space="preserve"> (Radial Basis </w:t>
+      </w:r>
+      <w:r>
+        <w:rPr>
+          <w:lang w:val="en-US"/>
+        </w:rPr>
+        <w:t>Function</w:t>
+      </w:r>
+      <w:r>
+        <w:rPr>
+          <w:lang w:val="en-US"/>
+        </w:rPr>
+        <w:t>)</w:t>
+      </w:r>
+      <w:r>
+        <w:rPr>
+          <w:lang w:val="en-US"/>
+        </w:rPr>
+        <w:t xml:space="preserve"> which has the following formulation:</w:t>
+      </w:r>
+    </w:p>
+    <w:p>
+      <w:pPr>
+        <w:jc w:val="center"/>
+        <w:rPr>
+          <w:lang w:val="en-US"/>
+        </w:rPr>
+      </w:pPr>
+      <w:r>
+        <w:rPr>
+          <w:position w:val="-12"/>
+          <w:lang w:val="en-US"/>
+        </w:rPr>
+        <w:object w:dxaOrig="1960" w:dyaOrig="440" w14:anchorId="652D1A04">
+          <v:shape id="_x0000_i2109" type="#_x0000_t75" style="width:98.3pt;height:22.3pt" o:ole="">
+            <v:imagedata r:id="rId73" o:title=""/>
+          </v:shape>
+          <o:OLEObject Type="Embed" ProgID="Equation.DSMT4" ShapeID="_x0000_i2109" DrawAspect="Content" ObjectID="_1717675046" r:id="rId74"/>
+        </w:object>
+      </w:r>
+      <w:r>
+        <w:rPr>
+          <w:lang w:val="en-US"/>
+        </w:rPr>
+        <w:t xml:space="preserve">where </w:t>
+      </w:r>
+      <w:r>
+        <w:rPr>
+          <w:position w:val="-24"/>
+          <w:lang w:val="en-US"/>
+        </w:rPr>
+        <w:object w:dxaOrig="880" w:dyaOrig="620" w14:anchorId="1BC93EB7">
+          <v:shape id="_x0000_i2110" type="#_x0000_t75" style="width:44pt;height:30.85pt" o:ole="">
+            <v:imagedata r:id="rId75" o:title=""/>
+          </v:shape>
+          <o:OLEObject Type="Embed" ProgID="Equation.DSMT4" ShapeID="_x0000_i2110" DrawAspect="Content" ObjectID="_1717675047" r:id="rId76"/>
+        </w:object>
+      </w:r>
+    </w:p>
+    <w:p>
+      <w:pPr>
+        <w:jc w:val="both"/>
+        <w:rPr>
+          <w:lang w:val="en-US"/>
+        </w:rPr>
+      </w:pPr>
+      <w:r>
+        <w:rPr>
+          <w:lang w:val="en-US"/>
+        </w:rPr>
+        <w:t xml:space="preserve">The results of increasing lambda should be the same as in the </w:t>
+      </w:r>
+      <w:r>
+        <w:rPr>
+          <w:lang w:val="en-US"/>
+        </w:rPr>
+        <w:t>ridge regression method. The next plots demonstrate that this is true (and th</w:t>
+      </w:r>
+      <w:r>
+        <w:rPr>
+          <w:lang w:val="en-US"/>
+        </w:rPr>
+        <w:t>at</w:t>
+      </w:r>
+      <w:r>
+        <w:rPr>
+          <w:lang w:val="en-US"/>
+        </w:rPr>
+        <w:t xml:space="preserve"> a much </w:t>
+      </w:r>
+      <w:r>
+        <w:rPr>
+          <w:lang w:val="en-US"/>
+        </w:rPr>
+        <w:t>smaller</w:t>
+      </w:r>
+      <w:r>
+        <w:rPr>
+          <w:lang w:val="en-US"/>
+        </w:rPr>
+        <w:t xml:space="preserve"> lambda is needed to penalize </w:t>
+      </w:r>
+      <w:r>
+        <w:rPr>
+          <w:lang w:val="en-US"/>
+        </w:rPr>
+        <w:t>at the same rate</w:t>
+      </w:r>
+      <w:r>
+        <w:rPr>
+          <w:lang w:val="en-US"/>
+        </w:rPr>
+        <w:t>).</w:t>
+      </w:r>
+    </w:p>
+    <w:p>
+      <w:pPr>
+        <w:jc w:val="both"/>
+        <w:rPr>
+          <w:b/>
+          <w:bCs/>
+          <w:lang w:val="en-US"/>
+        </w:rPr>
+      </w:pPr>
+      <w:r>
+        <w:rPr>
+          <w:b/>
+          <w:bCs/>
+          <w:lang w:val="en-US"/>
+        </w:rPr>
+        <w:t xml:space="preserve"> </w:t>
+      </w:r>
+      <w:r>
+        <w:rPr>
+          <w:b/>
+          <w:bCs/>
+          <w:lang w:val="en-US"/>
+        </w:rPr>
+        <w:drawing>
+          <wp:inline distT="0" distB="0" distL="0" distR="0" wp14:anchorId="454395B8" wp14:editId="4E29CE0C">
+            <wp:extent cx="2664542" cy="1998406"/>
+            <wp:effectExtent l="0" t="0" r="2540" b="1905"/>
+            <wp:docPr id="36" name="Imagen 36" descr="Gráfico, Gráfico de líneas&#10;&#10;Descripción generada automáticamente"/>
+            <wp:cNvGraphicFramePr>
+              <a:graphicFrameLocks xmlns:a="http://schemas.openxmlformats.org/drawingml/2006/main" noChangeAspect="1"/>
+            </wp:cNvGraphicFramePr>
+            <a:graphic xmlns:a="http://schemas.openxmlformats.org/drawingml/2006/main">
+              <a:graphicData uri="http://schemas.openxmlformats.org/drawingml/2006/picture">
+                <pic:pic xmlns:pic="http://schemas.openxmlformats.org/drawingml/2006/picture">
+                  <pic:nvPicPr>
+                    <pic:cNvPr id="36" name="Imagen 36" descr="Gráfico, Gráfico de líneas&#10;&#10;Descripción generada automáticamente"/>
+                    <pic:cNvPicPr/>
+                  </pic:nvPicPr>
+                  <pic:blipFill>
+                    <a:blip r:embed="rId77"/>
+                    <a:stretch>
+                      <a:fillRect/>
+                    </a:stretch>
+                  </pic:blipFill>
+                  <pic:spPr>
+                    <a:xfrm>
+                      <a:off x="0" y="0"/>
+                      <a:ext cx="2704935" cy="2028701"/>
+                    </a:xfrm>
+                    <a:prstGeom prst="rect">
+                      <a:avLst/>
+                    </a:prstGeom>
+                  </pic:spPr>
+                </pic:pic>
+              </a:graphicData>
+            </a:graphic>
+          </wp:inline>
+        </w:drawing>
+      </w:r>
+      <w:r>
+        <w:rPr>
+          <w:b/>
+          <w:bCs/>
+          <w:lang w:val="en-US"/>
+        </w:rPr>
+        <w:drawing>
+          <wp:inline distT="0" distB="0" distL="0" distR="0" wp14:anchorId="56939CD3" wp14:editId="35E9CFAE">
+            <wp:extent cx="2678007" cy="2008505"/>
+            <wp:effectExtent l="0" t="0" r="8255" b="0"/>
+            <wp:docPr id="37" name="Imagen 37" descr="Gráfico, Histograma&#10;&#10;Descripción generada automáticamente"/>
+            <wp:cNvGraphicFramePr>
+              <a:graphicFrameLocks xmlns:a="http://schemas.openxmlformats.org/drawingml/2006/main" noChangeAspect="1"/>
+            </wp:cNvGraphicFramePr>
+            <a:graphic xmlns:a="http://schemas.openxmlformats.org/drawingml/2006/main">
+              <a:graphicData uri="http://schemas.openxmlformats.org/drawingml/2006/picture">
+                <pic:pic xmlns:pic="http://schemas.openxmlformats.org/drawingml/2006/picture">
+                  <pic:nvPicPr>
+                    <pic:cNvPr id="37" name="Imagen 37" descr="Gráfico, Histograma&#10;&#10;Descripción generada automáticamente"/>
+                    <pic:cNvPicPr/>
+                  </pic:nvPicPr>
+                  <pic:blipFill>
+                    <a:blip r:embed="rId78"/>
+                    <a:stretch>
+                      <a:fillRect/>
+                    </a:stretch>
+                  </pic:blipFill>
+                  <pic:spPr>
+                    <a:xfrm>
+                      <a:off x="0" y="0"/>
+                      <a:ext cx="2731499" cy="2048624"/>
+                    </a:xfrm>
+                    <a:prstGeom prst="rect">
+                      <a:avLst/>
+                    </a:prstGeom>
+                  </pic:spPr>
+                </pic:pic>
+              </a:graphicData>
+            </a:graphic>
+          </wp:inline>
+        </w:drawing>
+      </w:r>
+    </w:p>
+    <w:p>
+      <w:pPr>
+        <w:jc w:val="both"/>
+        <w:rPr>
+          <w:lang w:val="en-US"/>
+        </w:rPr>
+      </w:pPr>
+      <w:r>
+        <w:rPr>
+          <w:lang w:val="en-US"/>
+        </w:rPr>
+        <w:t xml:space="preserve">The predictions get worse with higher </w:t>
+      </w:r>
+      <w:r>
+        <w:rPr>
+          <w:lang w:val="en-US"/>
+        </w:rPr>
+        <w:t>lambda</w:t>
+      </w:r>
+      <w:r>
+        <w:rPr>
+          <w:lang w:val="en-US"/>
+        </w:rPr>
+        <w:t xml:space="preserve"> get worse results. </w:t>
+      </w:r>
+      <w:r>
+        <w:rPr>
+          <w:lang w:val="en-US"/>
+        </w:rPr>
+        <w:t>This also is seen in the errors graph with respect to the lambda value:</w:t>
+      </w:r>
+    </w:p>
+    <w:p>
+      <w:pPr>
+        <w:jc w:val="center"/>
+        <w:rPr>
+          <w:lang w:val="en-US"/>
+        </w:rPr>
+      </w:pPr>
+      <w:r>
+        <w:rPr>
+          <w:lang w:val="en-US"/>
+        </w:rPr>
+        <w:lastRenderedPageBreak/>
+        <w:drawing>
+          <wp:inline distT="0" distB="0" distL="0" distR="0" wp14:anchorId="5AD6FDB4" wp14:editId="04CFC9B8">
+            <wp:extent cx="2993922" cy="2245441"/>
+            <wp:effectExtent l="0" t="0" r="0" b="2540"/>
+            <wp:docPr id="38" name="Imagen 38" descr="Gráfico, Gráfico de líneas&#10;&#10;Descripción generada automáticamente"/>
+            <wp:cNvGraphicFramePr>
+              <a:graphicFrameLocks xmlns:a="http://schemas.openxmlformats.org/drawingml/2006/main" noChangeAspect="1"/>
+            </wp:cNvGraphicFramePr>
+            <a:graphic xmlns:a="http://schemas.openxmlformats.org/drawingml/2006/main">
+              <a:graphicData uri="http://schemas.openxmlformats.org/drawingml/2006/picture">
+                <pic:pic xmlns:pic="http://schemas.openxmlformats.org/drawingml/2006/picture">
+                  <pic:nvPicPr>
+                    <pic:cNvPr id="38" name="Imagen 38" descr="Gráfico, Gráfico de líneas&#10;&#10;Descripción generada automáticamente"/>
+                    <pic:cNvPicPr/>
+                  </pic:nvPicPr>
+                  <pic:blipFill>
+                    <a:blip r:embed="rId79"/>
+                    <a:stretch>
+                      <a:fillRect/>
+                    </a:stretch>
+                  </pic:blipFill>
+                  <pic:spPr>
+                    <a:xfrm>
+                      <a:off x="0" y="0"/>
+                      <a:ext cx="3002047" cy="2251535"/>
+                    </a:xfrm>
+                    <a:prstGeom prst="rect">
+                      <a:avLst/>
+                    </a:prstGeom>
+                  </pic:spPr>
+                </pic:pic>
+              </a:graphicData>
+            </a:graphic>
+          </wp:inline>
+        </w:drawing>
+      </w:r>
+    </w:p>
+    <w:p>
+      <w:pPr>
+        <w:jc w:val="both"/>
+        <w:rPr>
+          <w:lang w:val="en-US"/>
+        </w:rPr>
+      </w:pPr>
+      <w:r>
+        <w:rPr>
+          <w:lang w:val="en-US"/>
+        </w:rPr>
+        <w:t xml:space="preserve">Another parameter that is important for the RBF kernel is the </w:t>
+      </w:r>
+      <w:r>
+        <w:rPr>
+          <w:position w:val="-24"/>
+          <w:lang w:val="en-US"/>
+        </w:rPr>
+        <w:object w:dxaOrig="880" w:dyaOrig="620" w14:anchorId="56D291FE">
+          <v:shape id="_x0000_i2111" type="#_x0000_t75" style="width:44pt;height:30.85pt" o:ole="">
+            <v:imagedata r:id="rId80" o:title=""/>
+          </v:shape>
+          <o:OLEObject Type="Embed" ProgID="Equation.DSMT4" ShapeID="_x0000_i2111" DrawAspect="Content" ObjectID="_1717675048" r:id="rId81"/>
+        </w:object>
+      </w:r>
+      <w:r>
+        <w:rPr>
+          <w:lang w:val="en-US"/>
+        </w:rPr>
+        <w:t>which plays with the width of the gaussians of each dot of the reining set. If the gaussian is wider, it can cause overfitting since more points will enter in the</w:t>
+      </w:r>
+      <w:r>
+        <w:rPr>
+          <w:lang w:val="en-US"/>
+        </w:rPr>
+        <w:t xml:space="preserve"> range of significative </w:t>
+      </w:r>
+      <w:r>
+        <w:rPr>
+          <w:lang w:val="en-US"/>
+        </w:rPr>
+        <w:t>weights</w:t>
+      </w:r>
+      <w:r>
+        <w:rPr>
+          <w:lang w:val="en-US"/>
+        </w:rPr>
+        <w:t xml:space="preserve"> (more points will be identified as similar</w:t>
+      </w:r>
+      <w:r>
+        <w:rPr>
+          <w:lang w:val="en-US"/>
+        </w:rPr>
+        <w:t>, as it happens in k-nearest neighbors</w:t>
+      </w:r>
+      <w:r>
+        <w:rPr>
+          <w:lang w:val="en-US"/>
+        </w:rPr>
+        <w:t>)</w:t>
+      </w:r>
+      <w:r>
+        <w:rPr>
+          <w:lang w:val="en-US"/>
+        </w:rPr>
+        <w:t xml:space="preserve">. This </w:t>
+      </w:r>
+      <w:r>
+        <w:rPr>
+          <w:lang w:val="en-US"/>
+        </w:rPr>
+        <w:t xml:space="preserve">parameter </w:t>
+      </w:r>
+      <w:r>
+        <w:rPr>
+          <w:lang w:val="en-US"/>
+        </w:rPr>
+        <w:t xml:space="preserve">has been left as </w:t>
+      </w:r>
+      <w:r>
+        <w:rPr>
+          <w:lang w:val="en-US"/>
+        </w:rPr>
+        <w:t>default.</w:t>
+      </w:r>
+    </w:p>
+    <w:p>
+      <w:pPr>
+        <w:pStyle w:val="Ttulo3"/>
+        <w:rPr>
+          <w:lang w:val="en-US"/>
+        </w:rPr>
+      </w:pPr>
+      <w:bookmarkStart w:id="10" w:name="_Toc107058485"/>
+      <w:r>
+        <w:rPr>
+          <w:lang w:val="en-US"/>
+        </w:rPr>
+        <w:t xml:space="preserve">1.3.5. </w:t>
+      </w:r>
       <w:r>
         <w:rPr>
           <w:lang w:val="en-US"/>
         </w:rPr>
         <w:t>Random Forest (RF)</w:t>
       </w:r>
-      <w:bookmarkEnd w:id="9"/>
+      <w:bookmarkEnd w:id="10"/>
     </w:p>
     <w:p>
       <w:pPr>
@@ -5750,7 +6964,6 @@
         <w:rPr>
           <w:lang w:val="en-US"/>
         </w:rPr>
-        <w:lastRenderedPageBreak/>
         <w:t xml:space="preserve">N number of random records are taken from the training set. </w:t>
       </w:r>
       <w:r>
@@ -5916,9 +7129,9 @@
           <w:lang w:val="en-US"/>
         </w:rPr>
         <w:drawing>
-          <wp:inline distT="0" distB="0" distL="0" distR="0" wp14:anchorId="1023FB2B" wp14:editId="5B68A7A7">
-            <wp:extent cx="3510114" cy="2632587"/>
-            <wp:effectExtent l="0" t="0" r="0" b="0"/>
+          <wp:inline distT="0" distB="0" distL="0" distR="0" wp14:anchorId="1023FB2B" wp14:editId="3C58382C">
+            <wp:extent cx="3403600" cy="2552701"/>
+            <wp:effectExtent l="0" t="0" r="6350" b="0"/>
             <wp:docPr id="33" name="Imagen 33" descr="Gráfico&#10;&#10;Descripción generada automáticamente"/>
             <wp:cNvGraphicFramePr>
               <a:graphicFrameLocks xmlns:a="http://schemas.openxmlformats.org/drawingml/2006/main" noChangeAspect="1"/>
@@ -5931,7 +7144,7 @@
                     <pic:cNvPicPr/>
                   </pic:nvPicPr>
                   <pic:blipFill>
-                    <a:blip r:embed="rId46"/>
+                    <a:blip r:embed="rId82"/>
                     <a:stretch>
                       <a:fillRect/>
                     </a:stretch>
@@ -5939,7 +7152,7 @@
                   <pic:spPr>
                     <a:xfrm>
                       <a:off x="0" y="0"/>
-                      <a:ext cx="3527012" cy="2645260"/>
+                      <a:ext cx="3424203" cy="2568153"/>
                     </a:xfrm>
                     <a:prstGeom prst="rect">
                       <a:avLst/>
@@ -5963,6 +7176,7 @@
         <w:rPr>
           <w:lang w:val="en-US"/>
         </w:rPr>
+        <w:lastRenderedPageBreak/>
         <w:t xml:space="preserve">In this </w:t>
       </w:r>
       <w:r>
@@ -6018,7 +7232,7 @@
                     <pic:cNvPicPr/>
                   </pic:nvPicPr>
                   <pic:blipFill>
-                    <a:blip r:embed="rId47"/>
+                    <a:blip r:embed="rId83"/>
                     <a:stretch>
                       <a:fillRect/>
                     </a:stretch>
@@ -6059,7 +7273,7 @@
                     <pic:cNvPicPr/>
                   </pic:nvPicPr>
                   <pic:blipFill>
-                    <a:blip r:embed="rId48"/>
+                    <a:blip r:embed="rId84"/>
                     <a:stretch>
                       <a:fillRect/>
                     </a:stretch>
@@ -6082,19 +7296,742 @@
     </w:p>
     <w:p>
       <w:pPr>
+        <w:pStyle w:val="Ttulo3"/>
+        <w:rPr>
+          <w:lang w:val="en-US"/>
+        </w:rPr>
+      </w:pPr>
+      <w:bookmarkStart w:id="11" w:name="_Toc107058486"/>
+      <w:r>
+        <w:rPr>
+          <w:lang w:val="en-US"/>
+        </w:rPr>
+        <w:t xml:space="preserve">1.3.6. </w:t>
+      </w:r>
+      <w:r>
+        <w:rPr>
+          <w:lang w:val="en-US"/>
+        </w:rPr>
+        <w:t>Support Vector Regression (SVR)</w:t>
+      </w:r>
+      <w:bookmarkEnd w:id="11"/>
+    </w:p>
+    <w:p>
+      <w:pPr>
+        <w:jc w:val="both"/>
+        <w:rPr>
+          <w:lang w:val="en-US"/>
+        </w:rPr>
+      </w:pPr>
+      <w:r>
+        <w:rPr>
+          <w:lang w:val="en-US"/>
+        </w:rPr>
+        <w:t xml:space="preserve">SVR is a generalization of the </w:t>
+      </w:r>
+      <w:r>
+        <w:rPr>
+          <w:lang w:val="en-US"/>
+        </w:rPr>
+        <w:t xml:space="preserve">classification in the Support Vector Machines method. In this case the output of the method is continuous instead of labeled. </w:t>
+      </w:r>
+      <w:r>
+        <w:rPr>
+          <w:lang w:val="en-US"/>
+        </w:rPr>
+        <w:t>Next image shows how does the method work:</w:t>
+      </w:r>
+    </w:p>
+    <w:p>
+      <w:pPr>
+        <w:jc w:val="center"/>
+        <w:rPr>
+          <w:lang w:val="en-US"/>
+        </w:rPr>
+      </w:pPr>
+      <w:r>
+        <w:rPr>
+          <w:noProof/>
+          <w:lang w:val="en-US"/>
+        </w:rPr>
+        <w:drawing>
+          <wp:inline distT="0" distB="0" distL="0" distR="0" wp14:anchorId="5A47E6DD" wp14:editId="2C95C20B">
+            <wp:extent cx="2830286" cy="1821372"/>
+            <wp:effectExtent l="0" t="0" r="8255" b="7620"/>
+            <wp:docPr id="45" name="Imagen 45"/>
+            <wp:cNvGraphicFramePr>
+              <a:graphicFrameLocks xmlns:a="http://schemas.openxmlformats.org/drawingml/2006/main" noChangeAspect="1"/>
+            </wp:cNvGraphicFramePr>
+            <a:graphic xmlns:a="http://schemas.openxmlformats.org/drawingml/2006/main">
+              <a:graphicData uri="http://schemas.openxmlformats.org/drawingml/2006/picture">
+                <pic:pic xmlns:pic="http://schemas.openxmlformats.org/drawingml/2006/picture">
+                  <pic:nvPicPr>
+                    <pic:cNvPr id="0" name="Picture 5"/>
+                    <pic:cNvPicPr>
+                      <a:picLocks noChangeAspect="1" noChangeArrowheads="1"/>
+                    </pic:cNvPicPr>
+                  </pic:nvPicPr>
+                  <pic:blipFill>
+                    <a:blip r:embed="rId85" cstate="print">
+                      <a:extLst>
+                        <a:ext uri="{28A0092B-C50C-407E-A947-70E740481C1C}">
+                          <a14:useLocalDpi xmlns:a14="http://schemas.microsoft.com/office/drawing/2010/main" val="0"/>
+                        </a:ext>
+                      </a:extLst>
+                    </a:blip>
+                    <a:srcRect/>
+                    <a:stretch>
+                      <a:fillRect/>
+                    </a:stretch>
+                  </pic:blipFill>
+                  <pic:spPr bwMode="auto">
+                    <a:xfrm>
+                      <a:off x="0" y="0"/>
+                      <a:ext cx="2857312" cy="1838764"/>
+                    </a:xfrm>
+                    <a:prstGeom prst="rect">
+                      <a:avLst/>
+                    </a:prstGeom>
+                    <a:noFill/>
+                  </pic:spPr>
+                </pic:pic>
+              </a:graphicData>
+            </a:graphic>
+          </wp:inline>
+        </w:drawing>
+      </w:r>
+    </w:p>
+    <w:p>
+      <w:pPr>
+        <w:jc w:val="both"/>
+        <w:rPr>
+          <w:lang w:val="en-US"/>
+        </w:rPr>
+      </w:pPr>
+      <w:r>
+        <w:rPr>
+          <w:lang w:val="en-US"/>
+        </w:rPr>
+        <w:t xml:space="preserve">SVR, as SVM, is based on the construction of a tube (called epsilon </w:t>
+      </w:r>
+      <w:r>
+        <w:rPr>
+          <w:lang w:val="en-US"/>
+        </w:rPr>
+        <w:t>insensitive tube</w:t>
+      </w:r>
+      <w:r>
+        <w:rPr>
+          <w:lang w:val="en-US"/>
+        </w:rPr>
+        <w:t>)</w:t>
+      </w:r>
+      <w:r>
+        <w:rPr>
+          <w:lang w:val="en-US"/>
+        </w:rPr>
+        <w:t xml:space="preserve">. All the points </w:t>
+      </w:r>
+      <w:r>
+        <w:rPr>
+          <w:lang w:val="en-US"/>
+        </w:rPr>
+        <w:t xml:space="preserve">are called vectors. This method only considers the vectors that are outside of the </w:t>
+      </w:r>
+      <w:r>
+        <w:rPr>
+          <w:lang w:val="en-US"/>
+        </w:rPr>
+        <w:t xml:space="preserve">tube. The vectors outside of the </w:t>
+      </w:r>
+      <w:r>
+        <w:rPr>
+          <w:lang w:val="en-US"/>
+        </w:rPr>
+        <w:t xml:space="preserve">tube are called support vectors since the regression line of the model is based on the value of the slack variables of these support vectors. </w:t>
+      </w:r>
+      <w:r>
+        <w:rPr>
+          <w:lang w:val="en-US"/>
+        </w:rPr>
+        <w:t xml:space="preserve">The line in the middle of the tube is the regression line. We aim to </w:t>
+      </w:r>
+      <w:r>
+        <w:rPr>
+          <w:lang w:val="en-US"/>
+        </w:rPr>
+        <w:t>create a tube that fits the best regression line with the data that we have</w:t>
+      </w:r>
+      <w:r>
+        <w:rPr>
+          <w:lang w:val="en-US"/>
+        </w:rPr>
+        <w:t>. F</w:t>
+      </w:r>
+      <w:r>
+        <w:rPr>
+          <w:lang w:val="en-US"/>
+        </w:rPr>
+        <w:t>or this</w:t>
+      </w:r>
+      <w:r>
+        <w:rPr>
+          <w:lang w:val="en-US"/>
+        </w:rPr>
+        <w:t xml:space="preserve">, the epsilon can be modified </w:t>
+      </w:r>
+      <w:r>
+        <w:rPr>
+          <w:lang w:val="en-US"/>
+        </w:rPr>
+        <w:t>to set the tube width</w:t>
+      </w:r>
+      <w:r>
+        <w:rPr>
+          <w:lang w:val="en-US"/>
+        </w:rPr>
+        <w:t>.</w:t>
+      </w:r>
+      <w:r>
+        <w:rPr>
+          <w:lang w:val="en-US"/>
+        </w:rPr>
+        <w:t xml:space="preserve"> In our case this parameter has been left to default (0.1).</w:t>
+      </w:r>
+      <w:r>
+        <w:rPr>
+          <w:lang w:val="en-US"/>
+        </w:rPr>
+        <w:t xml:space="preserve"> </w:t>
+      </w:r>
+      <w:r>
+        <w:rPr>
+          <w:lang w:val="en-US"/>
+        </w:rPr>
+        <w:t>The wider the tube</w:t>
+      </w:r>
+      <w:r>
+        <w:rPr>
+          <w:lang w:val="en-US"/>
+        </w:rPr>
+        <w:t>,</w:t>
+      </w:r>
+      <w:r>
+        <w:rPr>
+          <w:lang w:val="en-US"/>
+        </w:rPr>
+        <w:t xml:space="preserve"> t</w:t>
+      </w:r>
+      <w:r>
+        <w:rPr>
+          <w:lang w:val="en-US"/>
+        </w:rPr>
+        <w:t xml:space="preserve">he worse SVR is going to fit since the errors taken ion consideration will be </w:t>
+      </w:r>
+      <w:r>
+        <w:rPr>
+          <w:lang w:val="en-US"/>
+        </w:rPr>
+        <w:t xml:space="preserve">fewer (all point will be inside the insensitive tube). </w:t>
+      </w:r>
+      <w:r>
+        <w:rPr>
+          <w:lang w:val="en-US"/>
+        </w:rPr>
+        <w:t>The formulation for the Support Vector Regression is the following:</w:t>
+      </w:r>
+    </w:p>
+    <w:p>
+      <w:pPr>
+        <w:jc w:val="center"/>
+        <w:rPr>
+          <w:lang w:val="en-US"/>
+        </w:rPr>
+      </w:pPr>
+      <w:r>
+        <w:rPr>
+          <w:position w:val="-28"/>
+          <w:lang w:val="en-US"/>
+        </w:rPr>
+        <w:object w:dxaOrig="2540" w:dyaOrig="680" w14:anchorId="3F53E502">
+          <v:shape id="_x0000_i2092" type="#_x0000_t75" style="width:126.85pt;height:34.3pt" o:ole="">
+            <v:imagedata r:id="rId86" o:title=""/>
+          </v:shape>
+          <o:OLEObject Type="Embed" ProgID="Equation.DSMT4" ShapeID="_x0000_i2092" DrawAspect="Content" ObjectID="_1717675049" r:id="rId87"/>
+        </w:object>
+      </w:r>
+    </w:p>
+    <w:p>
+      <w:pPr>
+        <w:jc w:val="both"/>
+        <w:rPr>
+          <w:lang w:val="en-US"/>
+        </w:rPr>
+      </w:pPr>
+      <w:r>
+        <w:rPr>
+          <w:lang w:val="en-US"/>
+        </w:rPr>
+        <w:t xml:space="preserve">We aim to find a tube that minimizes the former expression. </w:t>
+      </w:r>
+      <w:r>
+        <w:rPr>
+          <w:lang w:val="en-US"/>
+        </w:rPr>
+        <w:t xml:space="preserve">Notice that the last formula has a </w:t>
+      </w:r>
+      <w:r>
+        <w:rPr>
+          <w:lang w:val="en-US"/>
+        </w:rPr>
+        <w:t xml:space="preserve">penalization term that comes from the summation of the distances of the support vectors </w:t>
+      </w:r>
+      <w:r>
+        <w:rPr>
+          <w:lang w:val="en-US"/>
+        </w:rPr>
+        <w:t xml:space="preserve">and the tube (summation of slack variables) multiplied by a constant C. In the python code, this constant C can be </w:t>
+      </w:r>
+      <w:r>
+        <w:rPr>
+          <w:lang w:val="en-US"/>
+        </w:rPr>
+        <w:t>tuned,</w:t>
+      </w:r>
+      <w:r>
+        <w:rPr>
+          <w:lang w:val="en-US"/>
+        </w:rPr>
+        <w:t xml:space="preserve"> </w:t>
+      </w:r>
+      <w:r>
+        <w:rPr>
+          <w:lang w:val="en-US"/>
+        </w:rPr>
+        <w:t>an</w:t>
+      </w:r>
+      <w:r>
+        <w:rPr>
+          <w:lang w:val="en-US"/>
+        </w:rPr>
+        <w:t>d</w:t>
+      </w:r>
+      <w:r>
+        <w:rPr>
+          <w:lang w:val="en-US"/>
+        </w:rPr>
+        <w:t xml:space="preserve"> it is the hyperparameter used to create the graphs of this section. </w:t>
+      </w:r>
+      <w:r>
+        <w:rPr>
+          <w:lang w:val="en-US"/>
+        </w:rPr>
+        <w:t xml:space="preserve">C can be seen as a </w:t>
+      </w:r>
+      <w:r>
+        <w:rPr>
+          <w:lang w:val="en-US"/>
+        </w:rPr>
+        <w:t xml:space="preserve">regularization parameter. </w:t>
+      </w:r>
+    </w:p>
+    <w:p>
+      <w:pPr>
+        <w:jc w:val="both"/>
+        <w:rPr>
+          <w:lang w:val="en-US"/>
+        </w:rPr>
+      </w:pPr>
+      <w:r>
+        <w:rPr>
+          <w:lang w:val="en-US"/>
+        </w:rPr>
+        <w:lastRenderedPageBreak/>
+        <w:t xml:space="preserve">The kernel used by the </w:t>
+      </w:r>
+      <w:r>
+        <w:rPr>
+          <w:lang w:val="en-US"/>
+        </w:rPr>
+        <w:t>SVR method is the same as in KRR, the RBF kernel. The formulation of this kernel has been seen before and is:</w:t>
+      </w:r>
+    </w:p>
+    <w:p>
+      <w:pPr>
+        <w:jc w:val="center"/>
+        <w:rPr>
+          <w:lang w:val="en-US"/>
+        </w:rPr>
+      </w:pPr>
+      <w:r>
+        <w:rPr>
+          <w:position w:val="-12"/>
+          <w:lang w:val="en-US"/>
+        </w:rPr>
+        <w:object w:dxaOrig="1960" w:dyaOrig="440" w14:anchorId="5503D8DC">
+          <v:shape id="_x0000_i2093" type="#_x0000_t75" style="width:98.3pt;height:22.3pt" o:ole="">
+            <v:imagedata r:id="rId73" o:title=""/>
+          </v:shape>
+          <o:OLEObject Type="Embed" ProgID="Equation.DSMT4" ShapeID="_x0000_i2093" DrawAspect="Content" ObjectID="_1717675050" r:id="rId88"/>
+        </w:object>
+      </w:r>
+      <w:r>
+        <w:rPr>
+          <w:lang w:val="en-US"/>
+        </w:rPr>
+        <w:t xml:space="preserve">where </w:t>
+      </w:r>
+      <w:r>
+        <w:rPr>
+          <w:position w:val="-24"/>
+          <w:lang w:val="en-US"/>
+        </w:rPr>
+        <w:object w:dxaOrig="880" w:dyaOrig="620" w14:anchorId="0FA35B5F">
+          <v:shape id="_x0000_i2094" type="#_x0000_t75" style="width:44pt;height:30.85pt" o:ole="">
+            <v:imagedata r:id="rId75" o:title=""/>
+          </v:shape>
+          <o:OLEObject Type="Embed" ProgID="Equation.DSMT4" ShapeID="_x0000_i2094" DrawAspect="Content" ObjectID="_1717675051" r:id="rId89"/>
+        </w:object>
+      </w:r>
+    </w:p>
+    <w:p>
+      <w:pPr>
+        <w:jc w:val="both"/>
+        <w:rPr>
+          <w:lang w:val="en-US"/>
+        </w:rPr>
+      </w:pPr>
+      <w:r>
+        <w:rPr>
+          <w:lang w:val="en-US"/>
+        </w:rPr>
+        <w:t>In our case, Gamma is set to auto. The results</w:t>
+      </w:r>
+      <w:r>
+        <w:rPr>
+          <w:lang w:val="en-US"/>
+        </w:rPr>
+        <w:t xml:space="preserve"> of the method for lower C and higher C are the following</w:t>
+      </w:r>
+      <w:r>
+        <w:rPr>
+          <w:lang w:val="en-US"/>
+        </w:rPr>
+        <w:t xml:space="preserve"> (in python, C works inversely, </w:t>
+      </w:r>
+      <w:r>
+        <w:rPr>
+          <w:lang w:val="en-US"/>
+        </w:rPr>
+        <w:t>more C means less penalization</w:t>
+      </w:r>
+      <w:r>
+        <w:rPr>
+          <w:lang w:val="en-US"/>
+        </w:rPr>
+        <w:t>)</w:t>
+      </w:r>
+      <w:r>
+        <w:rPr>
+          <w:lang w:val="en-US"/>
+        </w:rPr>
+        <w:t>:</w:t>
+      </w:r>
+    </w:p>
+    <w:p>
+      <w:pPr>
+        <w:jc w:val="both"/>
+        <w:rPr>
+          <w:lang w:val="en-US"/>
+        </w:rPr>
+      </w:pPr>
+      <w:r>
+        <w:rPr>
+          <w:lang w:val="en-US"/>
+        </w:rPr>
+        <w:drawing>
+          <wp:inline distT="0" distB="0" distL="0" distR="0" wp14:anchorId="7E247316" wp14:editId="26918575">
+            <wp:extent cx="2692400" cy="2019299"/>
+            <wp:effectExtent l="0" t="0" r="0" b="635"/>
+            <wp:docPr id="48" name="Imagen 48" descr="Gráfico&#10;&#10;Descripción generada automáticamente"/>
+            <wp:cNvGraphicFramePr>
+              <a:graphicFrameLocks xmlns:a="http://schemas.openxmlformats.org/drawingml/2006/main" noChangeAspect="1"/>
+            </wp:cNvGraphicFramePr>
+            <a:graphic xmlns:a="http://schemas.openxmlformats.org/drawingml/2006/main">
+              <a:graphicData uri="http://schemas.openxmlformats.org/drawingml/2006/picture">
+                <pic:pic xmlns:pic="http://schemas.openxmlformats.org/drawingml/2006/picture">
+                  <pic:nvPicPr>
+                    <pic:cNvPr id="48" name="Imagen 48" descr="Gráfico&#10;&#10;Descripción generada automáticamente"/>
+                    <pic:cNvPicPr/>
+                  </pic:nvPicPr>
+                  <pic:blipFill>
+                    <a:blip r:embed="rId90"/>
+                    <a:stretch>
+                      <a:fillRect/>
+                    </a:stretch>
+                  </pic:blipFill>
+                  <pic:spPr>
+                    <a:xfrm>
+                      <a:off x="0" y="0"/>
+                      <a:ext cx="2751719" cy="2063788"/>
+                    </a:xfrm>
+                    <a:prstGeom prst="rect">
+                      <a:avLst/>
+                    </a:prstGeom>
+                  </pic:spPr>
+                </pic:pic>
+              </a:graphicData>
+            </a:graphic>
+          </wp:inline>
+        </w:drawing>
+      </w:r>
+      <w:r>
+        <w:rPr>
+          <w:lang w:val="en-US"/>
+        </w:rPr>
+        <w:drawing>
+          <wp:inline distT="0" distB="0" distL="0" distR="0" wp14:anchorId="31768886" wp14:editId="3B31F815">
+            <wp:extent cx="2677886" cy="2008415"/>
+            <wp:effectExtent l="0" t="0" r="8255" b="0"/>
+            <wp:docPr id="47" name="Imagen 47" descr="Gráfico&#10;&#10;Descripción generada automáticamente"/>
+            <wp:cNvGraphicFramePr>
+              <a:graphicFrameLocks xmlns:a="http://schemas.openxmlformats.org/drawingml/2006/main" noChangeAspect="1"/>
+            </wp:cNvGraphicFramePr>
+            <a:graphic xmlns:a="http://schemas.openxmlformats.org/drawingml/2006/main">
+              <a:graphicData uri="http://schemas.openxmlformats.org/drawingml/2006/picture">
+                <pic:pic xmlns:pic="http://schemas.openxmlformats.org/drawingml/2006/picture">
+                  <pic:nvPicPr>
+                    <pic:cNvPr id="47" name="Imagen 47" descr="Gráfico&#10;&#10;Descripción generada automáticamente"/>
+                    <pic:cNvPicPr/>
+                  </pic:nvPicPr>
+                  <pic:blipFill>
+                    <a:blip r:embed="rId91"/>
+                    <a:stretch>
+                      <a:fillRect/>
+                    </a:stretch>
+                  </pic:blipFill>
+                  <pic:spPr>
+                    <a:xfrm>
+                      <a:off x="0" y="0"/>
+                      <a:ext cx="2705443" cy="2029083"/>
+                    </a:xfrm>
+                    <a:prstGeom prst="rect">
+                      <a:avLst/>
+                    </a:prstGeom>
+                  </pic:spPr>
+                </pic:pic>
+              </a:graphicData>
+            </a:graphic>
+          </wp:inline>
+        </w:drawing>
+      </w:r>
+    </w:p>
+    <w:p>
+      <w:pPr>
+        <w:jc w:val="both"/>
+        <w:rPr>
+          <w:lang w:val="en-US"/>
+        </w:rPr>
+      </w:pPr>
+      <w:r>
+        <w:rPr>
+          <w:lang w:val="en-US"/>
+        </w:rPr>
+        <w:t xml:space="preserve">As we can see both models </w:t>
+      </w:r>
+      <w:r>
+        <w:rPr>
+          <w:lang w:val="en-US"/>
+        </w:rPr>
+        <w:t xml:space="preserve">look good but the one that fits better is the one with less penalization (C = 500). Next plot shows the evolution of the </w:t>
+      </w:r>
+      <w:r>
+        <w:rPr>
+          <w:lang w:val="en-US"/>
+        </w:rPr>
+        <w:t>metric with respect to the C value</w:t>
+      </w:r>
+      <w:r>
+        <w:rPr>
+          <w:lang w:val="en-US"/>
+        </w:rPr>
+        <w:t xml:space="preserve"> and confirms that less penalization gets better results</w:t>
+      </w:r>
+      <w:r>
+        <w:rPr>
+          <w:lang w:val="en-US"/>
+        </w:rPr>
+        <w:t xml:space="preserve"> (remember that </w:t>
+      </w:r>
+      <w:r>
+        <w:rPr>
+          <w:lang w:val="en-US"/>
+        </w:rPr>
+        <w:t xml:space="preserve">C </w:t>
+      </w:r>
+      <w:r>
+        <w:rPr>
+          <w:lang w:val="en-US"/>
+        </w:rPr>
+        <w:t>it is inverted in python).</w:t>
+      </w:r>
+    </w:p>
+    <w:p>
+      <w:pPr>
+        <w:jc w:val="center"/>
+        <w:rPr>
+          <w:lang w:val="en-US"/>
+        </w:rPr>
+      </w:pPr>
+      <w:r>
+        <w:rPr>
+          <w:lang w:val="en-US"/>
+        </w:rPr>
+        <w:drawing>
+          <wp:inline distT="0" distB="0" distL="0" distR="0" wp14:anchorId="6F7E26FB" wp14:editId="7C4C640D">
+            <wp:extent cx="2651637" cy="1814286"/>
+            <wp:effectExtent l="0" t="0" r="0" b="0"/>
+            <wp:docPr id="49" name="Imagen 49" descr="Gráfico&#10;&#10;Descripción generada automáticamente con confianza media"/>
+            <wp:cNvGraphicFramePr>
+              <a:graphicFrameLocks xmlns:a="http://schemas.openxmlformats.org/drawingml/2006/main" noChangeAspect="1"/>
+            </wp:cNvGraphicFramePr>
+            <a:graphic xmlns:a="http://schemas.openxmlformats.org/drawingml/2006/main">
+              <a:graphicData uri="http://schemas.openxmlformats.org/drawingml/2006/picture">
+                <pic:pic xmlns:pic="http://schemas.openxmlformats.org/drawingml/2006/picture">
+                  <pic:nvPicPr>
+                    <pic:cNvPr id="49" name="Imagen 49" descr="Gráfico&#10;&#10;Descripción generada automáticamente con confianza media"/>
+                    <pic:cNvPicPr/>
+                  </pic:nvPicPr>
+                  <pic:blipFill rotWithShape="1">
+                    <a:blip r:embed="rId92"/>
+                    <a:srcRect t="6802" b="1970"/>
+                    <a:stretch/>
+                  </pic:blipFill>
+                  <pic:spPr bwMode="auto">
+                    <a:xfrm>
+                      <a:off x="0" y="0"/>
+                      <a:ext cx="2682659" cy="1835512"/>
+                    </a:xfrm>
+                    <a:prstGeom prst="rect">
+                      <a:avLst/>
+                    </a:prstGeom>
+                    <a:ln>
+                      <a:noFill/>
+                    </a:ln>
+                    <a:extLst>
+                      <a:ext uri="{53640926-AAD7-44D8-BBD7-CCE9431645EC}">
+                        <a14:shadowObscured xmlns:a14="http://schemas.microsoft.com/office/drawing/2010/main"/>
+                      </a:ext>
+                    </a:extLst>
+                  </pic:spPr>
+                </pic:pic>
+              </a:graphicData>
+            </a:graphic>
+          </wp:inline>
+        </w:drawing>
+      </w:r>
+    </w:p>
+    <w:p>
+      <w:pPr>
         <w:pStyle w:val="Ttulo2"/>
         <w:rPr>
           <w:lang w:val="en-US"/>
         </w:rPr>
       </w:pPr>
-      <w:bookmarkStart w:id="10" w:name="_Toc106556374"/>
-      <w:r>
-        <w:rPr>
-          <w:lang w:val="en-US"/>
-        </w:rPr>
-        <w:t>Support Vector Regression (SVR)</w:t>
-      </w:r>
-      <w:bookmarkEnd w:id="10"/>
+      <w:bookmarkStart w:id="12" w:name="_Toc107058487"/>
+      <w:r>
+        <w:rPr>
+          <w:lang w:val="en-US"/>
+        </w:rPr>
+        <w:t xml:space="preserve">1.4. </w:t>
+      </w:r>
+      <w:r>
+        <w:rPr>
+          <w:lang w:val="en-US"/>
+        </w:rPr>
+        <w:t xml:space="preserve">Comparison </w:t>
+      </w:r>
+      <w:r>
+        <w:rPr>
+          <w:lang w:val="en-US"/>
+        </w:rPr>
+        <w:t>between the method results</w:t>
+      </w:r>
+      <w:bookmarkEnd w:id="12"/>
+    </w:p>
+    <w:p>
+      <w:pPr>
+        <w:rPr>
+          <w:lang w:val="en-US"/>
+        </w:rPr>
+      </w:pPr>
+      <w:r>
+        <w:rPr>
+          <w:lang w:val="en-US"/>
+        </w:rPr>
+        <w:t xml:space="preserve">After selecting the hyperparameters that give the best results for each one of the </w:t>
+      </w:r>
+      <w:r>
+        <w:rPr>
+          <w:lang w:val="en-US"/>
+        </w:rPr>
+        <w:t>regression methods, the resulting table for all the metrics is the following:</w:t>
+      </w:r>
+    </w:p>
+    <w:p>
+      <w:pPr>
+        <w:jc w:val="center"/>
+        <w:rPr>
+          <w:lang w:val="en-US"/>
+        </w:rPr>
+      </w:pPr>
+      <w:r>
+        <w:rPr>
+          <w:lang w:val="en-US"/>
+        </w:rPr>
+        <w:drawing>
+          <wp:inline distT="0" distB="0" distL="0" distR="0" wp14:anchorId="7CD3ADD9" wp14:editId="150B67FA">
+            <wp:extent cx="3517491" cy="1600619"/>
+            <wp:effectExtent l="0" t="0" r="6985" b="0"/>
+            <wp:docPr id="40" name="Imagen 40" descr="Tabla&#10;&#10;Descripción generada automáticamente"/>
+            <wp:cNvGraphicFramePr>
+              <a:graphicFrameLocks xmlns:a="http://schemas.openxmlformats.org/drawingml/2006/main" noChangeAspect="1"/>
+            </wp:cNvGraphicFramePr>
+            <a:graphic xmlns:a="http://schemas.openxmlformats.org/drawingml/2006/main">
+              <a:graphicData uri="http://schemas.openxmlformats.org/drawingml/2006/picture">
+                <pic:pic xmlns:pic="http://schemas.openxmlformats.org/drawingml/2006/picture">
+                  <pic:nvPicPr>
+                    <pic:cNvPr id="40" name="Imagen 40" descr="Tabla&#10;&#10;Descripción generada automáticamente"/>
+                    <pic:cNvPicPr/>
+                  </pic:nvPicPr>
+                  <pic:blipFill rotWithShape="1">
+                    <a:blip r:embed="rId93"/>
+                    <a:srcRect l="6451" t="13541" r="3018"/>
+                    <a:stretch/>
+                  </pic:blipFill>
+                  <pic:spPr bwMode="auto">
+                    <a:xfrm>
+                      <a:off x="0" y="0"/>
+                      <a:ext cx="3518494" cy="1601075"/>
+                    </a:xfrm>
+                    <a:prstGeom prst="rect">
+                      <a:avLst/>
+                    </a:prstGeom>
+                    <a:ln>
+                      <a:noFill/>
+                    </a:ln>
+                    <a:extLst>
+                      <a:ext uri="{53640926-AAD7-44D8-BBD7-CCE9431645EC}">
+                        <a14:shadowObscured xmlns:a14="http://schemas.microsoft.com/office/drawing/2010/main"/>
+                      </a:ext>
+                    </a:extLst>
+                  </pic:spPr>
+                </pic:pic>
+              </a:graphicData>
+            </a:graphic>
+          </wp:inline>
+        </w:drawing>
+      </w:r>
     </w:p>
     <w:p>
       <w:pPr>
@@ -6103,6 +8040,358 @@
           <w:lang w:val="en-US"/>
         </w:rPr>
       </w:pPr>
+      <w:r>
+        <w:rPr>
+          <w:lang w:val="en-US"/>
+        </w:rPr>
+        <w:t>The plot that corresponds to the results of this table is the following:</w:t>
+      </w:r>
+    </w:p>
+    <w:p>
+      <w:pPr>
+        <w:jc w:val="center"/>
+        <w:rPr>
+          <w:lang w:val="en-US"/>
+        </w:rPr>
+      </w:pPr>
+      <w:r>
+        <w:rPr>
+          <w:lang w:val="en-US"/>
+        </w:rPr>
+        <w:lastRenderedPageBreak/>
+        <w:drawing>
+          <wp:inline distT="0" distB="0" distL="0" distR="0" wp14:anchorId="43FC341C" wp14:editId="3058F2B4">
+            <wp:extent cx="5400040" cy="2719070"/>
+            <wp:effectExtent l="0" t="0" r="0" b="5080"/>
+            <wp:docPr id="39" name="Imagen 39" descr="Gráfico, Gráfico de barras&#10;&#10;Descripción generada automáticamente"/>
+            <wp:cNvGraphicFramePr>
+              <a:graphicFrameLocks xmlns:a="http://schemas.openxmlformats.org/drawingml/2006/main" noChangeAspect="1"/>
+            </wp:cNvGraphicFramePr>
+            <a:graphic xmlns:a="http://schemas.openxmlformats.org/drawingml/2006/main">
+              <a:graphicData uri="http://schemas.openxmlformats.org/drawingml/2006/picture">
+                <pic:pic xmlns:pic="http://schemas.openxmlformats.org/drawingml/2006/picture">
+                  <pic:nvPicPr>
+                    <pic:cNvPr id="39" name="Imagen 39" descr="Gráfico, Gráfico de barras&#10;&#10;Descripción generada automáticamente"/>
+                    <pic:cNvPicPr/>
+                  </pic:nvPicPr>
+                  <pic:blipFill>
+                    <a:blip r:embed="rId94"/>
+                    <a:stretch>
+                      <a:fillRect/>
+                    </a:stretch>
+                  </pic:blipFill>
+                  <pic:spPr>
+                    <a:xfrm>
+                      <a:off x="0" y="0"/>
+                      <a:ext cx="5400040" cy="2719070"/>
+                    </a:xfrm>
+                    <a:prstGeom prst="rect">
+                      <a:avLst/>
+                    </a:prstGeom>
+                  </pic:spPr>
+                </pic:pic>
+              </a:graphicData>
+            </a:graphic>
+          </wp:inline>
+        </w:drawing>
+      </w:r>
+    </w:p>
+    <w:p>
+      <w:pPr>
+        <w:jc w:val="both"/>
+        <w:rPr>
+          <w:lang w:val="en-US"/>
+        </w:rPr>
+      </w:pPr>
+      <w:r>
+        <w:rPr>
+          <w:lang w:val="en-US"/>
+        </w:rPr>
+        <w:t>The conclusions of these results are the foll</w:t>
+      </w:r>
+      <w:r>
+        <w:rPr>
+          <w:lang w:val="en-US"/>
+        </w:rPr>
+        <w:t>owing:</w:t>
+      </w:r>
+    </w:p>
+    <w:p>
+      <w:pPr>
+        <w:pStyle w:val="Prrafodelista"/>
+        <w:numPr>
+          <w:ilvl w:val="0"/>
+          <w:numId w:val="1"/>
+        </w:numPr>
+        <w:jc w:val="both"/>
+        <w:rPr>
+          <w:lang w:val="en-US"/>
+        </w:rPr>
+      </w:pPr>
+      <w:r>
+        <w:rPr>
+          <w:lang w:val="en-US"/>
+        </w:rPr>
+        <w:t xml:space="preserve">The best method is SVR it has the </w:t>
+      </w:r>
+      <w:r>
+        <w:rPr>
+          <w:lang w:val="en-US"/>
+        </w:rPr>
+        <w:t>highest R squared, and the lowest RMSE and MAE.</w:t>
+      </w:r>
+      <w:r>
+        <w:rPr>
+          <w:lang w:val="en-US"/>
+        </w:rPr>
+        <w:t xml:space="preserve"> Its complexity makes it a good estimation method which can achieve better fits than the other methods explained during the report.</w:t>
+      </w:r>
+    </w:p>
+    <w:p>
+      <w:pPr>
+        <w:pStyle w:val="Prrafodelista"/>
+        <w:numPr>
+          <w:ilvl w:val="0"/>
+          <w:numId w:val="1"/>
+        </w:numPr>
+        <w:jc w:val="both"/>
+        <w:rPr>
+          <w:lang w:val="en-US"/>
+        </w:rPr>
+      </w:pPr>
+      <w:r>
+        <w:rPr>
+          <w:lang w:val="en-US"/>
+        </w:rPr>
+        <w:t xml:space="preserve">KRR has similar results as SVR due </w:t>
+      </w:r>
+      <w:r>
+        <w:rPr>
+          <w:lang w:val="en-US"/>
+        </w:rPr>
+        <w:t>that</w:t>
+      </w:r>
+      <w:r>
+        <w:rPr>
+          <w:lang w:val="en-US"/>
+        </w:rPr>
+        <w:t xml:space="preserve"> the basis of both algorithms </w:t>
+      </w:r>
+      <w:r>
+        <w:rPr>
+          <w:lang w:val="en-US"/>
+        </w:rPr>
+        <w:t>is</w:t>
+      </w:r>
+      <w:r>
+        <w:rPr>
+          <w:lang w:val="en-US"/>
+        </w:rPr>
+        <w:t xml:space="preserve"> the same</w:t>
+      </w:r>
+      <w:r>
+        <w:rPr>
+          <w:lang w:val="en-US"/>
+        </w:rPr>
+        <w:t>. Both use RBF kernel to get the results.</w:t>
+      </w:r>
+    </w:p>
+    <w:p>
+      <w:pPr>
+        <w:pStyle w:val="Prrafodelista"/>
+        <w:numPr>
+          <w:ilvl w:val="0"/>
+          <w:numId w:val="1"/>
+        </w:numPr>
+        <w:jc w:val="both"/>
+        <w:rPr>
+          <w:lang w:val="en-US"/>
+        </w:rPr>
+      </w:pPr>
+      <w:r>
+        <w:rPr>
+          <w:lang w:val="en-US"/>
+        </w:rPr>
+        <w:t xml:space="preserve">The simple linear regression and the regularized regression methods have the </w:t>
+      </w:r>
+      <w:r>
+        <w:rPr>
+          <w:lang w:val="en-US"/>
+        </w:rPr>
+        <w:t xml:space="preserve">overall worse results. This happens because those methods are simple compared to the other ones in the </w:t>
+      </w:r>
+      <w:r>
+        <w:rPr>
+          <w:lang w:val="en-US"/>
+        </w:rPr>
+        <w:t>project.</w:t>
+      </w:r>
+    </w:p>
+    <w:p>
+      <w:pPr>
+        <w:pStyle w:val="Prrafodelista"/>
+        <w:numPr>
+          <w:ilvl w:val="0"/>
+          <w:numId w:val="1"/>
+        </w:numPr>
+        <w:jc w:val="both"/>
+        <w:rPr>
+          <w:lang w:val="en-US"/>
+        </w:rPr>
+      </w:pPr>
+      <w:r>
+        <w:rPr>
+          <w:lang w:val="en-US"/>
+        </w:rPr>
+        <w:t>The best method amongst the MLR and MLR with regulari</w:t>
+      </w:r>
+      <w:r>
+        <w:rPr>
+          <w:lang w:val="en-US"/>
+        </w:rPr>
+        <w:t xml:space="preserve">zation </w:t>
+      </w:r>
+      <w:r>
+        <w:rPr>
+          <w:lang w:val="en-US"/>
+        </w:rPr>
+        <w:t xml:space="preserve">is </w:t>
+      </w:r>
+      <w:r>
+        <w:rPr>
+          <w:lang w:val="en-US"/>
+        </w:rPr>
+        <w:t xml:space="preserve">simple MLR with the subsect selection. This is because all RR and LASSO have a penalization factor that makes them worse in the final model but better in the </w:t>
+      </w:r>
+      <w:r>
+        <w:rPr>
+          <w:lang w:val="en-US"/>
+        </w:rPr>
+        <w:t>variance between the estimations.</w:t>
+      </w:r>
+      <w:r>
+        <w:rPr>
+          <w:lang w:val="en-US"/>
+        </w:rPr>
+        <w:t xml:space="preserve"> Also</w:t>
+      </w:r>
+      <w:r>
+        <w:rPr>
+          <w:lang w:val="en-US"/>
+        </w:rPr>
+        <w:t>,</w:t>
+      </w:r>
+      <w:r>
+        <w:rPr>
+          <w:lang w:val="en-US"/>
+        </w:rPr>
+        <w:t xml:space="preserve"> LASSO has a more aggressive </w:t>
+      </w:r>
+      <w:r>
+        <w:rPr>
+          <w:lang w:val="en-US"/>
+        </w:rPr>
+        <w:t>penalization an</w:t>
+      </w:r>
+      <w:r>
+        <w:rPr>
+          <w:lang w:val="en-US"/>
+        </w:rPr>
+        <w:t>d</w:t>
+      </w:r>
+      <w:r>
+        <w:rPr>
+          <w:lang w:val="en-US"/>
+        </w:rPr>
+        <w:t xml:space="preserve"> that is why it is the one with the worst results.</w:t>
+      </w:r>
+    </w:p>
+    <w:p>
+      <w:pPr>
+        <w:pStyle w:val="Prrafodelista"/>
+        <w:numPr>
+          <w:ilvl w:val="0"/>
+          <w:numId w:val="1"/>
+        </w:numPr>
+        <w:jc w:val="both"/>
+        <w:rPr>
+          <w:lang w:val="en-US"/>
+        </w:rPr>
+      </w:pPr>
+      <w:r>
+        <w:rPr>
+          <w:lang w:val="en-US"/>
+        </w:rPr>
+        <w:t>Also</w:t>
+      </w:r>
+      <w:r>
+        <w:rPr>
+          <w:lang w:val="en-US"/>
+        </w:rPr>
+        <w:t>,</w:t>
+      </w:r>
+      <w:r>
+        <w:rPr>
+          <w:lang w:val="en-US"/>
+        </w:rPr>
+        <w:t xml:space="preserve"> RF and KNN have similar </w:t>
+      </w:r>
+      <w:r>
+        <w:rPr>
+          <w:lang w:val="en-US"/>
+        </w:rPr>
+        <w:t>results</w:t>
+      </w:r>
+      <w:r>
+        <w:rPr>
+          <w:lang w:val="en-US"/>
+        </w:rPr>
+        <w:t xml:space="preserve"> the best of them is </w:t>
+      </w:r>
+      <w:r>
+        <w:rPr>
+          <w:lang w:val="en-US"/>
+        </w:rPr>
+        <w:t>RF</w:t>
+      </w:r>
+      <w:r>
+        <w:rPr>
+          <w:lang w:val="en-US"/>
+        </w:rPr>
+        <w:t xml:space="preserve"> because i</w:t>
+      </w:r>
+      <w:r>
+        <w:rPr>
+          <w:lang w:val="en-US"/>
+        </w:rPr>
+        <w:t xml:space="preserve">n a more randomized way so </w:t>
+      </w:r>
+      <w:proofErr w:type="gramStart"/>
+      <w:r>
+        <w:rPr>
+          <w:lang w:val="en-US"/>
+        </w:rPr>
+        <w:t>is able to</w:t>
+      </w:r>
+      <w:proofErr w:type="gramEnd"/>
+      <w:r>
+        <w:rPr>
+          <w:lang w:val="en-US"/>
+        </w:rPr>
+        <w:t xml:space="preserve"> </w:t>
+      </w:r>
+      <w:r>
+        <w:rPr>
+          <w:lang w:val="en-US"/>
+        </w:rPr>
+        <w:t>learn</w:t>
+      </w:r>
+      <w:r>
+        <w:rPr>
+          <w:lang w:val="en-US"/>
+        </w:rPr>
+        <w:t xml:space="preserve"> more significant differences between the data points.</w:t>
+      </w:r>
     </w:p>
     <w:p>
       <w:pPr>
@@ -6111,41 +8400,32 @@
           <w:lang w:val="en-US"/>
         </w:rPr>
       </w:pPr>
-      <w:bookmarkStart w:id="11" w:name="_Toc106556375"/>
-      <w:r>
-        <w:rPr>
-          <w:lang w:val="en-US"/>
-        </w:rPr>
-        <w:t>Comparison and conclusions</w:t>
-      </w:r>
-      <w:bookmarkEnd w:id="11"/>
-    </w:p>
-    <w:p>
-      <w:pPr>
-        <w:rPr>
-          <w:lang w:val="en-US"/>
-        </w:rPr>
-      </w:pPr>
-      <w:r>
-        <w:rPr>
-          <w:lang w:val="en-US"/>
-        </w:rPr>
-        <w:t>Lasso better than ridge because can put to 0 some coefficients (ridge cannot do that).</w:t>
-      </w:r>
-    </w:p>
-    <w:p>
-      <w:pPr>
-        <w:pStyle w:val="Ttulo1"/>
-        <w:rPr>
-          <w:lang w:val="en-US"/>
-        </w:rPr>
-      </w:pPr>
-      <w:r>
-        <w:rPr>
-          <w:lang w:val="en-US"/>
-        </w:rPr>
-        <w:lastRenderedPageBreak/>
-        <w:t>Annex: Fourth Project</w:t>
+      <w:bookmarkStart w:id="13" w:name="_Toc107058488"/>
+      <w:r>
+        <w:rPr>
+          <w:lang w:val="en-US"/>
+        </w:rPr>
+        <w:t xml:space="preserve">2. </w:t>
+      </w:r>
+      <w:r>
+        <w:rPr>
+          <w:lang w:val="en-US"/>
+        </w:rPr>
+        <w:t>Fourth Project</w:t>
+      </w:r>
+      <w:bookmarkEnd w:id="13"/>
+    </w:p>
+    <w:p>
+      <w:pPr>
+        <w:rPr>
+          <w:lang w:val="en-US"/>
+        </w:rPr>
+      </w:pPr>
+      <w:r>
+        <w:rPr>
+          <w:lang w:val="en-US"/>
+        </w:rPr>
+        <w:t>Introduction</w:t>
       </w:r>
     </w:p>
     <w:p>
@@ -6156,8 +8436,8 @@
       </w:pPr>
     </w:p>
     <w:sectPr>
-      <w:headerReference w:type="default" r:id="rId49"/>
-      <w:footerReference w:type="default" r:id="rId50"/>
+      <w:headerReference w:type="default" r:id="rId95"/>
+      <w:footerReference w:type="default" r:id="rId96"/>
       <w:pgSz w:w="11906" w:h="16838"/>
       <w:pgMar w:top="1417" w:right="1701" w:bottom="1417" w:left="1701" w:header="708" w:footer="708" w:gutter="0"/>
       <w:cols w:space="708"/>
@@ -6372,10 +8652,10 @@
     </w:lvl>
   </w:abstractNum>
   <w:abstractNum w:abstractNumId="1" w15:restartNumberingAfterBreak="0">
-    <w:nsid w:val="478C1603"/>
+    <w:nsid w:val="1DED4675"/>
     <w:multiLevelType w:val="hybridMultilevel"/>
-    <w:tmpl w:val="969C6F12"/>
-    <w:lvl w:ilvl="0" w:tplc="E14485AC">
+    <w:tmpl w:val="446E9FCA"/>
+    <w:lvl w:ilvl="0" w:tplc="73EA31A8">
       <w:start w:val="1"/>
       <w:numFmt w:val="decimal"/>
       <w:lvlText w:val="%1."/>
@@ -6461,6 +8741,95 @@
     </w:lvl>
   </w:abstractNum>
   <w:abstractNum w:abstractNumId="2" w15:restartNumberingAfterBreak="0">
+    <w:nsid w:val="478C1603"/>
+    <w:multiLevelType w:val="hybridMultilevel"/>
+    <w:tmpl w:val="969C6F12"/>
+    <w:lvl w:ilvl="0" w:tplc="E14485AC">
+      <w:start w:val="1"/>
+      <w:numFmt w:val="decimal"/>
+      <w:lvlText w:val="%1."/>
+      <w:lvlJc w:val="left"/>
+      <w:pPr>
+        <w:ind w:left="720" w:hanging="360"/>
+      </w:pPr>
+      <w:rPr>
+        <w:rFonts w:hint="default"/>
+      </w:rPr>
+    </w:lvl>
+    <w:lvl w:ilvl="1" w:tplc="0C0A0019" w:tentative="1">
+      <w:start w:val="1"/>
+      <w:numFmt w:val="lowerLetter"/>
+      <w:lvlText w:val="%2."/>
+      <w:lvlJc w:val="left"/>
+      <w:pPr>
+        <w:ind w:left="1440" w:hanging="360"/>
+      </w:pPr>
+    </w:lvl>
+    <w:lvl w:ilvl="2" w:tplc="0C0A001B" w:tentative="1">
+      <w:start w:val="1"/>
+      <w:numFmt w:val="lowerRoman"/>
+      <w:lvlText w:val="%3."/>
+      <w:lvlJc w:val="right"/>
+      <w:pPr>
+        <w:ind w:left="2160" w:hanging="180"/>
+      </w:pPr>
+    </w:lvl>
+    <w:lvl w:ilvl="3" w:tplc="0C0A000F" w:tentative="1">
+      <w:start w:val="1"/>
+      <w:numFmt w:val="decimal"/>
+      <w:lvlText w:val="%4."/>
+      <w:lvlJc w:val="left"/>
+      <w:pPr>
+        <w:ind w:left="2880" w:hanging="360"/>
+      </w:pPr>
+    </w:lvl>
+    <w:lvl w:ilvl="4" w:tplc="0C0A0019" w:tentative="1">
+      <w:start w:val="1"/>
+      <w:numFmt w:val="lowerLetter"/>
+      <w:lvlText w:val="%5."/>
+      <w:lvlJc w:val="left"/>
+      <w:pPr>
+        <w:ind w:left="3600" w:hanging="360"/>
+      </w:pPr>
+    </w:lvl>
+    <w:lvl w:ilvl="5" w:tplc="0C0A001B" w:tentative="1">
+      <w:start w:val="1"/>
+      <w:numFmt w:val="lowerRoman"/>
+      <w:lvlText w:val="%6."/>
+      <w:lvlJc w:val="right"/>
+      <w:pPr>
+        <w:ind w:left="4320" w:hanging="180"/>
+      </w:pPr>
+    </w:lvl>
+    <w:lvl w:ilvl="6" w:tplc="0C0A000F" w:tentative="1">
+      <w:start w:val="1"/>
+      <w:numFmt w:val="decimal"/>
+      <w:lvlText w:val="%7."/>
+      <w:lvlJc w:val="left"/>
+      <w:pPr>
+        <w:ind w:left="5040" w:hanging="360"/>
+      </w:pPr>
+    </w:lvl>
+    <w:lvl w:ilvl="7" w:tplc="0C0A0019" w:tentative="1">
+      <w:start w:val="1"/>
+      <w:numFmt w:val="lowerLetter"/>
+      <w:lvlText w:val="%8."/>
+      <w:lvlJc w:val="left"/>
+      <w:pPr>
+        <w:ind w:left="5760" w:hanging="360"/>
+      </w:pPr>
+    </w:lvl>
+    <w:lvl w:ilvl="8" w:tplc="0C0A001B" w:tentative="1">
+      <w:start w:val="1"/>
+      <w:numFmt w:val="lowerRoman"/>
+      <w:lvlText w:val="%9."/>
+      <w:lvlJc w:val="right"/>
+      <w:pPr>
+        <w:ind w:left="6480" w:hanging="180"/>
+      </w:pPr>
+    </w:lvl>
+  </w:abstractNum>
+  <w:abstractNum w:abstractNumId="3" w15:restartNumberingAfterBreak="0">
     <w:nsid w:val="4D323455"/>
     <w:multiLevelType w:val="hybridMultilevel"/>
     <w:tmpl w:val="9328D5E4"/>
@@ -6574,11 +8943,11 @@
       </w:rPr>
     </w:lvl>
   </w:abstractNum>
-  <w:abstractNum w:abstractNumId="3" w15:restartNumberingAfterBreak="0">
-    <w:nsid w:val="776774DC"/>
+  <w:abstractNum w:abstractNumId="4" w15:restartNumberingAfterBreak="0">
+    <w:nsid w:val="6B101735"/>
     <w:multiLevelType w:val="hybridMultilevel"/>
-    <w:tmpl w:val="6542029A"/>
-    <w:lvl w:ilvl="0" w:tplc="BDA865AE">
+    <w:tmpl w:val="58542700"/>
+    <w:lvl w:ilvl="0" w:tplc="CDA8243C">
       <w:start w:val="1"/>
       <w:numFmt w:val="decimal"/>
       <w:lvlText w:val="%1."/>
@@ -6663,17 +9032,112 @@
       </w:pPr>
     </w:lvl>
   </w:abstractNum>
+  <w:abstractNum w:abstractNumId="5" w15:restartNumberingAfterBreak="0">
+    <w:nsid w:val="776774DC"/>
+    <w:multiLevelType w:val="hybridMultilevel"/>
+    <w:tmpl w:val="6542029A"/>
+    <w:lvl w:ilvl="0" w:tplc="BDA865AE">
+      <w:start w:val="1"/>
+      <w:numFmt w:val="decimal"/>
+      <w:lvlText w:val="%1."/>
+      <w:lvlJc w:val="left"/>
+      <w:pPr>
+        <w:ind w:left="720" w:hanging="360"/>
+      </w:pPr>
+      <w:rPr>
+        <w:rFonts w:hint="default"/>
+      </w:rPr>
+    </w:lvl>
+    <w:lvl w:ilvl="1" w:tplc="0C0A0019" w:tentative="1">
+      <w:start w:val="1"/>
+      <w:numFmt w:val="lowerLetter"/>
+      <w:lvlText w:val="%2."/>
+      <w:lvlJc w:val="left"/>
+      <w:pPr>
+        <w:ind w:left="1440" w:hanging="360"/>
+      </w:pPr>
+    </w:lvl>
+    <w:lvl w:ilvl="2" w:tplc="0C0A001B" w:tentative="1">
+      <w:start w:val="1"/>
+      <w:numFmt w:val="lowerRoman"/>
+      <w:lvlText w:val="%3."/>
+      <w:lvlJc w:val="right"/>
+      <w:pPr>
+        <w:ind w:left="2160" w:hanging="180"/>
+      </w:pPr>
+    </w:lvl>
+    <w:lvl w:ilvl="3" w:tplc="0C0A000F" w:tentative="1">
+      <w:start w:val="1"/>
+      <w:numFmt w:val="decimal"/>
+      <w:lvlText w:val="%4."/>
+      <w:lvlJc w:val="left"/>
+      <w:pPr>
+        <w:ind w:left="2880" w:hanging="360"/>
+      </w:pPr>
+    </w:lvl>
+    <w:lvl w:ilvl="4" w:tplc="0C0A0019" w:tentative="1">
+      <w:start w:val="1"/>
+      <w:numFmt w:val="lowerLetter"/>
+      <w:lvlText w:val="%5."/>
+      <w:lvlJc w:val="left"/>
+      <w:pPr>
+        <w:ind w:left="3600" w:hanging="360"/>
+      </w:pPr>
+    </w:lvl>
+    <w:lvl w:ilvl="5" w:tplc="0C0A001B" w:tentative="1">
+      <w:start w:val="1"/>
+      <w:numFmt w:val="lowerRoman"/>
+      <w:lvlText w:val="%6."/>
+      <w:lvlJc w:val="right"/>
+      <w:pPr>
+        <w:ind w:left="4320" w:hanging="180"/>
+      </w:pPr>
+    </w:lvl>
+    <w:lvl w:ilvl="6" w:tplc="0C0A000F" w:tentative="1">
+      <w:start w:val="1"/>
+      <w:numFmt w:val="decimal"/>
+      <w:lvlText w:val="%7."/>
+      <w:lvlJc w:val="left"/>
+      <w:pPr>
+        <w:ind w:left="5040" w:hanging="360"/>
+      </w:pPr>
+    </w:lvl>
+    <w:lvl w:ilvl="7" w:tplc="0C0A0019" w:tentative="1">
+      <w:start w:val="1"/>
+      <w:numFmt w:val="lowerLetter"/>
+      <w:lvlText w:val="%8."/>
+      <w:lvlJc w:val="left"/>
+      <w:pPr>
+        <w:ind w:left="5760" w:hanging="360"/>
+      </w:pPr>
+    </w:lvl>
+    <w:lvl w:ilvl="8" w:tplc="0C0A001B" w:tentative="1">
+      <w:start w:val="1"/>
+      <w:numFmt w:val="lowerRoman"/>
+      <w:lvlText w:val="%9."/>
+      <w:lvlJc w:val="right"/>
+      <w:pPr>
+        <w:ind w:left="6480" w:hanging="180"/>
+      </w:pPr>
+    </w:lvl>
+  </w:abstractNum>
   <w:num w:numId="1" w16cid:durableId="697587610">
-    <w:abstractNumId w:val="2"/>
+    <w:abstractNumId w:val="3"/>
   </w:num>
   <w:num w:numId="2" w16cid:durableId="928848931">
     <w:abstractNumId w:val="0"/>
   </w:num>
   <w:num w:numId="3" w16cid:durableId="421882039">
+    <w:abstractNumId w:val="2"/>
+  </w:num>
+  <w:num w:numId="4" w16cid:durableId="2134058675">
+    <w:abstractNumId w:val="5"/>
+  </w:num>
+  <w:num w:numId="5" w16cid:durableId="1221019260">
     <w:abstractNumId w:val="1"/>
   </w:num>
-  <w:num w:numId="4" w16cid:durableId="2134058675">
-    <w:abstractNumId w:val="3"/>
+  <w:num w:numId="6" w16cid:durableId="39940903">
+    <w:abstractNumId w:val="4"/>
   </w:num>
 </w:numbering>
 </file>
@@ -7142,6 +9606,28 @@
       <w:szCs w:val="24"/>
     </w:rPr>
   </w:style>
+  <w:style w:type="paragraph" w:styleId="Ttulo4">
+    <w:name w:val="heading 4"/>
+    <w:basedOn w:val="Normal"/>
+    <w:next w:val="Normal"/>
+    <w:link w:val="Ttulo4Car"/>
+    <w:uiPriority w:val="9"/>
+    <w:unhideWhenUsed/>
+    <w:qFormat/>
+    <w:rsid w:val="00BA5E58"/>
+    <w:pPr>
+      <w:keepNext/>
+      <w:keepLines/>
+      <w:spacing w:before="40" w:after="0"/>
+      <w:outlineLvl w:val="3"/>
+    </w:pPr>
+    <w:rPr>
+      <w:rFonts w:asciiTheme="majorHAnsi" w:eastAsiaTheme="majorEastAsia" w:hAnsiTheme="majorHAnsi" w:cstheme="majorBidi"/>
+      <w:i/>
+      <w:iCs/>
+      <w:color w:val="2F5496" w:themeColor="accent1" w:themeShade="BF"/>
+    </w:rPr>
+  </w:style>
   <w:style w:type="character" w:default="1" w:styleId="Fuentedeprrafopredeter">
     <w:name w:val="Default Paragraph Font"/>
     <w:uiPriority w:val="1"/>
@@ -7420,6 +9906,32 @@
     <w:pPr>
       <w:spacing w:after="100"/>
       <w:ind w:left="440"/>
+    </w:pPr>
+  </w:style>
+  <w:style w:type="character" w:customStyle="1" w:styleId="Ttulo4Car">
+    <w:name w:val="Título 4 Car"/>
+    <w:basedOn w:val="Fuentedeprrafopredeter"/>
+    <w:link w:val="Ttulo4"/>
+    <w:uiPriority w:val="9"/>
+    <w:rsid w:val="00BA5E58"/>
+    <w:rPr>
+      <w:rFonts w:asciiTheme="majorHAnsi" w:eastAsiaTheme="majorEastAsia" w:hAnsiTheme="majorHAnsi" w:cstheme="majorBidi"/>
+      <w:i/>
+      <w:iCs/>
+      <w:color w:val="2F5496" w:themeColor="accent1" w:themeShade="BF"/>
+    </w:rPr>
+  </w:style>
+  <w:style w:type="paragraph" w:styleId="TDC4">
+    <w:name w:val="toc 4"/>
+    <w:basedOn w:val="Normal"/>
+    <w:next w:val="Normal"/>
+    <w:autoRedefine/>
+    <w:uiPriority w:val="39"/>
+    <w:unhideWhenUsed/>
+    <w:rsid w:val="00255AA7"/>
+    <w:pPr>
+      <w:spacing w:after="100"/>
+      <w:ind w:left="660"/>
     </w:pPr>
   </w:style>
 </w:styles>

</xml_diff>